<commit_message>
Them thong tin vao tai lieu BaoCaoCNPM.docx
</commit_message>
<xml_diff>
--- a/BaoCaoCNPM.docx
+++ b/BaoCaoCNPM.docx
@@ -3856,29 +3856,6 @@
           <w:szCs w:val="26"/>
         </w:rPr>
         <w:tab/>
-        <w:t>+Thêm tài khoản mới</w:t>
-      </w:r>
-      <w:r>
-        <w:rPr>
-          <w:sz w:val="26"/>
-          <w:szCs w:val="26"/>
-        </w:rPr>
-        <w:t xml:space="preserve"> (X)</w:t>
-      </w:r>
-    </w:p>
-    <w:p>
-      <w:pPr>
-        <w:rPr>
-          <w:sz w:val="26"/>
-          <w:szCs w:val="26"/>
-        </w:rPr>
-      </w:pPr>
-      <w:r>
-        <w:rPr>
-          <w:sz w:val="26"/>
-          <w:szCs w:val="26"/>
-        </w:rPr>
-        <w:tab/>
         <w:t>+ Sửa thông tin tài khoản cụ thể</w:t>
       </w:r>
       <w:r>
@@ -3887,29 +3864,6 @@
           <w:szCs w:val="26"/>
         </w:rPr>
         <w:t xml:space="preserve"> (chỉ sửa quyền cho tài khoản và email)</w:t>
-      </w:r>
-    </w:p>
-    <w:p>
-      <w:pPr>
-        <w:rPr>
-          <w:sz w:val="26"/>
-          <w:szCs w:val="26"/>
-        </w:rPr>
-      </w:pPr>
-      <w:r>
-        <w:rPr>
-          <w:sz w:val="26"/>
-          <w:szCs w:val="26"/>
-        </w:rPr>
-        <w:tab/>
-        <w:t xml:space="preserve">+ Xóa tài </w:t>
-      </w:r>
-      <w:r>
-        <w:rPr>
-          <w:sz w:val="26"/>
-          <w:szCs w:val="26"/>
-        </w:rPr>
-        <w:t>khoản (chỉ khi nhân viên không tồn tại)</w:t>
       </w:r>
     </w:p>
     <w:p>
@@ -4323,9 +4277,601 @@
           <w:sz w:val="26"/>
           <w:szCs w:val="26"/>
         </w:rPr>
+        <w:tab/>
+        <w:t>+Tìm kiếm và lọc các phiếu nhập</w:t>
+      </w:r>
+    </w:p>
+    <w:p>
+      <w:pPr>
+        <w:rPr>
+          <w:sz w:val="26"/>
+          <w:szCs w:val="26"/>
+        </w:rPr>
+      </w:pPr>
+      <w:r>
+        <w:rPr>
+          <w:sz w:val="26"/>
+          <w:szCs w:val="26"/>
+        </w:rPr>
+        <w:tab/>
+        <w:t>+ Xem lịch sử hủy phiếu nhập</w:t>
+      </w:r>
+    </w:p>
+    <w:p>
+      <w:pPr>
+        <w:rPr>
+          <w:sz w:val="26"/>
+          <w:szCs w:val="26"/>
+        </w:rPr>
+      </w:pPr>
+      <w:r>
+        <w:rPr>
+          <w:sz w:val="26"/>
+          <w:szCs w:val="26"/>
+        </w:rPr>
+        <w:lastRenderedPageBreak/>
+        <w:t xml:space="preserve">-    Quản lý hóa </w:t>
+      </w:r>
+      <w:r>
+        <w:rPr>
+          <w:sz w:val="26"/>
+          <w:szCs w:val="26"/>
+        </w:rPr>
+        <w:t>đơn:</w:t>
+      </w:r>
+    </w:p>
+    <w:p>
+      <w:pPr>
+        <w:rPr>
+          <w:sz w:val="26"/>
+          <w:szCs w:val="26"/>
+        </w:rPr>
+      </w:pPr>
+      <w:r>
+        <w:rPr>
+          <w:sz w:val="26"/>
+          <w:szCs w:val="26"/>
+        </w:rPr>
+        <w:tab/>
+        <w:t>+ Thêm hóa đơn mới</w:t>
+      </w:r>
+    </w:p>
+    <w:p>
+      <w:pPr>
+        <w:rPr>
+          <w:sz w:val="26"/>
+          <w:szCs w:val="26"/>
+        </w:rPr>
+      </w:pPr>
+      <w:r>
+        <w:rPr>
+          <w:sz w:val="26"/>
+          <w:szCs w:val="26"/>
+        </w:rPr>
+        <w:tab/>
+        <w:t xml:space="preserve">+ Hủy hóa đơn </w:t>
+      </w:r>
+    </w:p>
+    <w:p>
+      <w:pPr>
+        <w:rPr>
+          <w:sz w:val="26"/>
+          <w:szCs w:val="26"/>
+        </w:rPr>
+      </w:pPr>
+      <w:r>
+        <w:rPr>
+          <w:sz w:val="26"/>
+          <w:szCs w:val="26"/>
+        </w:rPr>
+        <w:tab/>
+        <w:t>+ Xem thông tin hóa đơn cụ thể</w:t>
+      </w:r>
+    </w:p>
+    <w:p>
+      <w:pPr>
+        <w:rPr>
+          <w:sz w:val="26"/>
+          <w:szCs w:val="26"/>
+        </w:rPr>
+      </w:pPr>
+      <w:r>
+        <w:rPr>
+          <w:sz w:val="26"/>
+          <w:szCs w:val="26"/>
+        </w:rPr>
+        <w:tab/>
+        <w:t>+ Tìm kiếm và lọc các hóa đơn</w:t>
+      </w:r>
+    </w:p>
+    <w:p>
+      <w:pPr>
+        <w:rPr>
+          <w:sz w:val="26"/>
+          <w:szCs w:val="26"/>
+        </w:rPr>
+      </w:pPr>
+      <w:r>
+        <w:rPr>
+          <w:sz w:val="26"/>
+          <w:szCs w:val="26"/>
+        </w:rPr>
+        <w:tab/>
+        <w:t>+ Xem lịch sử hủy hóa đơn</w:t>
+      </w:r>
+    </w:p>
+    <w:p>
+      <w:pPr>
+        <w:rPr>
+          <w:sz w:val="26"/>
+          <w:szCs w:val="26"/>
+        </w:rPr>
+      </w:pPr>
+      <w:r>
+        <w:rPr>
+          <w:sz w:val="26"/>
+          <w:szCs w:val="26"/>
+        </w:rPr>
+        <w:t xml:space="preserve">-    Quản lý sản </w:t>
+      </w:r>
+      <w:r>
+        <w:rPr>
+          <w:sz w:val="26"/>
+          <w:szCs w:val="26"/>
+        </w:rPr>
+        <w:t>phẩm:</w:t>
+      </w:r>
+    </w:p>
+    <w:p>
+      <w:pPr>
+        <w:rPr>
+          <w:sz w:val="26"/>
+          <w:szCs w:val="26"/>
+        </w:rPr>
+      </w:pPr>
+      <w:r>
+        <w:rPr>
+          <w:sz w:val="26"/>
+          <w:szCs w:val="26"/>
+        </w:rPr>
+        <w:tab/>
+        <w:t>+ Thêm sản phẩm mới</w:t>
+      </w:r>
+      <w:r>
+        <w:rPr>
+          <w:sz w:val="26"/>
+          <w:szCs w:val="26"/>
+        </w:rPr>
+        <w:t xml:space="preserve"> (Số lượng trong kho bằng </w:t>
+      </w:r>
+      <w:r>
+        <w:rPr>
+          <w:sz w:val="26"/>
+          <w:szCs w:val="26"/>
+        </w:rPr>
+        <w:t>0 và giá nhập bằng 0</w:t>
+      </w:r>
+      <w:r>
+        <w:rPr>
+          <w:sz w:val="26"/>
+          <w:szCs w:val="26"/>
+        </w:rPr>
+        <w:t>)</w:t>
+      </w:r>
+    </w:p>
+    <w:p>
+      <w:pPr>
+        <w:rPr>
+          <w:sz w:val="26"/>
+          <w:szCs w:val="26"/>
+        </w:rPr>
+      </w:pPr>
+      <w:r>
+        <w:rPr>
+          <w:sz w:val="26"/>
+          <w:szCs w:val="26"/>
+        </w:rPr>
+        <w:tab/>
+        <w:t>+ Sửa thông tin sản phẩm cụ thể</w:t>
+      </w:r>
+      <w:r>
+        <w:rPr>
+          <w:sz w:val="26"/>
+          <w:szCs w:val="26"/>
+        </w:rPr>
+        <w:t xml:space="preserve"> (Chỉ được sửa</w:t>
+      </w:r>
+      <w:r>
+        <w:rPr>
+          <w:sz w:val="26"/>
+          <w:szCs w:val="26"/>
+        </w:rPr>
+        <w:t xml:space="preserve"> giá </w:t>
+      </w:r>
+      <w:r>
+        <w:rPr>
+          <w:sz w:val="26"/>
+          <w:szCs w:val="26"/>
+        </w:rPr>
+        <w:t>bìa)</w:t>
+      </w:r>
+    </w:p>
+    <w:p>
+      <w:pPr>
+        <w:rPr>
+          <w:sz w:val="26"/>
+          <w:szCs w:val="26"/>
+        </w:rPr>
+      </w:pPr>
+      <w:r>
+        <w:rPr>
+          <w:sz w:val="26"/>
+          <w:szCs w:val="26"/>
+        </w:rPr>
+        <w:tab/>
+        <w:t>+ Xóa sản phẩm</w:t>
+      </w:r>
+      <w:r>
+        <w:rPr>
+          <w:sz w:val="26"/>
+          <w:szCs w:val="26"/>
+        </w:rPr>
+        <w:t xml:space="preserve"> (chỉ được xóa khi tồn kho bằng 0)</w:t>
+      </w:r>
+    </w:p>
+    <w:p>
+      <w:pPr>
+        <w:rPr>
+          <w:sz w:val="26"/>
+          <w:szCs w:val="26"/>
+        </w:rPr>
+      </w:pPr>
+      <w:r>
+        <w:rPr>
+          <w:sz w:val="26"/>
+          <w:szCs w:val="26"/>
+        </w:rPr>
+        <w:tab/>
+        <w:t>+ Xem thông tin sản phẩm cụ thể</w:t>
+      </w:r>
+    </w:p>
+    <w:p>
+      <w:pPr>
+        <w:rPr>
+          <w:sz w:val="26"/>
+          <w:szCs w:val="26"/>
+        </w:rPr>
+      </w:pPr>
+      <w:r>
+        <w:rPr>
+          <w:sz w:val="26"/>
+          <w:szCs w:val="26"/>
+        </w:rPr>
+        <w:tab/>
+        <w:t>+ Tìm kiếm và lọc các sản phẩm</w:t>
+      </w:r>
+    </w:p>
+    <w:p>
+      <w:pPr>
+        <w:rPr>
+          <w:sz w:val="26"/>
+          <w:szCs w:val="26"/>
+        </w:rPr>
+      </w:pPr>
+      <w:r>
+        <w:rPr>
+          <w:sz w:val="26"/>
+          <w:szCs w:val="26"/>
+        </w:rPr>
+        <w:tab/>
+        <w:t>+ Xem lịch sử xóa sản phẩm</w:t>
+      </w:r>
+    </w:p>
+    <w:p>
+      <w:pPr>
+        <w:rPr>
+          <w:sz w:val="26"/>
+          <w:szCs w:val="26"/>
+        </w:rPr>
+      </w:pPr>
+      <w:r>
+        <w:rPr>
+          <w:sz w:val="26"/>
+          <w:szCs w:val="26"/>
+        </w:rPr>
+        <w:t xml:space="preserve">-    Quản lý khuyến </w:t>
+      </w:r>
+      <w:r>
+        <w:rPr>
+          <w:sz w:val="26"/>
+          <w:szCs w:val="26"/>
+        </w:rPr>
+        <w:t>mãi:</w:t>
+      </w:r>
+    </w:p>
+    <w:p>
+      <w:pPr>
+        <w:rPr>
+          <w:sz w:val="26"/>
+          <w:szCs w:val="26"/>
+        </w:rPr>
+      </w:pPr>
+      <w:r>
+        <w:rPr>
+          <w:sz w:val="26"/>
+          <w:szCs w:val="26"/>
+        </w:rPr>
+        <w:tab/>
+        <w:t>+ Thêm phiếu khuyến mãi mới</w:t>
+      </w:r>
+    </w:p>
+    <w:p>
+      <w:pPr>
+        <w:rPr>
+          <w:sz w:val="26"/>
+          <w:szCs w:val="26"/>
+        </w:rPr>
+      </w:pPr>
+      <w:r>
+        <w:rPr>
+          <w:sz w:val="26"/>
+          <w:szCs w:val="26"/>
+        </w:rPr>
+        <w:tab/>
+        <w:t>+ Xóa phiếu khuyến mãi</w:t>
+      </w:r>
+    </w:p>
+    <w:p>
+      <w:pPr>
+        <w:rPr>
+          <w:sz w:val="26"/>
+          <w:szCs w:val="26"/>
+        </w:rPr>
+      </w:pPr>
+      <w:r>
+        <w:rPr>
+          <w:sz w:val="26"/>
+          <w:szCs w:val="26"/>
+        </w:rPr>
+        <w:tab/>
+        <w:t>+ Xem thông tin khuyến mãi cụ thể</w:t>
+      </w:r>
+    </w:p>
+    <w:p>
+      <w:pPr>
+        <w:rPr>
+          <w:sz w:val="26"/>
+          <w:szCs w:val="26"/>
+        </w:rPr>
+      </w:pPr>
+      <w:r>
+        <w:rPr>
+          <w:sz w:val="26"/>
+          <w:szCs w:val="26"/>
+        </w:rPr>
+        <w:t xml:space="preserve">-    Quản lý thể </w:t>
+      </w:r>
+      <w:r>
+        <w:rPr>
+          <w:sz w:val="26"/>
+          <w:szCs w:val="26"/>
+        </w:rPr>
+        <w:t>loại:</w:t>
+      </w:r>
+    </w:p>
+    <w:p>
+      <w:pPr>
+        <w:rPr>
+          <w:sz w:val="26"/>
+          <w:szCs w:val="26"/>
+        </w:rPr>
+      </w:pPr>
+      <w:r>
+        <w:rPr>
+          <w:sz w:val="26"/>
+          <w:szCs w:val="26"/>
+        </w:rPr>
+        <w:tab/>
+        <w:t>+ Thêm thể loại mới</w:t>
+      </w:r>
+    </w:p>
+    <w:p>
+      <w:pPr>
+        <w:rPr>
+          <w:sz w:val="26"/>
+          <w:szCs w:val="26"/>
+        </w:rPr>
+      </w:pPr>
+      <w:r>
+        <w:rPr>
+          <w:sz w:val="26"/>
+          <w:szCs w:val="26"/>
+        </w:rPr>
+        <w:tab/>
+        <w:t>+ Sửa thông tin thể loại cụ thể</w:t>
+      </w:r>
+    </w:p>
+    <w:p>
+      <w:pPr>
+        <w:rPr>
+          <w:sz w:val="26"/>
+          <w:szCs w:val="26"/>
+        </w:rPr>
+      </w:pPr>
+      <w:r>
+        <w:rPr>
+          <w:sz w:val="26"/>
+          <w:szCs w:val="26"/>
+        </w:rPr>
+        <w:tab/>
+        <w:t>+ Xóa thể loại</w:t>
+      </w:r>
+      <w:r>
+        <w:rPr>
+          <w:sz w:val="26"/>
+          <w:szCs w:val="26"/>
+        </w:rPr>
+        <w:t xml:space="preserve"> (</w:t>
+      </w:r>
+      <w:r>
+        <w:rPr>
+          <w:sz w:val="26"/>
+          <w:szCs w:val="26"/>
+        </w:rPr>
+        <w:t>chỉ được xóa thể loại khi không còn sản phẩm nào thuộc thể loại đó)</w:t>
+      </w:r>
+      <w:r>
+        <w:rPr>
+          <w:sz w:val="26"/>
+          <w:szCs w:val="26"/>
+        </w:rPr>
+        <w:tab/>
+      </w:r>
+    </w:p>
+    <w:p>
+      <w:pPr>
+        <w:rPr>
+          <w:sz w:val="26"/>
+          <w:szCs w:val="26"/>
+        </w:rPr>
+      </w:pPr>
+      <w:r>
+        <w:rPr>
+          <w:sz w:val="26"/>
+          <w:szCs w:val="26"/>
+        </w:rPr>
+        <w:t xml:space="preserve">-    Quản lý nhà xuất </w:t>
+      </w:r>
+      <w:r>
+        <w:rPr>
+          <w:sz w:val="26"/>
+          <w:szCs w:val="26"/>
+        </w:rPr>
+        <w:t>bản:</w:t>
+      </w:r>
+    </w:p>
+    <w:p>
+      <w:pPr>
+        <w:rPr>
+          <w:sz w:val="26"/>
+          <w:szCs w:val="26"/>
+        </w:rPr>
+      </w:pPr>
+      <w:r>
+        <w:rPr>
+          <w:sz w:val="26"/>
+          <w:szCs w:val="26"/>
+        </w:rPr>
+        <w:tab/>
+        <w:t>+ Thêm nhà xuất bản mới</w:t>
+      </w:r>
+    </w:p>
+    <w:p>
+      <w:pPr>
+        <w:rPr>
+          <w:sz w:val="26"/>
+          <w:szCs w:val="26"/>
+        </w:rPr>
+      </w:pPr>
+      <w:r>
+        <w:rPr>
+          <w:sz w:val="26"/>
+          <w:szCs w:val="26"/>
+        </w:rPr>
+        <w:tab/>
+        <w:t xml:space="preserve">+ Sửa thông tin nhà xuất bản cụ </w:t>
+      </w:r>
+      <w:r>
+        <w:rPr>
+          <w:sz w:val="26"/>
+          <w:szCs w:val="26"/>
+        </w:rPr>
+        <w:t>thể(chỉ sửa số điện thoại, email, địa chỉ)</w:t>
+      </w:r>
+    </w:p>
+    <w:p>
+      <w:pPr>
+        <w:rPr>
+          <w:sz w:val="26"/>
+          <w:szCs w:val="26"/>
+        </w:rPr>
+      </w:pPr>
+      <w:r>
+        <w:rPr>
+          <w:sz w:val="26"/>
+          <w:szCs w:val="26"/>
+        </w:rPr>
+        <w:tab/>
+        <w:t>+ Xóa nhà xuất bản</w:t>
+      </w:r>
+      <w:r>
+        <w:rPr>
+          <w:sz w:val="26"/>
+          <w:szCs w:val="26"/>
+        </w:rPr>
+        <w:t xml:space="preserve"> (</w:t>
+      </w:r>
+      <w:r>
+        <w:rPr>
+          <w:sz w:val="26"/>
+          <w:szCs w:val="26"/>
+        </w:rPr>
+        <w:t>chỉ được xóa nhà xuất bản khi không còn sản phẩm nào thuộc nhà xuất bản đó)</w:t>
+      </w:r>
+    </w:p>
+    <w:p>
+      <w:pPr>
+        <w:rPr>
+          <w:sz w:val="26"/>
+          <w:szCs w:val="26"/>
+        </w:rPr>
+      </w:pPr>
+      <w:r>
+        <w:rPr>
+          <w:sz w:val="26"/>
+          <w:szCs w:val="26"/>
+        </w:rPr>
+        <w:tab/>
+        <w:t>+ Xem lịch sử xóa nhà xuất bản</w:t>
+      </w:r>
+    </w:p>
+    <w:p>
+      <w:pPr>
+        <w:rPr>
+          <w:sz w:val="26"/>
+          <w:szCs w:val="26"/>
+        </w:rPr>
+      </w:pPr>
+      <w:r>
+        <w:rPr>
+          <w:sz w:val="26"/>
+          <w:szCs w:val="26"/>
+        </w:rPr>
+        <w:t xml:space="preserve">-    Thống kê, báo </w:t>
+      </w:r>
+      <w:r>
+        <w:rPr>
+          <w:sz w:val="26"/>
+          <w:szCs w:val="26"/>
+        </w:rPr>
+        <w:t>cáo:</w:t>
+      </w:r>
+    </w:p>
+    <w:p>
+      <w:pPr>
+        <w:rPr>
+          <w:sz w:val="26"/>
+          <w:szCs w:val="26"/>
+        </w:rPr>
+      </w:pPr>
+      <w:r>
+        <w:rPr>
+          <w:sz w:val="26"/>
+          <w:szCs w:val="26"/>
+        </w:rPr>
         <w:lastRenderedPageBreak/>
         <w:tab/>
-        <w:t>+Tìm kiếm và lọc các phiếu nhập</w:t>
+        <w:t>+ Doanh số theo quý</w:t>
       </w:r>
     </w:p>
     <w:p>
@@ -4341,29 +4887,7 @@
           <w:szCs w:val="26"/>
         </w:rPr>
         <w:tab/>
-        <w:t>+ Xem lịch sử hủy phiếu nhập</w:t>
-      </w:r>
-    </w:p>
-    <w:p>
-      <w:pPr>
-        <w:rPr>
-          <w:sz w:val="26"/>
-          <w:szCs w:val="26"/>
-        </w:rPr>
-      </w:pPr>
-      <w:r>
-        <w:rPr>
-          <w:sz w:val="26"/>
-          <w:szCs w:val="26"/>
-        </w:rPr>
-        <w:t xml:space="preserve">-    Quản lý hóa </w:t>
-      </w:r>
-      <w:r>
-        <w:rPr>
-          <w:sz w:val="26"/>
-          <w:szCs w:val="26"/>
-        </w:rPr>
-        <w:t>đơn:</w:t>
+        <w:t>+ Sản phẩm bán chạy</w:t>
       </w:r>
     </w:p>
     <w:p>
@@ -4379,7 +4903,7 @@
           <w:szCs w:val="26"/>
         </w:rPr>
         <w:tab/>
-        <w:t>+ Thêm hóa đơn mới</w:t>
+        <w:t>+ Thống kê thể loại được bán nhiều nhất</w:t>
       </w:r>
     </w:p>
     <w:p>
@@ -4395,7 +4919,7 @@
           <w:szCs w:val="26"/>
         </w:rPr>
         <w:tab/>
-        <w:t xml:space="preserve">+ Hủy hóa đơn </w:t>
+        <w:t>+ Thống kê số lượng tồn kho</w:t>
       </w:r>
     </w:p>
     <w:p>
@@ -4411,604 +4935,501 @@
           <w:szCs w:val="26"/>
         </w:rPr>
         <w:tab/>
-        <w:t>+ Xem thông tin hóa đơn cụ thể</w:t>
-      </w:r>
-    </w:p>
-    <w:p>
-      <w:pPr>
-        <w:rPr>
-          <w:sz w:val="26"/>
-          <w:szCs w:val="26"/>
-        </w:rPr>
-      </w:pPr>
+        <w:t>+ Thống kê lợi nhuận</w:t>
+      </w:r>
       <w:r>
         <w:rPr>
           <w:sz w:val="26"/>
           <w:szCs w:val="26"/>
         </w:rPr>
         <w:tab/>
-        <w:t>+ Tìm kiếm và lọc các hóa đơn</w:t>
-      </w:r>
-    </w:p>
-    <w:p>
-      <w:pPr>
-        <w:rPr>
-          <w:sz w:val="26"/>
-          <w:szCs w:val="26"/>
-        </w:rPr>
-      </w:pPr>
-      <w:r>
-        <w:rPr>
-          <w:sz w:val="26"/>
-          <w:szCs w:val="26"/>
+      </w:r>
+    </w:p>
+    <w:p>
+      <w:pPr>
+        <w:pStyle w:val="Heading2"/>
+        <w:rPr>
+          <w:rFonts w:eastAsia="Times New Roman"/>
+        </w:rPr>
+      </w:pPr>
+      <w:bookmarkStart w:id="10" w:name="_Toc177843986"/>
+      <w:r>
+        <w:rPr>
+          <w:rFonts w:eastAsia="Times New Roman"/>
+        </w:rPr>
+        <w:t>III. QUY TRÌNH NGHIỆP VỤ</w:t>
+      </w:r>
+      <w:bookmarkEnd w:id="10"/>
+    </w:p>
+    <w:p>
+      <w:pPr>
+        <w:rPr>
+          <w:b/>
+          <w:sz w:val="24"/>
+          <w:szCs w:val="24"/>
+        </w:rPr>
+      </w:pPr>
+      <w:r>
+        <w:rPr>
+          <w:b/>
+          <w:sz w:val="24"/>
+          <w:szCs w:val="24"/>
+        </w:rPr>
+        <w:t>3.1. Thu thập yêu cầu</w:t>
+      </w:r>
+    </w:p>
+    <w:p>
+      <w:pPr>
+        <w:rPr>
+          <w:b/>
+          <w:sz w:val="24"/>
+          <w:szCs w:val="24"/>
+        </w:rPr>
+      </w:pPr>
+      <w:r>
+        <w:rPr>
+          <w:b/>
+          <w:sz w:val="24"/>
+          <w:szCs w:val="24"/>
+        </w:rPr>
+        <w:t>3.2. Thiết kế</w:t>
+      </w:r>
+    </w:p>
+    <w:p>
+      <w:pPr>
+        <w:jc w:val="both"/>
+        <w:rPr>
+          <w:rFonts w:cstheme="minorHAnsi"/>
+          <w:sz w:val="24"/>
+          <w:szCs w:val="24"/>
+        </w:rPr>
+      </w:pPr>
+      <w:r>
+        <w:rPr>
+          <w:rFonts w:cstheme="minorHAnsi"/>
+          <w:sz w:val="24"/>
+          <w:szCs w:val="24"/>
+        </w:rPr>
+        <w:t xml:space="preserve">Sau khi thu nhập yêu cầu, bạn cần tiến hành thiết kế phần mềm, đảm bảo tính linh hoạt và dễ bảo trì. Kiến trúc của phần mềm cần được thiết kế sao cho có thể mở rộng và nâng cấp dễ dàng trong tương lai. Giao diện của phần mềm cần được thiết kế sao cho dễ sử dụng và thân thiện với người dùng. </w:t>
+      </w:r>
+    </w:p>
+    <w:p>
+      <w:pPr>
+        <w:jc w:val="both"/>
+        <w:rPr>
+          <w:rFonts w:cstheme="minorHAnsi"/>
+          <w:sz w:val="24"/>
+          <w:szCs w:val="24"/>
+        </w:rPr>
+      </w:pPr>
+      <w:r>
+        <w:rPr>
+          <w:rFonts w:cstheme="minorHAnsi"/>
+          <w:sz w:val="24"/>
+          <w:szCs w:val="24"/>
+        </w:rPr>
+        <w:t xml:space="preserve">- Thiết kế hệ thống: thiết kế tổng quan về hệ thống, bao gồm các thành phần, chức năng, cách thức hoạt động của hệ thống. </w:t>
+      </w:r>
+    </w:p>
+    <w:p>
+      <w:pPr>
+        <w:jc w:val="both"/>
+        <w:rPr>
+          <w:rFonts w:cstheme="minorHAnsi"/>
+          <w:sz w:val="24"/>
+          <w:szCs w:val="24"/>
+        </w:rPr>
+      </w:pPr>
+      <w:r>
+        <w:rPr>
+          <w:rFonts w:cstheme="minorHAnsi"/>
+          <w:sz w:val="24"/>
+          <w:szCs w:val="24"/>
+        </w:rPr>
+        <w:t xml:space="preserve">- Thiết kế giao diện người dùng: thiết kế giao diện cho người dùng sử dụng phần mềm, bao gồm các màn hình, biểu mẫu,... </w:t>
+      </w:r>
+    </w:p>
+    <w:p>
+      <w:pPr>
+        <w:jc w:val="both"/>
+        <w:rPr>
+          <w:rFonts w:cstheme="minorHAnsi"/>
+          <w:b/>
+          <w:sz w:val="24"/>
+          <w:szCs w:val="24"/>
+        </w:rPr>
+      </w:pPr>
+      <w:r>
+        <w:rPr>
+          <w:rFonts w:cstheme="minorHAnsi"/>
+          <w:sz w:val="24"/>
+          <w:szCs w:val="24"/>
+        </w:rPr>
+        <w:t>- Thiết kế cơ sở dữ liệu: thiết kế cấu trúc của cơ sở dữ liệu, bao gồm các bảng, mối quan hệ giữa các bảng,..</w:t>
+      </w:r>
+    </w:p>
+    <w:p>
+      <w:pPr>
+        <w:rPr>
+          <w:b/>
+          <w:sz w:val="24"/>
+          <w:szCs w:val="24"/>
+        </w:rPr>
+      </w:pPr>
+      <w:r>
+        <w:rPr>
+          <w:b/>
+          <w:sz w:val="24"/>
+          <w:szCs w:val="24"/>
+        </w:rPr>
+        <w:t xml:space="preserve">3.3. Lập trình </w:t>
+      </w:r>
+    </w:p>
+    <w:p>
+      <w:pPr>
+        <w:jc w:val="both"/>
+        <w:rPr>
+          <w:sz w:val="24"/>
+          <w:szCs w:val="24"/>
+        </w:rPr>
+      </w:pPr>
+      <w:r>
+        <w:rPr>
+          <w:b/>
         </w:rPr>
         <w:tab/>
-        <w:t>+ Xem lịch sử hủy hóa đơn</w:t>
-      </w:r>
-    </w:p>
-    <w:p>
-      <w:pPr>
-        <w:rPr>
-          <w:sz w:val="26"/>
-          <w:szCs w:val="26"/>
-        </w:rPr>
-      </w:pPr>
-      <w:r>
-        <w:rPr>
-          <w:sz w:val="26"/>
-          <w:szCs w:val="26"/>
-        </w:rPr>
-        <w:t xml:space="preserve">-    Quản lý sản </w:t>
-      </w:r>
-      <w:r>
-        <w:rPr>
-          <w:sz w:val="26"/>
-          <w:szCs w:val="26"/>
-        </w:rPr>
-        <w:t>phẩm:</w:t>
-      </w:r>
-    </w:p>
-    <w:p>
-      <w:pPr>
-        <w:rPr>
-          <w:sz w:val="26"/>
-          <w:szCs w:val="26"/>
-        </w:rPr>
-      </w:pPr>
-      <w:r>
-        <w:rPr>
-          <w:sz w:val="26"/>
-          <w:szCs w:val="26"/>
+      </w:r>
+      <w:r>
+        <w:rPr>
+          <w:sz w:val="24"/>
+          <w:szCs w:val="24"/>
+        </w:rPr>
+        <w:t>Thực hiện các chức năng của hệ thống dựa trên thiết kế đã được phê duyệt. Bước này bao gồm việc viết mã và phát triển chức năng của</w:t>
+      </w:r>
+      <w:r>
+        <w:rPr>
+          <w:sz w:val="24"/>
+          <w:szCs w:val="24"/>
+        </w:rPr>
+        <w:t xml:space="preserve"> phần mềm, cần đảm bảo rằng phần mềm đáp ứng được tất cả các yêu cầu của khách hàng.</w:t>
+      </w:r>
+    </w:p>
+    <w:p>
+      <w:pPr>
+        <w:rPr>
+          <w:sz w:val="24"/>
+          <w:szCs w:val="24"/>
+        </w:rPr>
+      </w:pPr>
+      <w:r>
+        <w:rPr>
+          <w:sz w:val="24"/>
+          <w:szCs w:val="24"/>
         </w:rPr>
         <w:tab/>
-        <w:t>+ Thêm sản phẩm mới</w:t>
-      </w:r>
-      <w:r>
-        <w:rPr>
-          <w:sz w:val="26"/>
-          <w:szCs w:val="26"/>
-        </w:rPr>
-        <w:t xml:space="preserve"> (Số lượng trong kho bằng </w:t>
-      </w:r>
-      <w:r>
-        <w:rPr>
-          <w:sz w:val="26"/>
-          <w:szCs w:val="26"/>
-        </w:rPr>
-        <w:t>0 và giá nhập bằng 0</w:t>
-      </w:r>
-      <w:r>
-        <w:rPr>
-          <w:sz w:val="26"/>
-          <w:szCs w:val="26"/>
-        </w:rPr>
-        <w:t>)</w:t>
-      </w:r>
-    </w:p>
-    <w:p>
-      <w:pPr>
-        <w:rPr>
-          <w:sz w:val="26"/>
-          <w:szCs w:val="26"/>
-        </w:rPr>
-      </w:pPr>
-      <w:r>
-        <w:rPr>
-          <w:sz w:val="26"/>
-          <w:szCs w:val="26"/>
+        <w:t>Các chức năng cần được lập trình:</w:t>
+      </w:r>
+    </w:p>
+    <w:p>
+      <w:pPr>
+        <w:rPr>
+          <w:sz w:val="24"/>
+          <w:szCs w:val="24"/>
+        </w:rPr>
+      </w:pPr>
+      <w:r>
+        <w:rPr>
+          <w:sz w:val="24"/>
+          <w:szCs w:val="24"/>
         </w:rPr>
         <w:tab/>
-        <w:t>+ Sửa thông tin sản phẩm cụ thể</w:t>
-      </w:r>
-      <w:r>
-        <w:rPr>
-          <w:sz w:val="26"/>
-          <w:szCs w:val="26"/>
-        </w:rPr>
-        <w:t xml:space="preserve"> (Chỉ được sửa</w:t>
-      </w:r>
-      <w:r>
-        <w:rPr>
-          <w:sz w:val="26"/>
-          <w:szCs w:val="26"/>
-        </w:rPr>
-        <w:t xml:space="preserve"> giá </w:t>
-      </w:r>
-      <w:r>
-        <w:rPr>
-          <w:sz w:val="26"/>
-          <w:szCs w:val="26"/>
-        </w:rPr>
-        <w:t>bìa)</w:t>
-      </w:r>
-    </w:p>
-    <w:p>
-      <w:pPr>
-        <w:rPr>
-          <w:sz w:val="26"/>
-          <w:szCs w:val="26"/>
-        </w:rPr>
-      </w:pPr>
-      <w:r>
-        <w:rPr>
-          <w:sz w:val="26"/>
-          <w:szCs w:val="26"/>
+        <w:t>- Quản lý tài khoản.</w:t>
+      </w:r>
+    </w:p>
+    <w:p>
+      <w:pPr>
+        <w:rPr>
+          <w:sz w:val="24"/>
+          <w:szCs w:val="24"/>
+        </w:rPr>
+      </w:pPr>
+      <w:r>
+        <w:rPr>
+          <w:sz w:val="24"/>
+          <w:szCs w:val="24"/>
         </w:rPr>
         <w:tab/>
-        <w:t>+ Xóa sản phẩm</w:t>
-      </w:r>
-      <w:r>
-        <w:rPr>
-          <w:sz w:val="26"/>
-          <w:szCs w:val="26"/>
-        </w:rPr>
-        <w:t xml:space="preserve"> (chỉ được xóa khi tồn kho bằng 0)</w:t>
-      </w:r>
-    </w:p>
-    <w:p>
-      <w:pPr>
-        <w:rPr>
-          <w:sz w:val="26"/>
-          <w:szCs w:val="26"/>
-        </w:rPr>
-      </w:pPr>
-      <w:r>
-        <w:rPr>
-          <w:sz w:val="26"/>
-          <w:szCs w:val="26"/>
+        <w:t>- Quản lý tác giả.</w:t>
+      </w:r>
+    </w:p>
+    <w:p>
+      <w:pPr>
+        <w:rPr>
+          <w:sz w:val="24"/>
+          <w:szCs w:val="24"/>
+        </w:rPr>
+      </w:pPr>
+      <w:r>
+        <w:rPr>
+          <w:sz w:val="24"/>
+          <w:szCs w:val="24"/>
         </w:rPr>
         <w:tab/>
-        <w:t>+ Xem thông tin sản phẩm cụ thể</w:t>
-      </w:r>
-    </w:p>
-    <w:p>
-      <w:pPr>
-        <w:rPr>
-          <w:sz w:val="26"/>
-          <w:szCs w:val="26"/>
-        </w:rPr>
-      </w:pPr>
-      <w:r>
-        <w:rPr>
-          <w:sz w:val="26"/>
-          <w:szCs w:val="26"/>
+        <w:t>- Quản lý nhà xuất bản.</w:t>
+      </w:r>
+    </w:p>
+    <w:p>
+      <w:pPr>
+        <w:rPr>
+          <w:sz w:val="24"/>
+          <w:szCs w:val="24"/>
+        </w:rPr>
+      </w:pPr>
+      <w:r>
+        <w:rPr>
+          <w:sz w:val="24"/>
+          <w:szCs w:val="24"/>
         </w:rPr>
         <w:tab/>
-        <w:t>+ Tìm kiếm và lọc các sản phẩm</w:t>
-      </w:r>
-    </w:p>
-    <w:p>
-      <w:pPr>
-        <w:rPr>
-          <w:sz w:val="26"/>
-          <w:szCs w:val="26"/>
-        </w:rPr>
-      </w:pPr>
-      <w:r>
-        <w:rPr>
-          <w:sz w:val="26"/>
-          <w:szCs w:val="26"/>
+        <w:t>- Quản lý sách.</w:t>
+      </w:r>
+    </w:p>
+    <w:p>
+      <w:pPr>
+        <w:rPr>
+          <w:sz w:val="24"/>
+          <w:szCs w:val="24"/>
+        </w:rPr>
+      </w:pPr>
+      <w:r>
+        <w:rPr>
+          <w:sz w:val="24"/>
+          <w:szCs w:val="24"/>
         </w:rPr>
         <w:tab/>
-        <w:t>+ Xem lịch sử xóa sản phẩm</w:t>
-      </w:r>
-    </w:p>
-    <w:p>
-      <w:pPr>
-        <w:rPr>
-          <w:sz w:val="26"/>
-          <w:szCs w:val="26"/>
-        </w:rPr>
-      </w:pPr>
-      <w:r>
-        <w:rPr>
-          <w:sz w:val="26"/>
-          <w:szCs w:val="26"/>
-        </w:rPr>
-        <w:t xml:space="preserve">-    Quản lý khuyến </w:t>
-      </w:r>
-      <w:r>
-        <w:rPr>
-          <w:sz w:val="26"/>
-          <w:szCs w:val="26"/>
-        </w:rPr>
-        <w:t>mãi:</w:t>
-      </w:r>
-    </w:p>
-    <w:p>
-      <w:pPr>
-        <w:rPr>
-          <w:sz w:val="26"/>
-          <w:szCs w:val="26"/>
-        </w:rPr>
-      </w:pPr>
-      <w:r>
-        <w:rPr>
-          <w:sz w:val="26"/>
-          <w:szCs w:val="26"/>
+        <w:t>- Quản lý hóa đơn.</w:t>
+      </w:r>
+    </w:p>
+    <w:p>
+      <w:pPr>
+        <w:rPr>
+          <w:sz w:val="24"/>
+          <w:szCs w:val="24"/>
+        </w:rPr>
+      </w:pPr>
+      <w:r>
+        <w:rPr>
+          <w:sz w:val="24"/>
+          <w:szCs w:val="24"/>
         </w:rPr>
         <w:tab/>
-        <w:t>+ Thêm phiếu khuyến mãi mới</w:t>
-      </w:r>
-    </w:p>
-    <w:p>
-      <w:pPr>
-        <w:rPr>
-          <w:sz w:val="26"/>
-          <w:szCs w:val="26"/>
-        </w:rPr>
-      </w:pPr>
-      <w:r>
-        <w:rPr>
-          <w:sz w:val="26"/>
-          <w:szCs w:val="26"/>
+        <w:t>- Quản lý thể loại</w:t>
+      </w:r>
+    </w:p>
+    <w:p>
+      <w:pPr>
+        <w:rPr>
+          <w:sz w:val="24"/>
+          <w:szCs w:val="24"/>
+        </w:rPr>
+      </w:pPr>
+      <w:r>
+        <w:rPr>
+          <w:sz w:val="24"/>
+          <w:szCs w:val="24"/>
         </w:rPr>
         <w:tab/>
-        <w:t>+ Xóa phiếu khuyến mãi</w:t>
-      </w:r>
-    </w:p>
-    <w:p>
-      <w:pPr>
-        <w:rPr>
-          <w:sz w:val="26"/>
-          <w:szCs w:val="26"/>
-        </w:rPr>
-      </w:pPr>
-      <w:r>
-        <w:rPr>
-          <w:sz w:val="26"/>
-          <w:szCs w:val="26"/>
+        <w:t>-Thống kê,…</w:t>
+      </w:r>
+    </w:p>
+    <w:p>
+      <w:pPr>
+        <w:rPr>
+          <w:b/>
+          <w:sz w:val="24"/>
+          <w:szCs w:val="24"/>
+        </w:rPr>
+      </w:pPr>
+      <w:r>
+        <w:rPr>
+          <w:b/>
+          <w:sz w:val="24"/>
+          <w:szCs w:val="24"/>
+        </w:rPr>
+        <w:t>3.4. Kiểm thử</w:t>
+      </w:r>
+    </w:p>
+    <w:p>
+      <w:pPr>
+        <w:jc w:val="both"/>
+        <w:rPr>
+          <w:sz w:val="24"/>
+          <w:szCs w:val="24"/>
+        </w:rPr>
+      </w:pPr>
+      <w:r>
+        <w:rPr>
+          <w:b/>
+          <w:sz w:val="24"/>
+          <w:szCs w:val="24"/>
         </w:rPr>
         <w:tab/>
-        <w:t>+ Xem thông tin khuyến mãi cụ thể</w:t>
-      </w:r>
-    </w:p>
-    <w:p>
-      <w:pPr>
-        <w:rPr>
-          <w:sz w:val="26"/>
-          <w:szCs w:val="26"/>
-        </w:rPr>
-      </w:pPr>
-      <w:r>
-        <w:rPr>
-          <w:sz w:val="26"/>
-          <w:szCs w:val="26"/>
-        </w:rPr>
-        <w:t xml:space="preserve">-    Quản lý thể </w:t>
-      </w:r>
-      <w:r>
-        <w:rPr>
-          <w:sz w:val="26"/>
-          <w:szCs w:val="26"/>
-        </w:rPr>
-        <w:t>loại:</w:t>
-      </w:r>
-    </w:p>
-    <w:p>
-      <w:pPr>
-        <w:rPr>
-          <w:sz w:val="26"/>
-          <w:szCs w:val="26"/>
-        </w:rPr>
-      </w:pPr>
-      <w:r>
-        <w:rPr>
-          <w:sz w:val="26"/>
-          <w:szCs w:val="26"/>
-        </w:rPr>
-        <w:tab/>
-        <w:t>+ Thêm thể loại mới</w:t>
-      </w:r>
-    </w:p>
-    <w:p>
-      <w:pPr>
-        <w:rPr>
-          <w:sz w:val="26"/>
-          <w:szCs w:val="26"/>
-        </w:rPr>
-      </w:pPr>
-      <w:r>
-        <w:rPr>
-          <w:sz w:val="26"/>
-          <w:szCs w:val="26"/>
-        </w:rPr>
-        <w:tab/>
-        <w:t>+ Sửa thông tin thể loại cụ thể</w:t>
-      </w:r>
-    </w:p>
-    <w:p>
-      <w:pPr>
-        <w:rPr>
-          <w:sz w:val="26"/>
-          <w:szCs w:val="26"/>
-        </w:rPr>
-      </w:pPr>
-      <w:r>
-        <w:rPr>
-          <w:sz w:val="26"/>
-          <w:szCs w:val="26"/>
-        </w:rPr>
-        <w:tab/>
-        <w:t>+ Xóa thể loại</w:t>
-      </w:r>
-      <w:r>
-        <w:rPr>
-          <w:sz w:val="26"/>
-          <w:szCs w:val="26"/>
-        </w:rPr>
-        <w:t xml:space="preserve"> (</w:t>
-      </w:r>
-      <w:r>
-        <w:rPr>
-          <w:sz w:val="26"/>
-          <w:szCs w:val="26"/>
-        </w:rPr>
-        <w:t>chỉ được xóa thể loại khi không còn sản phẩm nào thuộc thể loại đó)</w:t>
-      </w:r>
-      <w:r>
-        <w:rPr>
-          <w:sz w:val="26"/>
-          <w:szCs w:val="26"/>
-        </w:rPr>
-        <w:tab/>
-      </w:r>
-    </w:p>
-    <w:p>
-      <w:pPr>
-        <w:rPr>
-          <w:sz w:val="26"/>
-          <w:szCs w:val="26"/>
-        </w:rPr>
-      </w:pPr>
-      <w:r>
-        <w:rPr>
-          <w:sz w:val="26"/>
-          <w:szCs w:val="26"/>
-        </w:rPr>
-        <w:t xml:space="preserve">-    Quản lý nhà xuất </w:t>
-      </w:r>
-      <w:r>
-        <w:rPr>
-          <w:sz w:val="26"/>
-          <w:szCs w:val="26"/>
-        </w:rPr>
-        <w:t>bản:</w:t>
-      </w:r>
-    </w:p>
-    <w:p>
-      <w:pPr>
-        <w:rPr>
-          <w:sz w:val="26"/>
-          <w:szCs w:val="26"/>
-        </w:rPr>
-      </w:pPr>
-      <w:r>
-        <w:rPr>
-          <w:sz w:val="26"/>
-          <w:szCs w:val="26"/>
-        </w:rPr>
-        <w:tab/>
-        <w:t>+ Thêm nhà xuất bản mới</w:t>
-      </w:r>
-    </w:p>
-    <w:p>
-      <w:pPr>
-        <w:rPr>
-          <w:sz w:val="26"/>
-          <w:szCs w:val="26"/>
-        </w:rPr>
-      </w:pPr>
-      <w:r>
-        <w:rPr>
-          <w:sz w:val="26"/>
-          <w:szCs w:val="26"/>
-        </w:rPr>
-        <w:tab/>
-        <w:t xml:space="preserve">+ Sửa thông tin nhà xuất bản cụ </w:t>
-      </w:r>
-      <w:r>
-        <w:rPr>
-          <w:sz w:val="26"/>
-          <w:szCs w:val="26"/>
-        </w:rPr>
-        <w:t>thể(chỉ sửa số điện thoại, email, địa chỉ)</w:t>
-      </w:r>
-    </w:p>
-    <w:p>
-      <w:pPr>
-        <w:rPr>
-          <w:sz w:val="26"/>
-          <w:szCs w:val="26"/>
-        </w:rPr>
-      </w:pPr>
-      <w:r>
-        <w:rPr>
-          <w:sz w:val="26"/>
-          <w:szCs w:val="26"/>
-        </w:rPr>
-        <w:tab/>
-        <w:t>+ Xóa nhà xuất bản</w:t>
-      </w:r>
-      <w:r>
-        <w:rPr>
-          <w:sz w:val="26"/>
-          <w:szCs w:val="26"/>
-        </w:rPr>
-        <w:t xml:space="preserve"> (</w:t>
-      </w:r>
-      <w:r>
-        <w:rPr>
-          <w:sz w:val="26"/>
-          <w:szCs w:val="26"/>
-        </w:rPr>
-        <w:t>chỉ được xóa nhà xuất bản khi không còn sản phẩm nào thuộc nhà xuất bản đó)</w:t>
-      </w:r>
-    </w:p>
-    <w:p>
-      <w:pPr>
-        <w:rPr>
-          <w:sz w:val="26"/>
-          <w:szCs w:val="26"/>
-        </w:rPr>
-      </w:pPr>
-      <w:r>
-        <w:rPr>
-          <w:sz w:val="26"/>
-          <w:szCs w:val="26"/>
+      </w:r>
+      <w:r>
+        <w:rPr>
+          <w:sz w:val="24"/>
+          <w:szCs w:val="24"/>
+        </w:rPr>
+        <w:t>Cần đảm bảo phần mềm hoạt động đúng như thiết kế nên cần phải kiểm thử. Bước này gồm việc kiểm tra sản phẩm để đảm bảo tính ổn định, đáp ứng yêu cầu và không có lỗi.</w:t>
+      </w:r>
+    </w:p>
+    <w:p>
+      <w:pPr>
+        <w:jc w:val="both"/>
+        <w:rPr>
+          <w:sz w:val="24"/>
+          <w:szCs w:val="24"/>
+        </w:rPr>
+      </w:pPr>
+      <w:r>
+        <w:rPr>
+          <w:sz w:val="24"/>
+          <w:szCs w:val="24"/>
         </w:rPr>
         <w:lastRenderedPageBreak/>
         <w:tab/>
-        <w:t>+ Xem lịch sử xóa nhà xuất bản</w:t>
-      </w:r>
-    </w:p>
-    <w:p>
-      <w:pPr>
-        <w:rPr>
-          <w:sz w:val="26"/>
-          <w:szCs w:val="26"/>
-        </w:rPr>
-      </w:pPr>
-      <w:r>
-        <w:rPr>
-          <w:sz w:val="26"/>
-          <w:szCs w:val="26"/>
-        </w:rPr>
-        <w:t xml:space="preserve">-    Thống kê, báo </w:t>
-      </w:r>
-      <w:r>
-        <w:rPr>
-          <w:sz w:val="26"/>
-          <w:szCs w:val="26"/>
-        </w:rPr>
-        <w:t>cáo:</w:t>
-      </w:r>
-    </w:p>
-    <w:p>
-      <w:pPr>
-        <w:rPr>
-          <w:sz w:val="26"/>
-          <w:szCs w:val="26"/>
-        </w:rPr>
-      </w:pPr>
-      <w:r>
-        <w:rPr>
-          <w:sz w:val="26"/>
-          <w:szCs w:val="26"/>
+      </w:r>
+      <w:r>
+        <w:rPr>
+          <w:sz w:val="24"/>
+          <w:szCs w:val="24"/>
+        </w:rPr>
+        <w:t>Các hoạt động kiểm thử cần thực hiện bao gồ</w:t>
+      </w:r>
+      <w:r>
+        <w:rPr>
+          <w:sz w:val="24"/>
+          <w:szCs w:val="24"/>
+        </w:rPr>
+        <w:t xml:space="preserve">m: </w:t>
+      </w:r>
+    </w:p>
+    <w:p>
+      <w:pPr>
+        <w:jc w:val="both"/>
+        <w:rPr>
+          <w:sz w:val="24"/>
+          <w:szCs w:val="24"/>
+        </w:rPr>
+      </w:pPr>
+      <w:r>
+        <w:rPr>
+          <w:sz w:val="24"/>
+          <w:szCs w:val="24"/>
+        </w:rPr>
+        <w:t xml:space="preserve">- Kiểm thử chức năng: kiểm tra xem các chức năng của phần mềm có hoạt động đúng như thiết kế hay không. </w:t>
+      </w:r>
+    </w:p>
+    <w:p>
+      <w:pPr>
+        <w:jc w:val="both"/>
+        <w:rPr>
+          <w:sz w:val="24"/>
+          <w:szCs w:val="24"/>
+        </w:rPr>
+      </w:pPr>
+      <w:r>
+        <w:rPr>
+          <w:sz w:val="24"/>
+          <w:szCs w:val="24"/>
+        </w:rPr>
+        <w:t xml:space="preserve">- Kiểm thử hiệu năng: kiểm tra xem phần mềm có đáp ứng được các yêu cầu về hiệu năng hay không. </w:t>
+      </w:r>
+    </w:p>
+    <w:p>
+      <w:pPr>
+        <w:jc w:val="both"/>
+        <w:rPr>
+          <w:b/>
+          <w:sz w:val="24"/>
+          <w:szCs w:val="24"/>
+        </w:rPr>
+      </w:pPr>
+      <w:r>
+        <w:rPr>
+          <w:sz w:val="24"/>
+          <w:szCs w:val="24"/>
+        </w:rPr>
+        <w:t xml:space="preserve">- Kiểm thử bảo mật: kiểm tra xem phần mềm có an toàn, bảo mật hay </w:t>
+      </w:r>
+      <w:r>
+        <w:rPr>
+          <w:sz w:val="24"/>
+          <w:szCs w:val="24"/>
+        </w:rPr>
+        <w:t>không.</w:t>
+      </w:r>
+    </w:p>
+    <w:p>
+      <w:pPr>
+        <w:rPr>
+          <w:b/>
+          <w:sz w:val="24"/>
+          <w:szCs w:val="24"/>
+        </w:rPr>
+      </w:pPr>
+      <w:r>
+        <w:rPr>
+          <w:b/>
+          <w:sz w:val="24"/>
+          <w:szCs w:val="24"/>
+        </w:rPr>
+        <w:t>3.5. Triển khai</w:t>
+      </w:r>
+    </w:p>
+    <w:p>
+      <w:pPr>
+        <w:jc w:val="both"/>
+        <w:rPr>
+          <w:sz w:val="24"/>
+          <w:szCs w:val="24"/>
+        </w:rPr>
+      </w:pPr>
+      <w:r>
+        <w:rPr>
+          <w:b/>
+          <w:sz w:val="24"/>
+          <w:szCs w:val="24"/>
         </w:rPr>
         <w:tab/>
-        <w:t>+ Doanh số theo quý</w:t>
-      </w:r>
-    </w:p>
-    <w:p>
-      <w:pPr>
-        <w:rPr>
-          <w:sz w:val="26"/>
-          <w:szCs w:val="26"/>
-        </w:rPr>
-      </w:pPr>
-      <w:r>
-        <w:rPr>
-          <w:sz w:val="26"/>
-          <w:szCs w:val="26"/>
-        </w:rPr>
-        <w:tab/>
-        <w:t>+ Sản phẩm bán chạy</w:t>
-      </w:r>
-    </w:p>
-    <w:p>
-      <w:pPr>
-        <w:rPr>
-          <w:sz w:val="26"/>
-          <w:szCs w:val="26"/>
-        </w:rPr>
-      </w:pPr>
-      <w:r>
-        <w:rPr>
-          <w:sz w:val="26"/>
-          <w:szCs w:val="26"/>
-        </w:rPr>
-        <w:tab/>
-        <w:t>+ Thống kê thể loại được bán nhiều nhất</w:t>
-      </w:r>
-    </w:p>
-    <w:p>
-      <w:pPr>
-        <w:rPr>
-          <w:sz w:val="26"/>
-          <w:szCs w:val="26"/>
-        </w:rPr>
-      </w:pPr>
-      <w:r>
-        <w:rPr>
-          <w:sz w:val="26"/>
-          <w:szCs w:val="26"/>
-        </w:rPr>
-        <w:tab/>
-        <w:t>+ Thống kê số lượng tồn kho</w:t>
-      </w:r>
-    </w:p>
-    <w:p>
-      <w:pPr>
-        <w:rPr>
-          <w:sz w:val="26"/>
-          <w:szCs w:val="26"/>
-        </w:rPr>
-      </w:pPr>
-      <w:r>
-        <w:rPr>
-          <w:sz w:val="26"/>
-          <w:szCs w:val="26"/>
-        </w:rPr>
-        <w:tab/>
-        <w:t>+ Thống kê lợi nhuận</w:t>
-      </w:r>
-      <w:r>
-        <w:rPr>
-          <w:sz w:val="26"/>
-          <w:szCs w:val="26"/>
-        </w:rPr>
-        <w:tab/>
-      </w:r>
-    </w:p>
-    <w:p>
-      <w:pPr>
-        <w:pStyle w:val="Heading2"/>
-        <w:rPr>
-          <w:rFonts w:eastAsia="Times New Roman"/>
-        </w:rPr>
-      </w:pPr>
-      <w:bookmarkStart w:id="10" w:name="_Toc177843986"/>
-      <w:r>
-        <w:rPr>
-          <w:rFonts w:eastAsia="Times New Roman"/>
-        </w:rPr>
-        <w:t>III. QUY TRÌNH NGHIỆP VỤ</w:t>
-      </w:r>
-      <w:bookmarkEnd w:id="10"/>
-    </w:p>
-    <w:p>
-      <w:pPr>
+      </w:r>
+      <w:r>
+        <w:rPr>
+          <w:sz w:val="24"/>
+          <w:szCs w:val="24"/>
+        </w:rPr>
+        <w:t xml:space="preserve">Cài đặt phần mềm lên hệ thống máy tính của khách hàng. Trong bước này cần đào tạo nhân viên cách sử dụng phần mềm và giải đáp các thắc mắc của khách hàng. Các hoạt động triển khai cần thực hiện: </w:t>
+      </w:r>
+    </w:p>
+    <w:p>
+      <w:pPr>
+        <w:jc w:val="both"/>
+        <w:rPr>
+          <w:sz w:val="24"/>
+          <w:szCs w:val="24"/>
+        </w:rPr>
+      </w:pPr>
+      <w:r>
+        <w:rPr>
+          <w:sz w:val="24"/>
+          <w:szCs w:val="24"/>
+        </w:rPr>
+        <w:t xml:space="preserve">- Cài đặt phần mềm. </w:t>
+      </w:r>
+    </w:p>
+    <w:p>
+      <w:pPr>
+        <w:jc w:val="both"/>
         <w:rPr>
           <w:b/>
           <w:sz w:val="24"/>
@@ -5017,372 +5438,10 @@
       </w:pPr>
       <w:r>
         <w:rPr>
-          <w:b/>
-          <w:sz w:val="24"/>
-          <w:szCs w:val="24"/>
-        </w:rPr>
-        <w:t>3.1. Thu thập yêu cầu</w:t>
-      </w:r>
-    </w:p>
-    <w:p>
-      <w:pPr>
-        <w:rPr>
-          <w:b/>
-          <w:sz w:val="24"/>
-          <w:szCs w:val="24"/>
-        </w:rPr>
-      </w:pPr>
-      <w:r>
-        <w:rPr>
-          <w:b/>
-          <w:sz w:val="24"/>
-          <w:szCs w:val="24"/>
-        </w:rPr>
-        <w:t>3.2. Thiết kế</w:t>
-      </w:r>
-    </w:p>
-    <w:p>
-      <w:pPr>
-        <w:rPr>
-          <w:b/>
-          <w:sz w:val="24"/>
-          <w:szCs w:val="24"/>
-        </w:rPr>
-      </w:pPr>
-      <w:r>
-        <w:rPr>
-          <w:b/>
-          <w:sz w:val="24"/>
-          <w:szCs w:val="24"/>
-        </w:rPr>
-        <w:t xml:space="preserve">3.3. Lập trình </w:t>
-      </w:r>
-    </w:p>
-    <w:p>
-      <w:pPr>
-        <w:jc w:val="both"/>
-        <w:rPr>
-          <w:sz w:val="24"/>
-          <w:szCs w:val="24"/>
-        </w:rPr>
-      </w:pPr>
-      <w:r>
-        <w:rPr>
-          <w:b/>
-        </w:rPr>
-        <w:tab/>
-      </w:r>
-      <w:r>
-        <w:rPr>
-          <w:sz w:val="24"/>
-          <w:szCs w:val="24"/>
-        </w:rPr>
-        <w:t>Thực hiện các chức năng của hệ thống dựa trên thiết kế đã được phê duyệt. Bước này bao gồm việc viết mã và phát triển chức năng của</w:t>
-      </w:r>
-      <w:r>
-        <w:rPr>
-          <w:sz w:val="24"/>
-          <w:szCs w:val="24"/>
-        </w:rPr>
-        <w:t xml:space="preserve"> phần mềm, cần đảm bảo rằng phần mềm đáp ứng được tất cả các yêu cầu của khách hàng.</w:t>
-      </w:r>
-    </w:p>
-    <w:p>
-      <w:pPr>
-        <w:rPr>
-          <w:sz w:val="24"/>
-          <w:szCs w:val="24"/>
-        </w:rPr>
-      </w:pPr>
-      <w:r>
-        <w:rPr>
-          <w:sz w:val="24"/>
-          <w:szCs w:val="24"/>
-        </w:rPr>
-        <w:tab/>
-        <w:t>Các chức năng cần được lập trình:</w:t>
-      </w:r>
-    </w:p>
-    <w:p>
-      <w:pPr>
-        <w:rPr>
-          <w:sz w:val="24"/>
-          <w:szCs w:val="24"/>
-        </w:rPr>
-      </w:pPr>
-      <w:r>
-        <w:rPr>
-          <w:sz w:val="24"/>
-          <w:szCs w:val="24"/>
-        </w:rPr>
-        <w:tab/>
-        <w:t>- Quản lý tài khoản.</w:t>
-      </w:r>
-    </w:p>
-    <w:p>
-      <w:pPr>
-        <w:rPr>
-          <w:sz w:val="24"/>
-          <w:szCs w:val="24"/>
-        </w:rPr>
-      </w:pPr>
-      <w:r>
-        <w:rPr>
-          <w:sz w:val="24"/>
-          <w:szCs w:val="24"/>
-        </w:rPr>
-        <w:tab/>
-        <w:t>- Quản lý tác giả.</w:t>
-      </w:r>
-    </w:p>
-    <w:p>
-      <w:pPr>
-        <w:rPr>
-          <w:sz w:val="24"/>
-          <w:szCs w:val="24"/>
-        </w:rPr>
-      </w:pPr>
-      <w:r>
-        <w:rPr>
-          <w:sz w:val="24"/>
-          <w:szCs w:val="24"/>
-        </w:rPr>
-        <w:tab/>
-        <w:t>- Quản lý nhà xuất bản.</w:t>
-      </w:r>
-    </w:p>
-    <w:p>
-      <w:pPr>
-        <w:rPr>
-          <w:sz w:val="24"/>
-          <w:szCs w:val="24"/>
-        </w:rPr>
-      </w:pPr>
-      <w:r>
-        <w:rPr>
-          <w:sz w:val="24"/>
-          <w:szCs w:val="24"/>
-        </w:rPr>
-        <w:tab/>
-        <w:t>- Quản lý sách.</w:t>
-      </w:r>
-    </w:p>
-    <w:p>
-      <w:pPr>
-        <w:rPr>
-          <w:sz w:val="24"/>
-          <w:szCs w:val="24"/>
-        </w:rPr>
-      </w:pPr>
-      <w:r>
-        <w:rPr>
-          <w:sz w:val="24"/>
-          <w:szCs w:val="24"/>
-        </w:rPr>
-        <w:tab/>
-        <w:t>- Quản lý hóa đơn.</w:t>
-      </w:r>
-    </w:p>
-    <w:p>
-      <w:pPr>
-        <w:rPr>
-          <w:sz w:val="24"/>
-          <w:szCs w:val="24"/>
-        </w:rPr>
-      </w:pPr>
-      <w:r>
-        <w:rPr>
-          <w:sz w:val="24"/>
-          <w:szCs w:val="24"/>
-        </w:rPr>
-        <w:tab/>
-        <w:t>- Quản lý thể loại</w:t>
-      </w:r>
-    </w:p>
-    <w:p>
-      <w:pPr>
-        <w:rPr>
-          <w:sz w:val="24"/>
-          <w:szCs w:val="24"/>
-        </w:rPr>
-      </w:pPr>
-      <w:r>
-        <w:rPr>
-          <w:sz w:val="24"/>
-          <w:szCs w:val="24"/>
-        </w:rPr>
-        <w:tab/>
-        <w:t>-Thống kê,…</w:t>
-      </w:r>
-    </w:p>
-    <w:p>
-      <w:pPr>
-        <w:rPr>
-          <w:b/>
-          <w:sz w:val="24"/>
-          <w:szCs w:val="24"/>
-        </w:rPr>
-      </w:pPr>
-      <w:r>
-        <w:rPr>
-          <w:b/>
-          <w:sz w:val="24"/>
-          <w:szCs w:val="24"/>
-        </w:rPr>
-        <w:t>3.4. Kiểm thử</w:t>
-      </w:r>
-    </w:p>
-    <w:p>
-      <w:pPr>
-        <w:jc w:val="both"/>
-        <w:rPr>
-          <w:sz w:val="24"/>
-          <w:szCs w:val="24"/>
-        </w:rPr>
-      </w:pPr>
-      <w:r>
-        <w:rPr>
-          <w:b/>
-          <w:sz w:val="24"/>
-          <w:szCs w:val="24"/>
-        </w:rPr>
-        <w:tab/>
-      </w:r>
-      <w:r>
-        <w:rPr>
-          <w:sz w:val="24"/>
-          <w:szCs w:val="24"/>
-        </w:rPr>
-        <w:t>Cần đảm bảo phần mềm hoạt động đúng như thiết kế nên cần phải kiểm thử. Bước này gồm việc kiểm tra sản phẩm để đảm bảo tính ổn định, đáp ứng yêu cầu và không có lỗi.</w:t>
-      </w:r>
-    </w:p>
-    <w:p>
-      <w:pPr>
-        <w:jc w:val="both"/>
-        <w:rPr>
-          <w:sz w:val="24"/>
-          <w:szCs w:val="24"/>
-        </w:rPr>
-      </w:pPr>
-      <w:r>
-        <w:rPr>
-          <w:sz w:val="24"/>
-          <w:szCs w:val="24"/>
-        </w:rPr>
-        <w:tab/>
-      </w:r>
-      <w:r>
-        <w:rPr>
-          <w:sz w:val="24"/>
-          <w:szCs w:val="24"/>
-        </w:rPr>
-        <w:t>Các hoạt động kiểm thử cần thực hiện bao gồ</w:t>
-      </w:r>
-      <w:r>
-        <w:rPr>
-          <w:sz w:val="24"/>
-          <w:szCs w:val="24"/>
-        </w:rPr>
-        <w:t xml:space="preserve">m: </w:t>
-      </w:r>
-    </w:p>
-    <w:p>
-      <w:pPr>
-        <w:jc w:val="both"/>
-        <w:rPr>
-          <w:sz w:val="24"/>
-          <w:szCs w:val="24"/>
-        </w:rPr>
-      </w:pPr>
-      <w:r>
-        <w:rPr>
-          <w:sz w:val="24"/>
-          <w:szCs w:val="24"/>
-        </w:rPr>
-        <w:t xml:space="preserve">- Kiểm thử chức năng: kiểm tra xem các chức năng của phần mềm có hoạt động đúng như thiết kế hay không. </w:t>
-      </w:r>
-    </w:p>
-    <w:p>
-      <w:pPr>
-        <w:jc w:val="both"/>
-        <w:rPr>
-          <w:sz w:val="24"/>
-          <w:szCs w:val="24"/>
-        </w:rPr>
-      </w:pPr>
-      <w:r>
-        <w:rPr>
-          <w:sz w:val="24"/>
-          <w:szCs w:val="24"/>
-        </w:rPr>
-        <w:t xml:space="preserve">- Kiểm thử hiệu năng: kiểm tra xem phần mềm có đáp ứng được các yêu cầu về hiệu năng hay không. </w:t>
-      </w:r>
-    </w:p>
-    <w:p>
-      <w:pPr>
-        <w:jc w:val="both"/>
-        <w:rPr>
-          <w:b/>
-          <w:sz w:val="24"/>
-          <w:szCs w:val="24"/>
-        </w:rPr>
-      </w:pPr>
-      <w:r>
-        <w:rPr>
-          <w:sz w:val="24"/>
-          <w:szCs w:val="24"/>
-        </w:rPr>
-        <w:t xml:space="preserve">- Kiểm thử bảo mật: kiểm tra xem phần mềm có an toàn, bảo mật hay </w:t>
-      </w:r>
-      <w:r>
-        <w:rPr>
-          <w:sz w:val="24"/>
-          <w:szCs w:val="24"/>
-        </w:rPr>
-        <w:t>không.</w:t>
-      </w:r>
-    </w:p>
-    <w:p>
-      <w:pPr>
-        <w:rPr>
-          <w:b/>
-          <w:sz w:val="24"/>
-          <w:szCs w:val="24"/>
-        </w:rPr>
-      </w:pPr>
-      <w:r>
-        <w:rPr>
-          <w:b/>
-          <w:sz w:val="24"/>
-          <w:szCs w:val="24"/>
-        </w:rPr>
-        <w:lastRenderedPageBreak/>
-        <w:t>3.5. Triển khai</w:t>
-      </w:r>
-    </w:p>
-    <w:p>
-      <w:pPr>
-        <w:jc w:val="both"/>
-        <w:rPr>
-          <w:b/>
-          <w:sz w:val="24"/>
-          <w:szCs w:val="24"/>
-        </w:rPr>
-      </w:pPr>
-      <w:r>
-        <w:rPr>
-          <w:b/>
-          <w:sz w:val="24"/>
-          <w:szCs w:val="24"/>
-        </w:rPr>
-        <w:tab/>
-      </w:r>
-      <w:r>
-        <w:rPr>
-          <w:sz w:val="24"/>
-          <w:szCs w:val="24"/>
-        </w:rPr>
-        <w:t>Cài đặt phần mềm lên hệ thống máy tính của khách hàng. Trong bước này cần đào tạo nhân viên cách sử dụng phần mềm và giải đáp các thắc mắc của khách hàng. Các hoạt động triển khai cần thực hiện: - Cài đặt phần mềm. - Hướng dẫn sử dụng phần mềm cho khách hàng</w:t>
+          <w:sz w:val="24"/>
+          <w:szCs w:val="24"/>
+        </w:rPr>
+        <w:t>- Hướng dẫn sử dụng phần mềm cho khách hàng</w:t>
       </w:r>
     </w:p>
     <w:p>
@@ -5564,8 +5623,6 @@
         </w:rPr>
         <w:t>1.2</w:t>
       </w:r>
-      <w:bookmarkStart w:id="16" w:name="_GoBack"/>
-      <w:bookmarkEnd w:id="16"/>
       <w:r>
         <w:rPr>
           <w:rFonts w:eastAsia="Times New Roman"/>
@@ -5582,83 +5639,302 @@
           <w:rFonts w:eastAsia="Times New Roman"/>
         </w:rPr>
       </w:pPr>
-      <w:bookmarkStart w:id="17" w:name="_Toc177843993"/>
+      <w:bookmarkStart w:id="16" w:name="_Toc177843993"/>
       <w:r>
         <w:rPr>
           <w:rFonts w:eastAsia="Times New Roman"/>
         </w:rPr>
         <w:t>II. GIAO DIỆN</w:t>
       </w:r>
+      <w:bookmarkEnd w:id="16"/>
+    </w:p>
+    <w:p>
+      <w:pPr>
+        <w:pStyle w:val="Heading2"/>
+        <w:rPr>
+          <w:rFonts w:asciiTheme="minorHAnsi" w:eastAsia="Times New Roman" w:hAnsiTheme="minorHAnsi" w:cstheme="minorHAnsi"/>
+          <w:sz w:val="24"/>
+          <w:szCs w:val="24"/>
+        </w:rPr>
+      </w:pPr>
+      <w:bookmarkStart w:id="17" w:name="_Toc177843996"/>
+      <w:r>
+        <w:rPr>
+          <w:rFonts w:asciiTheme="minorHAnsi" w:eastAsia="Times New Roman" w:hAnsiTheme="minorHAnsi" w:cstheme="minorHAnsi"/>
+          <w:sz w:val="24"/>
+          <w:szCs w:val="24"/>
+        </w:rPr>
+        <w:t>2.1. Các giao diện bên ngoài</w:t>
+      </w:r>
+    </w:p>
+    <w:p>
+      <w:pPr>
+        <w:jc w:val="both"/>
+        <w:rPr>
+          <w:sz w:val="24"/>
+          <w:szCs w:val="24"/>
+        </w:rPr>
+      </w:pPr>
+      <w:r>
+        <w:rPr>
+          <w:sz w:val="24"/>
+          <w:szCs w:val="24"/>
+        </w:rPr>
+        <w:t xml:space="preserve">- Giao diện bên ngoài của phần mềm là nơi người dùng tương tác với phần mềm. Một giao diện bên ngoài đơn giản và dễ sử dụng sẽ giúp người dùng sử dụng phần mềm một cách hiệu quả và nhanh chóng. </w:t>
+      </w:r>
+    </w:p>
+    <w:p>
+      <w:pPr>
+        <w:jc w:val="both"/>
+        <w:rPr>
+          <w:sz w:val="24"/>
+          <w:szCs w:val="24"/>
+        </w:rPr>
+      </w:pPr>
+      <w:r>
+        <w:rPr>
+          <w:sz w:val="24"/>
+          <w:szCs w:val="24"/>
+        </w:rPr>
+        <w:t>- Các yêu cầu đối với giao diệ</w:t>
+      </w:r>
+      <w:r>
+        <w:rPr>
+          <w:sz w:val="24"/>
+          <w:szCs w:val="24"/>
+        </w:rPr>
+        <w:t>n bên ngoài:</w:t>
+      </w:r>
+    </w:p>
+    <w:p>
+      <w:pPr>
+        <w:jc w:val="both"/>
+        <w:rPr>
+          <w:sz w:val="24"/>
+          <w:szCs w:val="24"/>
+        </w:rPr>
+      </w:pPr>
+      <w:r>
+        <w:rPr>
+          <w:sz w:val="24"/>
+          <w:szCs w:val="24"/>
+        </w:rPr>
+        <w:t>• Tính rõ ràng: Giao diện bên ngoài phải rõ ràng, người dùng phải có thể dễ dàng hiểu được cách sử dụng. Điều này có thể được thực hiện bằng cách sử dụng các biểu tượng, nhãn và văn bản rõ ràng.</w:t>
+      </w:r>
+    </w:p>
+    <w:p>
+      <w:pPr>
+        <w:jc w:val="both"/>
+        <w:rPr>
+          <w:sz w:val="24"/>
+          <w:szCs w:val="24"/>
+        </w:rPr>
+      </w:pPr>
+      <w:r>
+        <w:rPr>
+          <w:sz w:val="24"/>
+          <w:szCs w:val="24"/>
+        </w:rPr>
+        <w:lastRenderedPageBreak/>
+        <w:t xml:space="preserve"> • Tính nhất quán: Giao diện bên ngoài phải nhất quán, các thành phần của giao diện phải có cùng một phong cách và bố cục. Điều này sẽ giúp người dùng dễ dàng học cách sử dụng giao diện. </w:t>
+      </w:r>
+    </w:p>
+    <w:p>
+      <w:pPr>
+        <w:jc w:val="both"/>
+        <w:rPr>
+          <w:sz w:val="24"/>
+          <w:szCs w:val="24"/>
+        </w:rPr>
+      </w:pPr>
+      <w:r>
+        <w:rPr>
+          <w:sz w:val="24"/>
+          <w:szCs w:val="24"/>
+        </w:rPr>
+        <w:t xml:space="preserve">• Tính thân thiện với người dùng: Giao diện bên ngoài phải thân thiện với người dùng, </w:t>
+      </w:r>
+      <w:bookmarkStart w:id="18" w:name="_GoBack"/>
+      <w:bookmarkEnd w:id="18"/>
+      <w:r>
+        <w:rPr>
+          <w:sz w:val="24"/>
+          <w:szCs w:val="24"/>
+        </w:rPr>
+        <w:t>người dùng phải có thể dễ dàng tìm thấy những gì họ cần. Điều này có thể được thực hiện bằng cách sử dụng các menu và thanh công cụ rõ ràng, cũng như các chức năng tìm kiếm và trợ giúp.</w:t>
+      </w:r>
+    </w:p>
+    <w:p>
+      <w:pPr>
+        <w:rPr>
+          <w:b/>
+          <w:sz w:val="24"/>
+          <w:szCs w:val="24"/>
+        </w:rPr>
+      </w:pPr>
+      <w:r>
+        <w:rPr>
+          <w:b/>
+          <w:sz w:val="24"/>
+          <w:szCs w:val="24"/>
+        </w:rPr>
+        <w:t>2.2. Yêu cầu chức năng</w:t>
+      </w:r>
+    </w:p>
+    <w:p>
+      <w:pPr>
+        <w:rPr>
+          <w:b/>
+          <w:sz w:val="24"/>
+          <w:szCs w:val="24"/>
+        </w:rPr>
+      </w:pPr>
+      <w:r>
+        <w:rPr>
+          <w:b/>
+          <w:sz w:val="24"/>
+          <w:szCs w:val="24"/>
+        </w:rPr>
+        <w:t>2.3. Yêu cầu phi chức năng</w:t>
+      </w:r>
+    </w:p>
+    <w:p>
+      <w:pPr>
+        <w:rPr>
+          <w:sz w:val="24"/>
+          <w:szCs w:val="24"/>
+        </w:rPr>
+      </w:pPr>
+      <w:r>
+        <w:rPr>
+          <w:sz w:val="24"/>
+          <w:szCs w:val="24"/>
+        </w:rPr>
+        <w:t xml:space="preserve">- Giao diện người dùng: </w:t>
+      </w:r>
+    </w:p>
+    <w:p>
+      <w:pPr>
+        <w:rPr>
+          <w:sz w:val="24"/>
+          <w:szCs w:val="24"/>
+        </w:rPr>
+      </w:pPr>
+      <w:r>
+        <w:rPr>
+          <w:sz w:val="24"/>
+          <w:szCs w:val="24"/>
+        </w:rPr>
+        <w:t xml:space="preserve">• Giao diện người dùng phải thân thiện, dễ sử dụng. </w:t>
+      </w:r>
+    </w:p>
+    <w:p>
+      <w:pPr>
+        <w:rPr>
+          <w:sz w:val="24"/>
+          <w:szCs w:val="24"/>
+        </w:rPr>
+      </w:pPr>
+      <w:r>
+        <w:rPr>
+          <w:sz w:val="24"/>
+          <w:szCs w:val="24"/>
+        </w:rPr>
+        <w:t xml:space="preserve">• Màu sắc và giao diện phải phản ánh tính chất công việc và không gây mệt mỏi cho người dùng. </w:t>
+      </w:r>
+    </w:p>
+    <w:p>
+      <w:pPr>
+        <w:rPr>
+          <w:sz w:val="24"/>
+          <w:szCs w:val="24"/>
+        </w:rPr>
+      </w:pPr>
+      <w:r>
+        <w:rPr>
+          <w:sz w:val="24"/>
+          <w:szCs w:val="24"/>
+        </w:rPr>
+        <w:t xml:space="preserve">- Hiệu suất: Phản hồi nhanh chóng và hiệu quả. </w:t>
+      </w:r>
+    </w:p>
+    <w:p>
+      <w:pPr>
+        <w:rPr>
+          <w:sz w:val="24"/>
+          <w:szCs w:val="24"/>
+        </w:rPr>
+      </w:pPr>
+      <w:r>
+        <w:rPr>
+          <w:sz w:val="24"/>
+          <w:szCs w:val="24"/>
+        </w:rPr>
+        <w:t xml:space="preserve">- Tuân thủ các quy ước về code: Cách đặt tên, trùng code,… </w:t>
+      </w:r>
+    </w:p>
+    <w:p>
+      <w:pPr>
+        <w:rPr>
+          <w:sz w:val="24"/>
+          <w:szCs w:val="24"/>
+        </w:rPr>
+      </w:pPr>
+      <w:r>
+        <w:rPr>
+          <w:sz w:val="24"/>
+          <w:szCs w:val="24"/>
+        </w:rPr>
+        <w:t xml:space="preserve">- Môi trường: Phải chạy được trên hệ điều hành windows 10, windows 11. </w:t>
+      </w:r>
+    </w:p>
+    <w:p>
+      <w:pPr>
+        <w:rPr>
+          <w:b/>
+          <w:sz w:val="24"/>
+          <w:szCs w:val="24"/>
+        </w:rPr>
+      </w:pPr>
+      <w:r>
+        <w:rPr>
+          <w:sz w:val="24"/>
+          <w:szCs w:val="24"/>
+        </w:rPr>
+        <w:t>- Bảo mật: Phải có cơ chế xác minh tài khoản để tranh việc truy cập trái phép.</w:t>
+      </w:r>
+    </w:p>
+    <w:p>
+      <w:pPr>
+        <w:rPr>
+          <w:b/>
+          <w:sz w:val="24"/>
+          <w:szCs w:val="24"/>
+        </w:rPr>
+      </w:pPr>
+      <w:r>
+        <w:rPr>
+          <w:b/>
+          <w:sz w:val="24"/>
+          <w:szCs w:val="24"/>
+        </w:rPr>
+        <w:t>2.4. Đặc tả giao diện</w:t>
+      </w:r>
+    </w:p>
+    <w:p>
+      <w:pPr>
+        <w:pStyle w:val="Heading2"/>
+        <w:rPr>
+          <w:rFonts w:eastAsia="Times New Roman"/>
+        </w:rPr>
+      </w:pPr>
+      <w:r>
+        <w:rPr>
+          <w:rFonts w:eastAsia="Times New Roman"/>
+        </w:rPr>
+        <w:t>III. XỬ LÝ</w:t>
+      </w:r>
       <w:bookmarkEnd w:id="17"/>
-    </w:p>
-    <w:p>
-      <w:pPr>
-        <w:pStyle w:val="Heading2"/>
-        <w:rPr>
-          <w:rFonts w:eastAsia="Times New Roman"/>
-        </w:rPr>
-      </w:pPr>
-      <w:bookmarkStart w:id="18" w:name="_Toc177843996"/>
-      <w:r>
-        <w:rPr>
-          <w:rFonts w:eastAsia="Times New Roman"/>
-        </w:rPr>
-        <w:t>2.1. Các giao diện bên ngoài</w:t>
-      </w:r>
-    </w:p>
-    <w:p>
-      <w:pPr>
-        <w:rPr>
-          <w:b/>
-        </w:rPr>
-      </w:pPr>
-      <w:r>
-        <w:rPr>
-          <w:b/>
-        </w:rPr>
-        <w:t>2.2. Yêu cầu chức năng</w:t>
-      </w:r>
-    </w:p>
-    <w:p>
-      <w:pPr>
-        <w:rPr>
-          <w:b/>
-        </w:rPr>
-      </w:pPr>
-      <w:r>
-        <w:rPr>
-          <w:b/>
-        </w:rPr>
-        <w:t>2.3. Yêu cầu phi chức năng</w:t>
-      </w:r>
-    </w:p>
-    <w:p>
-      <w:pPr>
-        <w:rPr>
-          <w:b/>
-        </w:rPr>
-      </w:pPr>
-      <w:r>
-        <w:rPr>
-          <w:b/>
-        </w:rPr>
-        <w:t>2.4. Đặc tả giao diện</w:t>
-      </w:r>
-    </w:p>
-    <w:p>
-      <w:pPr>
-        <w:pStyle w:val="Heading2"/>
-        <w:rPr>
-          <w:rFonts w:eastAsia="Times New Roman"/>
-        </w:rPr>
-      </w:pPr>
-      <w:r>
-        <w:rPr>
-          <w:rFonts w:eastAsia="Times New Roman"/>
-        </w:rPr>
-        <w:t>III. XỬ LÝ</w:t>
-      </w:r>
-      <w:bookmarkEnd w:id="18"/>
     </w:p>
     <w:p>
       <w:pPr>
@@ -5804,7 +6080,6 @@
           <w:sz w:val="28"/>
           <w:szCs w:val="28"/>
         </w:rPr>
-        <w:lastRenderedPageBreak/>
         <w:t>Giao diện kết quả</w:t>
       </w:r>
     </w:p>
@@ -5878,6 +6153,7 @@
           <w:sz w:val="28"/>
           <w:szCs w:val="28"/>
         </w:rPr>
+        <w:lastRenderedPageBreak/>
         <w:t>Hướng phát triển</w:t>
       </w:r>
     </w:p>
@@ -5972,7 +6248,7 @@
           <w:rPr>
             <w:noProof/>
           </w:rPr>
-          <w:t>8</w:t>
+          <w:t>9</w:t>
         </w:r>
         <w:r>
           <w:rPr>
@@ -9950,7 +10226,7 @@
 </file>
 
 <file path=customXml/itemProps1.xml><?xml version="1.0" encoding="utf-8"?>
-<ds:datastoreItem xmlns:ds="http://schemas.openxmlformats.org/officeDocument/2006/customXml" ds:itemID="{6D96E678-F3D9-4ADA-A1A5-96762152AA98}">
+<ds:datastoreItem xmlns:ds="http://schemas.openxmlformats.org/officeDocument/2006/customXml" ds:itemID="{FFF218C2-EC3B-4042-A875-A28A0816BC03}">
   <ds:schemaRefs>
     <ds:schemaRef ds:uri="http://schemas.openxmlformats.org/officeDocument/2006/bibliography"/>
   </ds:schemaRefs>

</xml_diff>

<commit_message>
cap nhat lai use case, erd va bao cao
</commit_message>
<xml_diff>
--- a/BaoCaoCNPM.docx
+++ b/BaoCaoCNPM.docx
@@ -4809,33 +4809,67 @@
           <w:sz w:val="26"/>
           <w:szCs w:val="26"/>
         </w:rPr>
+        <w:tab/>
+        <w:t>+ Sửa thông tin tài khoản cụ thể</w:t>
+      </w:r>
+      <w:r>
+        <w:rPr>
+          <w:rFonts w:ascii="Times New Roman" w:hAnsi="Times New Roman" w:cs="Times New Roman"/>
+          <w:sz w:val="26"/>
+          <w:szCs w:val="26"/>
+        </w:rPr>
+        <w:t xml:space="preserve"> (chỉ sửa </w:t>
+      </w:r>
+      <w:r>
+        <w:rPr>
+          <w:rFonts w:ascii="Times New Roman" w:hAnsi="Times New Roman" w:cs="Times New Roman"/>
+          <w:sz w:val="26"/>
+          <w:szCs w:val="26"/>
+        </w:rPr>
+        <w:t>mật khẩu</w:t>
+      </w:r>
+      <w:r>
+        <w:rPr>
+          <w:rFonts w:ascii="Times New Roman" w:hAnsi="Times New Roman" w:cs="Times New Roman"/>
+          <w:sz w:val="26"/>
+          <w:szCs w:val="26"/>
+        </w:rPr>
+        <w:t xml:space="preserve"> </w:t>
+      </w:r>
+      <w:r>
+        <w:rPr>
+          <w:rFonts w:ascii="Times New Roman" w:hAnsi="Times New Roman" w:cs="Times New Roman"/>
+          <w:sz w:val="26"/>
+          <w:szCs w:val="26"/>
+        </w:rPr>
+        <w:t xml:space="preserve">của </w:t>
+      </w:r>
+      <w:r>
+        <w:rPr>
+          <w:rFonts w:ascii="Times New Roman" w:hAnsi="Times New Roman" w:cs="Times New Roman"/>
+          <w:sz w:val="26"/>
+          <w:szCs w:val="26"/>
+        </w:rPr>
+        <w:t>tài khoản và email)</w:t>
+      </w:r>
+    </w:p>
+    <w:p>
+      <w:pPr>
+        <w:rPr>
+          <w:rFonts w:ascii="Times New Roman" w:hAnsi="Times New Roman" w:cs="Times New Roman"/>
+          <w:sz w:val="26"/>
+          <w:szCs w:val="26"/>
+        </w:rPr>
+      </w:pPr>
+      <w:r>
+        <w:rPr>
+          <w:rFonts w:ascii="Times New Roman" w:hAnsi="Times New Roman" w:cs="Times New Roman"/>
+          <w:sz w:val="26"/>
+          <w:szCs w:val="26"/>
+        </w:rPr>
         <w:lastRenderedPageBreak/>
         <w:tab/>
-        <w:t>+ Sửa thông tin tài khoản cụ thể</w:t>
-      </w:r>
-      <w:r>
-        <w:rPr>
-          <w:rFonts w:ascii="Times New Roman" w:hAnsi="Times New Roman" w:cs="Times New Roman"/>
-          <w:sz w:val="26"/>
-          <w:szCs w:val="26"/>
-        </w:rPr>
-        <w:t xml:space="preserve"> (chỉ sửa quyền</w:t>
-      </w:r>
-      <w:r>
-        <w:rPr>
-          <w:rFonts w:ascii="Times New Roman" w:hAnsi="Times New Roman" w:cs="Times New Roman"/>
-          <w:sz w:val="26"/>
-          <w:szCs w:val="26"/>
-        </w:rPr>
-        <w:t xml:space="preserve"> và mật khẩu</w:t>
-      </w:r>
-      <w:r>
-        <w:rPr>
-          <w:rFonts w:ascii="Times New Roman" w:hAnsi="Times New Roman" w:cs="Times New Roman"/>
-          <w:sz w:val="26"/>
-          <w:szCs w:val="26"/>
-        </w:rPr>
-        <w:t xml:space="preserve"> cho tài khoản và email)</w:t>
+        <w:t>+ Xem thông tin tài khoản cụ thể</w:t>
       </w:r>
     </w:p>
     <w:p>
@@ -4853,7 +4887,7 @@
           <w:szCs w:val="26"/>
         </w:rPr>
         <w:tab/>
-        <w:t>+ Xem thông tin tài khoản cụ thể</w:t>
+        <w:t>+Tìm kiếm và lọc các tài khoản</w:t>
       </w:r>
     </w:p>
     <w:p>
@@ -4870,8 +4904,15 @@
           <w:sz w:val="26"/>
           <w:szCs w:val="26"/>
         </w:rPr>
-        <w:tab/>
-        <w:t>+ Phân quyền cho tài khoản</w:t>
+        <w:t xml:space="preserve">-    Quản lý nhân </w:t>
+      </w:r>
+      <w:r>
+        <w:rPr>
+          <w:rFonts w:ascii="Times New Roman" w:hAnsi="Times New Roman" w:cs="Times New Roman"/>
+          <w:sz w:val="26"/>
+          <w:szCs w:val="26"/>
+        </w:rPr>
+        <w:t>viên:</w:t>
       </w:r>
     </w:p>
     <w:p>
@@ -4889,7 +4930,63 @@
           <w:szCs w:val="26"/>
         </w:rPr>
         <w:tab/>
-        <w:t>+Tìm kiếm và lọc các tài khoản</w:t>
+        <w:t xml:space="preserve">+ Thêm nhân viên </w:t>
+      </w:r>
+      <w:r>
+        <w:rPr>
+          <w:rFonts w:ascii="Times New Roman" w:hAnsi="Times New Roman" w:cs="Times New Roman"/>
+          <w:sz w:val="26"/>
+          <w:szCs w:val="26"/>
+        </w:rPr>
+        <w:t>mới (</w:t>
+      </w:r>
+      <w:r>
+        <w:rPr>
+          <w:rFonts w:ascii="Times New Roman" w:hAnsi="Times New Roman" w:cs="Times New Roman"/>
+          <w:sz w:val="26"/>
+          <w:szCs w:val="26"/>
+        </w:rPr>
+        <w:t xml:space="preserve"> T</w:t>
+      </w:r>
+      <w:r>
+        <w:rPr>
+          <w:rFonts w:ascii="Times New Roman" w:hAnsi="Times New Roman" w:cs="Times New Roman"/>
+          <w:sz w:val="26"/>
+          <w:szCs w:val="26"/>
+        </w:rPr>
+        <w:t>ạo tài khoản ứng vớ</w:t>
+      </w:r>
+      <w:r>
+        <w:rPr>
+          <w:rFonts w:ascii="Times New Roman" w:hAnsi="Times New Roman" w:cs="Times New Roman"/>
+          <w:sz w:val="26"/>
+          <w:szCs w:val="26"/>
+        </w:rPr>
+        <w:t>i mã nhân viên,</w:t>
+      </w:r>
+      <w:r>
+        <w:rPr>
+          <w:rFonts w:ascii="Times New Roman" w:hAnsi="Times New Roman" w:cs="Times New Roman"/>
+          <w:sz w:val="26"/>
+          <w:szCs w:val="26"/>
+        </w:rPr>
+        <w:t xml:space="preserve"> mật khẩu sẽ do nhân viên cập nhật</w:t>
+      </w:r>
+      <w:r>
+        <w:rPr>
+          <w:rFonts w:ascii="Times New Roman" w:hAnsi="Times New Roman" w:cs="Times New Roman"/>
+          <w:sz w:val="26"/>
+          <w:szCs w:val="26"/>
+        </w:rPr>
+        <w:t xml:space="preserve"> và phân quyền cho tài khoản</w:t>
+      </w:r>
+      <w:r>
+        <w:rPr>
+          <w:rFonts w:ascii="Times New Roman" w:hAnsi="Times New Roman" w:cs="Times New Roman"/>
+          <w:sz w:val="26"/>
+          <w:szCs w:val="26"/>
+        </w:rPr>
+        <w:t>)</w:t>
       </w:r>
     </w:p>
     <w:p>
@@ -4906,7 +5003,8 @@
           <w:sz w:val="26"/>
           <w:szCs w:val="26"/>
         </w:rPr>
-        <w:t xml:space="preserve">-    Quản lý nhân </w:t>
+        <w:tab/>
+        <w:t xml:space="preserve">+ Sửa thông tin nhân viên cụ </w:t>
       </w:r>
       <w:r>
         <w:rPr>
@@ -4914,7 +5012,7 @@
           <w:sz w:val="26"/>
           <w:szCs w:val="26"/>
         </w:rPr>
-        <w:t>viên:</w:t>
+        <w:t>thể(chỉ sửa lương, địa chỉ, email)</w:t>
       </w:r>
     </w:p>
     <w:p>
@@ -4932,63 +5030,7 @@
           <w:szCs w:val="26"/>
         </w:rPr>
         <w:tab/>
-        <w:t xml:space="preserve">+ Thêm nhân viên </w:t>
-      </w:r>
-      <w:r>
-        <w:rPr>
-          <w:rFonts w:ascii="Times New Roman" w:hAnsi="Times New Roman" w:cs="Times New Roman"/>
-          <w:sz w:val="26"/>
-          <w:szCs w:val="26"/>
-        </w:rPr>
-        <w:t>mới (</w:t>
-      </w:r>
-      <w:r>
-        <w:rPr>
-          <w:rFonts w:ascii="Times New Roman" w:hAnsi="Times New Roman" w:cs="Times New Roman"/>
-          <w:sz w:val="26"/>
-          <w:szCs w:val="26"/>
-        </w:rPr>
-        <w:t xml:space="preserve"> T</w:t>
-      </w:r>
-      <w:r>
-        <w:rPr>
-          <w:rFonts w:ascii="Times New Roman" w:hAnsi="Times New Roman" w:cs="Times New Roman"/>
-          <w:sz w:val="26"/>
-          <w:szCs w:val="26"/>
-        </w:rPr>
-        <w:t>ạo tài khoản ứng vớ</w:t>
-      </w:r>
-      <w:r>
-        <w:rPr>
-          <w:rFonts w:ascii="Times New Roman" w:hAnsi="Times New Roman" w:cs="Times New Roman"/>
-          <w:sz w:val="26"/>
-          <w:szCs w:val="26"/>
-        </w:rPr>
-        <w:t>i mã nhân viên,</w:t>
-      </w:r>
-      <w:r>
-        <w:rPr>
-          <w:rFonts w:ascii="Times New Roman" w:hAnsi="Times New Roman" w:cs="Times New Roman"/>
-          <w:sz w:val="26"/>
-          <w:szCs w:val="26"/>
-        </w:rPr>
-        <w:t xml:space="preserve"> mật khẩu sẽ do nhân viên cập nhật</w:t>
-      </w:r>
-      <w:r>
-        <w:rPr>
-          <w:rFonts w:ascii="Times New Roman" w:hAnsi="Times New Roman" w:cs="Times New Roman"/>
-          <w:sz w:val="26"/>
-          <w:szCs w:val="26"/>
-        </w:rPr>
-        <w:t xml:space="preserve"> và phân quyền cho tài khoản</w:t>
-      </w:r>
-      <w:r>
-        <w:rPr>
-          <w:rFonts w:ascii="Times New Roman" w:hAnsi="Times New Roman" w:cs="Times New Roman"/>
-          <w:sz w:val="26"/>
-          <w:szCs w:val="26"/>
-        </w:rPr>
-        <w:t>)</w:t>
+        <w:t>+ Xóa nhân viên (Tự động xóa luôn tài khoản)</w:t>
       </w:r>
     </w:p>
     <w:p>
@@ -5006,15 +5048,7 @@
           <w:szCs w:val="26"/>
         </w:rPr>
         <w:tab/>
-        <w:t xml:space="preserve">+ Sửa thông tin nhân viên cụ </w:t>
-      </w:r>
-      <w:r>
-        <w:rPr>
-          <w:rFonts w:ascii="Times New Roman" w:hAnsi="Times New Roman" w:cs="Times New Roman"/>
-          <w:sz w:val="26"/>
-          <w:szCs w:val="26"/>
-        </w:rPr>
-        <w:t>thể(chỉ sửa lương, địa chỉ, email)</w:t>
+        <w:t>+ Xem thông tin nhân viên cụ thể</w:t>
       </w:r>
     </w:p>
     <w:p>
@@ -5032,7 +5066,7 @@
           <w:szCs w:val="26"/>
         </w:rPr>
         <w:tab/>
-        <w:t>+ Xóa nhân viên (Tự động xóa luôn tài khoản)</w:t>
+        <w:t>+Tìm kiếm và lọc các nhân viên</w:t>
       </w:r>
     </w:p>
     <w:p>
@@ -5049,8 +5083,15 @@
           <w:sz w:val="26"/>
           <w:szCs w:val="26"/>
         </w:rPr>
-        <w:tab/>
-        <w:t>+ Xem thông tin nhân viên cụ thể</w:t>
+        <w:t xml:space="preserve">-    Quản lý tác </w:t>
+      </w:r>
+      <w:r>
+        <w:rPr>
+          <w:rFonts w:ascii="Times New Roman" w:hAnsi="Times New Roman" w:cs="Times New Roman"/>
+          <w:sz w:val="26"/>
+          <w:szCs w:val="26"/>
+        </w:rPr>
+        <w:t>giả:</w:t>
       </w:r>
     </w:p>
     <w:p>
@@ -5068,7 +5109,7 @@
           <w:szCs w:val="26"/>
         </w:rPr>
         <w:tab/>
-        <w:t>+Tìm kiếm và lọc các nhân viên</w:t>
+        <w:t>+ Thêm tác giả mới</w:t>
       </w:r>
     </w:p>
     <w:p>
@@ -5085,15 +5126,8 @@
           <w:sz w:val="26"/>
           <w:szCs w:val="26"/>
         </w:rPr>
-        <w:t xml:space="preserve">-    Quản lý tác </w:t>
-      </w:r>
-      <w:r>
-        <w:rPr>
-          <w:rFonts w:ascii="Times New Roman" w:hAnsi="Times New Roman" w:cs="Times New Roman"/>
-          <w:sz w:val="26"/>
-          <w:szCs w:val="26"/>
-        </w:rPr>
-        <w:t>giả:</w:t>
+        <w:tab/>
+        <w:t>+ Sửa thông tin tác giả cụ thể</w:t>
       </w:r>
     </w:p>
     <w:p>
@@ -5111,7 +5145,15 @@
           <w:szCs w:val="26"/>
         </w:rPr>
         <w:tab/>
-        <w:t>+ Thêm tác giả mới</w:t>
+        <w:t xml:space="preserve">+ Xóa tác giả cụ </w:t>
+      </w:r>
+      <w:r>
+        <w:rPr>
+          <w:rFonts w:ascii="Times New Roman" w:hAnsi="Times New Roman" w:cs="Times New Roman"/>
+          <w:sz w:val="26"/>
+          <w:szCs w:val="26"/>
+        </w:rPr>
+        <w:t>thể (Chỉ có quyền xóa khi sản phẩm của tác giả đó chưa được bán)</w:t>
       </w:r>
     </w:p>
     <w:p>
@@ -5129,7 +5171,7 @@
           <w:szCs w:val="26"/>
         </w:rPr>
         <w:tab/>
-        <w:t>+ Sửa thông tin tác giả cụ thể</w:t>
+        <w:t>+ Tìm kiếm và lọc các tác giả</w:t>
       </w:r>
     </w:p>
     <w:p>
@@ -5147,15 +5189,7 @@
           <w:szCs w:val="26"/>
         </w:rPr>
         <w:tab/>
-        <w:t xml:space="preserve">+ Xóa tác giả cụ </w:t>
-      </w:r>
-      <w:r>
-        <w:rPr>
-          <w:rFonts w:ascii="Times New Roman" w:hAnsi="Times New Roman" w:cs="Times New Roman"/>
-          <w:sz w:val="26"/>
-          <w:szCs w:val="26"/>
-        </w:rPr>
-        <w:t>thể (Chỉ có quyền xóa khi sản phẩm của tác giả đó chưa được bán)</w:t>
+        <w:t>+ Xem thông tin tác giả cụ thể</w:t>
       </w:r>
     </w:p>
     <w:p>
@@ -5172,8 +5206,15 @@
           <w:sz w:val="26"/>
           <w:szCs w:val="26"/>
         </w:rPr>
-        <w:tab/>
-        <w:t>+ Tìm kiếm và lọc các tác giả</w:t>
+        <w:t xml:space="preserve">-    Quản lý </w:t>
+      </w:r>
+      <w:r>
+        <w:rPr>
+          <w:rFonts w:ascii="Times New Roman" w:hAnsi="Times New Roman" w:cs="Times New Roman"/>
+          <w:sz w:val="26"/>
+          <w:szCs w:val="26"/>
+        </w:rPr>
+        <w:t>kho:</w:t>
       </w:r>
     </w:p>
     <w:p>
@@ -5191,7 +5232,15 @@
           <w:szCs w:val="26"/>
         </w:rPr>
         <w:tab/>
-        <w:t>+ Xem thông tin tác giả cụ thể</w:t>
+        <w:t>+ Thêm phiếu nhập mới</w:t>
+      </w:r>
+      <w:r>
+        <w:rPr>
+          <w:rFonts w:ascii="Times New Roman" w:hAnsi="Times New Roman" w:cs="Times New Roman"/>
+          <w:sz w:val="26"/>
+          <w:szCs w:val="26"/>
+        </w:rPr>
+        <w:t xml:space="preserve"> </w:t>
       </w:r>
     </w:p>
     <w:p>
@@ -5208,7 +5257,8 @@
           <w:sz w:val="26"/>
           <w:szCs w:val="26"/>
         </w:rPr>
-        <w:t xml:space="preserve">-    Quản lý </w:t>
+        <w:tab/>
+        <w:t xml:space="preserve">+ Sửa thông tin phiếu nhập cụ </w:t>
       </w:r>
       <w:r>
         <w:rPr>
@@ -5216,7 +5266,7 @@
           <w:sz w:val="26"/>
           <w:szCs w:val="26"/>
         </w:rPr>
-        <w:t>kho:</w:t>
+        <w:t>thể (Chỉ được sửa phiếu nhập trước khi xét duyệt)</w:t>
       </w:r>
     </w:p>
     <w:p>
@@ -5234,7 +5284,7 @@
           <w:szCs w:val="26"/>
         </w:rPr>
         <w:tab/>
-        <w:t>+ Thêm phiếu nhập mới</w:t>
+        <w:t>+ Hủy phiếu nhậ</w:t>
       </w:r>
       <w:r>
         <w:rPr>
@@ -5242,7 +5292,7 @@
           <w:sz w:val="26"/>
           <w:szCs w:val="26"/>
         </w:rPr>
-        <w:t xml:space="preserve"> </w:t>
+        <w:t>p</w:t>
       </w:r>
     </w:p>
     <w:p>
@@ -5260,15 +5310,7 @@
           <w:szCs w:val="26"/>
         </w:rPr>
         <w:tab/>
-        <w:t xml:space="preserve">+ Sửa thông tin phiếu nhập cụ </w:t>
-      </w:r>
-      <w:r>
-        <w:rPr>
-          <w:rFonts w:ascii="Times New Roman" w:hAnsi="Times New Roman" w:cs="Times New Roman"/>
-          <w:sz w:val="26"/>
-          <w:szCs w:val="26"/>
-        </w:rPr>
-        <w:t>thể (Chỉ được sửa phiếu nhập trước khi xét duyệt)</w:t>
+        <w:t>+ Xem thông tin phiếu nhập cụ thể</w:t>
       </w:r>
     </w:p>
     <w:p>
@@ -5286,7 +5328,7 @@
           <w:szCs w:val="26"/>
         </w:rPr>
         <w:tab/>
-        <w:t>+ Hủy phiếu nhập</w:t>
+        <w:t>+Tìm kiếm và lọc các phiếu nhập</w:t>
       </w:r>
     </w:p>
     <w:p>
@@ -5304,7 +5346,7 @@
           <w:szCs w:val="26"/>
         </w:rPr>
         <w:tab/>
-        <w:t>+ Xét duyệt phiếu nhập</w:t>
+        <w:t>+ Xem lịch sử hủy phiếu nhập</w:t>
       </w:r>
     </w:p>
     <w:p>
@@ -5321,8 +5363,15 @@
           <w:sz w:val="26"/>
           <w:szCs w:val="26"/>
         </w:rPr>
-        <w:tab/>
-        <w:t>+ Xem thông tin phiếu nhập cụ thể</w:t>
+        <w:t xml:space="preserve">-    Quản lý hóa </w:t>
+      </w:r>
+      <w:r>
+        <w:rPr>
+          <w:rFonts w:ascii="Times New Roman" w:hAnsi="Times New Roman" w:cs="Times New Roman"/>
+          <w:sz w:val="26"/>
+          <w:szCs w:val="26"/>
+        </w:rPr>
+        <w:t>đơn:</w:t>
       </w:r>
     </w:p>
     <w:p>
@@ -5340,7 +5389,7 @@
           <w:szCs w:val="26"/>
         </w:rPr>
         <w:tab/>
-        <w:t>+Tìm kiếm và lọc các phiếu nhập</w:t>
+        <w:t>+ Thêm hóa đơn mới</w:t>
       </w:r>
     </w:p>
     <w:p>
@@ -5358,7 +5407,7 @@
           <w:szCs w:val="26"/>
         </w:rPr>
         <w:tab/>
-        <w:t>+ Xem lịch sử hủy phiếu nhập</w:t>
+        <w:t xml:space="preserve">+ Hủy hóa đơn </w:t>
       </w:r>
     </w:p>
     <w:p>
@@ -5375,15 +5424,8 @@
           <w:sz w:val="26"/>
           <w:szCs w:val="26"/>
         </w:rPr>
-        <w:t xml:space="preserve">-    Quản lý hóa </w:t>
-      </w:r>
-      <w:r>
-        <w:rPr>
-          <w:rFonts w:ascii="Times New Roman" w:hAnsi="Times New Roman" w:cs="Times New Roman"/>
-          <w:sz w:val="26"/>
-          <w:szCs w:val="26"/>
-        </w:rPr>
-        <w:t>đơn:</w:t>
+        <w:tab/>
+        <w:t>+ Xem thông tin hóa đơn cụ thể</w:t>
       </w:r>
     </w:p>
     <w:p>
@@ -5401,7 +5443,7 @@
           <w:szCs w:val="26"/>
         </w:rPr>
         <w:tab/>
-        <w:t>+ Thêm hóa đơn mới</w:t>
+        <w:t>+ Tìm kiếm và lọc các hóa đơn</w:t>
       </w:r>
     </w:p>
     <w:p>
@@ -5419,7 +5461,7 @@
           <w:szCs w:val="26"/>
         </w:rPr>
         <w:tab/>
-        <w:t xml:space="preserve">+ Hủy hóa đơn </w:t>
+        <w:t>+ Xem lịch sử hủy hóa đơn</w:t>
       </w:r>
     </w:p>
     <w:p>
@@ -5436,9 +5478,58 @@
           <w:sz w:val="26"/>
           <w:szCs w:val="26"/>
         </w:rPr>
+        <w:t xml:space="preserve">-    Quản lý sản </w:t>
+      </w:r>
+      <w:r>
+        <w:rPr>
+          <w:rFonts w:ascii="Times New Roman" w:hAnsi="Times New Roman" w:cs="Times New Roman"/>
+          <w:sz w:val="26"/>
+          <w:szCs w:val="26"/>
+        </w:rPr>
+        <w:t>phẩm:</w:t>
+      </w:r>
+    </w:p>
+    <w:p>
+      <w:pPr>
+        <w:rPr>
+          <w:rFonts w:ascii="Times New Roman" w:hAnsi="Times New Roman" w:cs="Times New Roman"/>
+          <w:sz w:val="26"/>
+          <w:szCs w:val="26"/>
+        </w:rPr>
+      </w:pPr>
+      <w:r>
+        <w:rPr>
+          <w:rFonts w:ascii="Times New Roman" w:hAnsi="Times New Roman" w:cs="Times New Roman"/>
+          <w:sz w:val="26"/>
+          <w:szCs w:val="26"/>
+        </w:rPr>
         <w:lastRenderedPageBreak/>
         <w:tab/>
-        <w:t>+ Xem thông tin hóa đơn cụ thể</w:t>
+        <w:t>+ Thêm sản phẩm mới</w:t>
+      </w:r>
+      <w:r>
+        <w:rPr>
+          <w:rFonts w:ascii="Times New Roman" w:hAnsi="Times New Roman" w:cs="Times New Roman"/>
+          <w:sz w:val="26"/>
+          <w:szCs w:val="26"/>
+        </w:rPr>
+        <w:t xml:space="preserve"> (Số lượng trong kho bằng </w:t>
+      </w:r>
+      <w:r>
+        <w:rPr>
+          <w:rFonts w:ascii="Times New Roman" w:hAnsi="Times New Roman" w:cs="Times New Roman"/>
+          <w:sz w:val="26"/>
+          <w:szCs w:val="26"/>
+        </w:rPr>
+        <w:t>0 và giá nhập bằng 0</w:t>
+      </w:r>
+      <w:r>
+        <w:rPr>
+          <w:rFonts w:ascii="Times New Roman" w:hAnsi="Times New Roman" w:cs="Times New Roman"/>
+          <w:sz w:val="26"/>
+          <w:szCs w:val="26"/>
+        </w:rPr>
+        <w:t>)</w:t>
       </w:r>
     </w:p>
     <w:p>
@@ -5456,7 +5547,31 @@
           <w:szCs w:val="26"/>
         </w:rPr>
         <w:tab/>
-        <w:t>+ Tìm kiếm và lọc các hóa đơn</w:t>
+        <w:t>+ Sửa thông tin sản phẩm cụ thể</w:t>
+      </w:r>
+      <w:r>
+        <w:rPr>
+          <w:rFonts w:ascii="Times New Roman" w:hAnsi="Times New Roman" w:cs="Times New Roman"/>
+          <w:sz w:val="26"/>
+          <w:szCs w:val="26"/>
+        </w:rPr>
+        <w:t xml:space="preserve"> (Chỉ được sửa</w:t>
+      </w:r>
+      <w:r>
+        <w:rPr>
+          <w:rFonts w:ascii="Times New Roman" w:hAnsi="Times New Roman" w:cs="Times New Roman"/>
+          <w:sz w:val="26"/>
+          <w:szCs w:val="26"/>
+        </w:rPr>
+        <w:t xml:space="preserve"> giá </w:t>
+      </w:r>
+      <w:r>
+        <w:rPr>
+          <w:rFonts w:ascii="Times New Roman" w:hAnsi="Times New Roman" w:cs="Times New Roman"/>
+          <w:sz w:val="26"/>
+          <w:szCs w:val="26"/>
+        </w:rPr>
+        <w:t>bìa)</w:t>
       </w:r>
     </w:p>
     <w:p>
@@ -5474,7 +5589,31 @@
           <w:szCs w:val="26"/>
         </w:rPr>
         <w:tab/>
-        <w:t>+ Xem lịch sử hủy hóa đơn</w:t>
+        <w:t>+ Xóa sản phẩm</w:t>
+      </w:r>
+      <w:r>
+        <w:rPr>
+          <w:rFonts w:ascii="Times New Roman" w:hAnsi="Times New Roman" w:cs="Times New Roman"/>
+          <w:sz w:val="26"/>
+          <w:szCs w:val="26"/>
+        </w:rPr>
+        <w:t xml:space="preserve"> (chỉ được xóa khi tồn kho bằng 0</w:t>
+      </w:r>
+      <w:r>
+        <w:rPr>
+          <w:rFonts w:ascii="Times New Roman" w:hAnsi="Times New Roman" w:cs="Times New Roman"/>
+          <w:sz w:val="26"/>
+          <w:szCs w:val="26"/>
+        </w:rPr>
+        <w:t xml:space="preserve"> hoặc chưa bán được sản phẩm nào</w:t>
+      </w:r>
+      <w:r>
+        <w:rPr>
+          <w:rFonts w:ascii="Times New Roman" w:hAnsi="Times New Roman" w:cs="Times New Roman"/>
+          <w:sz w:val="26"/>
+          <w:szCs w:val="26"/>
+        </w:rPr>
+        <w:t>)</w:t>
       </w:r>
     </w:p>
     <w:p>
@@ -5491,15 +5630,8 @@
           <w:sz w:val="26"/>
           <w:szCs w:val="26"/>
         </w:rPr>
-        <w:t xml:space="preserve">-    Quản lý sản </w:t>
-      </w:r>
-      <w:r>
-        <w:rPr>
-          <w:rFonts w:ascii="Times New Roman" w:hAnsi="Times New Roman" w:cs="Times New Roman"/>
-          <w:sz w:val="26"/>
-          <w:szCs w:val="26"/>
-        </w:rPr>
-        <w:t>phẩm:</w:t>
+        <w:tab/>
+        <w:t>+ Xem thông tin sản phẩm cụ thể</w:t>
       </w:r>
     </w:p>
     <w:p>
@@ -5517,31 +5649,7 @@
           <w:szCs w:val="26"/>
         </w:rPr>
         <w:tab/>
-        <w:t>+ Thêm sản phẩm mới</w:t>
-      </w:r>
-      <w:r>
-        <w:rPr>
-          <w:rFonts w:ascii="Times New Roman" w:hAnsi="Times New Roman" w:cs="Times New Roman"/>
-          <w:sz w:val="26"/>
-          <w:szCs w:val="26"/>
-        </w:rPr>
-        <w:t xml:space="preserve"> (Số lượng trong kho bằng </w:t>
-      </w:r>
-      <w:r>
-        <w:rPr>
-          <w:rFonts w:ascii="Times New Roman" w:hAnsi="Times New Roman" w:cs="Times New Roman"/>
-          <w:sz w:val="26"/>
-          <w:szCs w:val="26"/>
-        </w:rPr>
-        <w:t>0 và giá nhập bằng 0</w:t>
-      </w:r>
-      <w:r>
-        <w:rPr>
-          <w:rFonts w:ascii="Times New Roman" w:hAnsi="Times New Roman" w:cs="Times New Roman"/>
-          <w:sz w:val="26"/>
-          <w:szCs w:val="26"/>
-        </w:rPr>
-        <w:t>)</w:t>
+        <w:t>+ Tìm kiếm và lọc các sản phẩm</w:t>
       </w:r>
     </w:p>
     <w:p>
@@ -5559,31 +5667,7 @@
           <w:szCs w:val="26"/>
         </w:rPr>
         <w:tab/>
-        <w:t>+ Sửa thông tin sản phẩm cụ thể</w:t>
-      </w:r>
-      <w:r>
-        <w:rPr>
-          <w:rFonts w:ascii="Times New Roman" w:hAnsi="Times New Roman" w:cs="Times New Roman"/>
-          <w:sz w:val="26"/>
-          <w:szCs w:val="26"/>
-        </w:rPr>
-        <w:t xml:space="preserve"> (Chỉ được sửa</w:t>
-      </w:r>
-      <w:r>
-        <w:rPr>
-          <w:rFonts w:ascii="Times New Roman" w:hAnsi="Times New Roman" w:cs="Times New Roman"/>
-          <w:sz w:val="26"/>
-          <w:szCs w:val="26"/>
-        </w:rPr>
-        <w:t xml:space="preserve"> giá </w:t>
-      </w:r>
-      <w:r>
-        <w:rPr>
-          <w:rFonts w:ascii="Times New Roman" w:hAnsi="Times New Roman" w:cs="Times New Roman"/>
-          <w:sz w:val="26"/>
-          <w:szCs w:val="26"/>
-        </w:rPr>
-        <w:t>bìa)</w:t>
+        <w:t>+ Xem lịch sử xóa sản phẩm</w:t>
       </w:r>
     </w:p>
     <w:p>
@@ -5600,8 +5684,7 @@
           <w:sz w:val="26"/>
           <w:szCs w:val="26"/>
         </w:rPr>
-        <w:tab/>
-        <w:t>+ Xóa sản phẩm</w:t>
+        <w:t xml:space="preserve">-    Quản lý khuyến </w:t>
       </w:r>
       <w:r>
         <w:rPr>
@@ -5609,23 +5692,7 @@
           <w:sz w:val="26"/>
           <w:szCs w:val="26"/>
         </w:rPr>
-        <w:t xml:space="preserve"> (chỉ được xóa khi tồn kho bằng 0</w:t>
-      </w:r>
-      <w:r>
-        <w:rPr>
-          <w:rFonts w:ascii="Times New Roman" w:hAnsi="Times New Roman" w:cs="Times New Roman"/>
-          <w:sz w:val="26"/>
-          <w:szCs w:val="26"/>
-        </w:rPr>
-        <w:t xml:space="preserve"> hoặc chưa bán được sản phẩm nào</w:t>
-      </w:r>
-      <w:r>
-        <w:rPr>
-          <w:rFonts w:ascii="Times New Roman" w:hAnsi="Times New Roman" w:cs="Times New Roman"/>
-          <w:sz w:val="26"/>
-          <w:szCs w:val="26"/>
-        </w:rPr>
-        <w:t>)</w:t>
+        <w:t>mãi:</w:t>
       </w:r>
     </w:p>
     <w:p>
@@ -5643,7 +5710,7 @@
           <w:szCs w:val="26"/>
         </w:rPr>
         <w:tab/>
-        <w:t>+ Xem thông tin sản phẩm cụ thể</w:t>
+        <w:t>+ Thêm phiếu khuyến mãi mới</w:t>
       </w:r>
     </w:p>
     <w:p>
@@ -5661,7 +5728,7 @@
           <w:szCs w:val="26"/>
         </w:rPr>
         <w:tab/>
-        <w:t>+ Tìm kiếm và lọc các sản phẩm</w:t>
+        <w:t>+ Xóa phiếu khuyến mãi</w:t>
       </w:r>
     </w:p>
     <w:p>
@@ -5679,7 +5746,7 @@
           <w:szCs w:val="26"/>
         </w:rPr>
         <w:tab/>
-        <w:t>+ Xem lịch sử xóa sản phẩm</w:t>
+        <w:t>+ Xem thông tin khuyến mãi cụ thể</w:t>
       </w:r>
     </w:p>
     <w:p>
@@ -5696,7 +5763,7 @@
           <w:sz w:val="26"/>
           <w:szCs w:val="26"/>
         </w:rPr>
-        <w:t xml:space="preserve">-    Quản lý khuyến </w:t>
+        <w:t xml:space="preserve">-    Quản lý thể </w:t>
       </w:r>
       <w:r>
         <w:rPr>
@@ -5704,7 +5771,7 @@
           <w:sz w:val="26"/>
           <w:szCs w:val="26"/>
         </w:rPr>
-        <w:t>mãi:</w:t>
+        <w:t>loại:</w:t>
       </w:r>
     </w:p>
     <w:p>
@@ -5722,7 +5789,7 @@
           <w:szCs w:val="26"/>
         </w:rPr>
         <w:tab/>
-        <w:t>+ Thêm phiếu khuyến mãi mới</w:t>
+        <w:t>+ Thêm thể loại mới</w:t>
       </w:r>
     </w:p>
     <w:p>
@@ -5740,7 +5807,7 @@
           <w:szCs w:val="26"/>
         </w:rPr>
         <w:tab/>
-        <w:t>+ Xóa phiếu khuyến mãi</w:t>
+        <w:t>+ Sửa thông tin thể loại cụ thể</w:t>
       </w:r>
     </w:p>
     <w:p>
@@ -5758,7 +5825,23 @@
           <w:szCs w:val="26"/>
         </w:rPr>
         <w:tab/>
-        <w:t>+ Xem thông tin khuyến mãi cụ thể</w:t>
+        <w:t>+ Xóa thể loại</w:t>
+      </w:r>
+      <w:r>
+        <w:rPr>
+          <w:rFonts w:ascii="Times New Roman" w:hAnsi="Times New Roman" w:cs="Times New Roman"/>
+          <w:sz w:val="26"/>
+          <w:szCs w:val="26"/>
+        </w:rPr>
+        <w:t xml:space="preserve"> (chỉ được xóa thể loại khi không còn sản phẩm nào thuộc thể loại đó)</w:t>
+      </w:r>
+      <w:r>
+        <w:rPr>
+          <w:rFonts w:ascii="Times New Roman" w:hAnsi="Times New Roman" w:cs="Times New Roman"/>
+          <w:sz w:val="26"/>
+          <w:szCs w:val="26"/>
+        </w:rPr>
+        <w:tab/>
       </w:r>
     </w:p>
     <w:p>
@@ -5775,7 +5858,7 @@
           <w:sz w:val="26"/>
           <w:szCs w:val="26"/>
         </w:rPr>
-        <w:t xml:space="preserve">-    Quản lý thể </w:t>
+        <w:t xml:space="preserve">-    Quản lý nhà xuất </w:t>
       </w:r>
       <w:r>
         <w:rPr>
@@ -5783,7 +5866,7 @@
           <w:sz w:val="26"/>
           <w:szCs w:val="26"/>
         </w:rPr>
-        <w:t>loại:</w:t>
+        <w:t>bản:</w:t>
       </w:r>
     </w:p>
     <w:p>
@@ -5801,7 +5884,7 @@
           <w:szCs w:val="26"/>
         </w:rPr>
         <w:tab/>
-        <w:t>+ Thêm thể loại mới</w:t>
+        <w:t>+ Thêm nhà xuất bản mới</w:t>
       </w:r>
     </w:p>
     <w:p>
@@ -5819,7 +5902,15 @@
           <w:szCs w:val="26"/>
         </w:rPr>
         <w:tab/>
-        <w:t>+ Sửa thông tin thể loại cụ thể</w:t>
+        <w:t xml:space="preserve">+ Sửa thông tin nhà xuất bản cụ </w:t>
+      </w:r>
+      <w:r>
+        <w:rPr>
+          <w:rFonts w:ascii="Times New Roman" w:hAnsi="Times New Roman" w:cs="Times New Roman"/>
+          <w:sz w:val="26"/>
+          <w:szCs w:val="26"/>
+        </w:rPr>
+        <w:t>thể(chỉ sửa số điện thoại, email, địa chỉ)</w:t>
       </w:r>
     </w:p>
     <w:p>
@@ -5837,7 +5928,7 @@
           <w:szCs w:val="26"/>
         </w:rPr>
         <w:tab/>
-        <w:t>+ Xóa thể loại</w:t>
+        <w:t>+ Xóa nhà xuất bản</w:t>
       </w:r>
       <w:r>
         <w:rPr>
@@ -5845,15 +5936,7 @@
           <w:sz w:val="26"/>
           <w:szCs w:val="26"/>
         </w:rPr>
-        <w:t xml:space="preserve"> (chỉ được xóa thể loại khi không còn sản phẩm nào thuộc thể loại đó)</w:t>
-      </w:r>
-      <w:r>
-        <w:rPr>
-          <w:rFonts w:ascii="Times New Roman" w:hAnsi="Times New Roman" w:cs="Times New Roman"/>
-          <w:sz w:val="26"/>
-          <w:szCs w:val="26"/>
-        </w:rPr>
-        <w:tab/>
+        <w:t xml:space="preserve"> (chỉ được xóa nhà xuất bản khi không còn sản phẩm nào thuộc nhà xuất bản đó)</w:t>
       </w:r>
     </w:p>
     <w:p>
@@ -5870,7 +5953,7 @@
           <w:sz w:val="26"/>
           <w:szCs w:val="26"/>
         </w:rPr>
-        <w:t xml:space="preserve">-    Quản lý nhà xuất </w:t>
+        <w:t xml:space="preserve">-    Thống kê, báo </w:t>
       </w:r>
       <w:r>
         <w:rPr>
@@ -5878,272 +5961,143 @@
           <w:sz w:val="26"/>
           <w:szCs w:val="26"/>
         </w:rPr>
-        <w:t>bản:</w:t>
-      </w:r>
-    </w:p>
-    <w:p>
-      <w:pPr>
-        <w:rPr>
-          <w:rFonts w:ascii="Times New Roman" w:hAnsi="Times New Roman" w:cs="Times New Roman"/>
-          <w:sz w:val="26"/>
-          <w:szCs w:val="26"/>
-        </w:rPr>
-      </w:pPr>
-      <w:r>
-        <w:rPr>
-          <w:rFonts w:ascii="Times New Roman" w:hAnsi="Times New Roman" w:cs="Times New Roman"/>
-          <w:sz w:val="26"/>
-          <w:szCs w:val="26"/>
-        </w:rPr>
-        <w:tab/>
-        <w:t>+ Thêm nhà xuất bản mới</w:t>
-      </w:r>
-    </w:p>
-    <w:p>
-      <w:pPr>
-        <w:rPr>
-          <w:rFonts w:ascii="Times New Roman" w:hAnsi="Times New Roman" w:cs="Times New Roman"/>
-          <w:sz w:val="26"/>
-          <w:szCs w:val="26"/>
-        </w:rPr>
-      </w:pPr>
-      <w:r>
-        <w:rPr>
-          <w:rFonts w:ascii="Times New Roman" w:hAnsi="Times New Roman" w:cs="Times New Roman"/>
-          <w:sz w:val="26"/>
-          <w:szCs w:val="26"/>
-        </w:rPr>
-        <w:tab/>
-        <w:t xml:space="preserve">+ Sửa thông tin nhà xuất bản cụ </w:t>
-      </w:r>
-      <w:r>
-        <w:rPr>
-          <w:rFonts w:ascii="Times New Roman" w:hAnsi="Times New Roman" w:cs="Times New Roman"/>
-          <w:sz w:val="26"/>
-          <w:szCs w:val="26"/>
-        </w:rPr>
-        <w:t>thể(chỉ sửa số điện thoại, email, địa chỉ)</w:t>
-      </w:r>
-    </w:p>
-    <w:p>
-      <w:pPr>
-        <w:rPr>
-          <w:rFonts w:ascii="Times New Roman" w:hAnsi="Times New Roman" w:cs="Times New Roman"/>
-          <w:sz w:val="26"/>
-          <w:szCs w:val="26"/>
-        </w:rPr>
-      </w:pPr>
-      <w:r>
-        <w:rPr>
-          <w:rFonts w:ascii="Times New Roman" w:hAnsi="Times New Roman" w:cs="Times New Roman"/>
-          <w:sz w:val="26"/>
-          <w:szCs w:val="26"/>
-        </w:rPr>
-        <w:tab/>
-        <w:t>+ Xóa nhà xuất bản</w:t>
-      </w:r>
-      <w:r>
-        <w:rPr>
-          <w:rFonts w:ascii="Times New Roman" w:hAnsi="Times New Roman" w:cs="Times New Roman"/>
-          <w:sz w:val="26"/>
-          <w:szCs w:val="26"/>
-        </w:rPr>
-        <w:t xml:space="preserve"> (chỉ được xóa nhà xuất bản khi không còn sản phẩm nào thuộc nhà xuất bản đó)</w:t>
-      </w:r>
-    </w:p>
-    <w:p>
-      <w:pPr>
-        <w:rPr>
-          <w:rFonts w:ascii="Times New Roman" w:hAnsi="Times New Roman" w:cs="Times New Roman"/>
-          <w:sz w:val="26"/>
-          <w:szCs w:val="26"/>
-        </w:rPr>
-      </w:pPr>
-      <w:r>
-        <w:rPr>
-          <w:rFonts w:ascii="Times New Roman" w:hAnsi="Times New Roman" w:cs="Times New Roman"/>
-          <w:sz w:val="26"/>
-          <w:szCs w:val="26"/>
-        </w:rPr>
-        <w:tab/>
-        <w:t>+ Xem lịch sử xóa nhà xuất bản</w:t>
-      </w:r>
-    </w:p>
-    <w:p>
-      <w:pPr>
-        <w:rPr>
-          <w:rFonts w:ascii="Times New Roman" w:hAnsi="Times New Roman" w:cs="Times New Roman"/>
-          <w:sz w:val="26"/>
-          <w:szCs w:val="26"/>
-        </w:rPr>
-      </w:pPr>
-      <w:r>
-        <w:rPr>
-          <w:rFonts w:ascii="Times New Roman" w:hAnsi="Times New Roman" w:cs="Times New Roman"/>
-          <w:sz w:val="26"/>
-          <w:szCs w:val="26"/>
-        </w:rPr>
-        <w:t xml:space="preserve">-    Thống kê, báo </w:t>
-      </w:r>
-      <w:r>
-        <w:rPr>
-          <w:rFonts w:ascii="Times New Roman" w:hAnsi="Times New Roman" w:cs="Times New Roman"/>
-          <w:sz w:val="26"/>
-          <w:szCs w:val="26"/>
-        </w:rPr>
         <w:t>cáo:</w:t>
       </w:r>
-    </w:p>
-    <w:p>
-      <w:pPr>
-        <w:rPr>
-          <w:rFonts w:ascii="Times New Roman" w:hAnsi="Times New Roman" w:cs="Times New Roman"/>
-          <w:sz w:val="26"/>
-          <w:szCs w:val="26"/>
-        </w:rPr>
-      </w:pPr>
-      <w:r>
-        <w:rPr>
-          <w:rFonts w:ascii="Times New Roman" w:hAnsi="Times New Roman" w:cs="Times New Roman"/>
-          <w:sz w:val="26"/>
-          <w:szCs w:val="26"/>
-        </w:rPr>
-        <w:tab/>
-        <w:t>+ Doanh số theo quý</w:t>
-      </w:r>
-    </w:p>
-    <w:p>
-      <w:pPr>
-        <w:rPr>
-          <w:rFonts w:ascii="Times New Roman" w:hAnsi="Times New Roman" w:cs="Times New Roman"/>
-          <w:sz w:val="26"/>
-          <w:szCs w:val="26"/>
-        </w:rPr>
-      </w:pPr>
-      <w:r>
-        <w:rPr>
-          <w:rFonts w:ascii="Times New Roman" w:hAnsi="Times New Roman" w:cs="Times New Roman"/>
-          <w:sz w:val="26"/>
-          <w:szCs w:val="26"/>
-        </w:rPr>
-        <w:tab/>
-        <w:t>+ Sản phẩm bán chạy</w:t>
-      </w:r>
-    </w:p>
-    <w:p>
-      <w:pPr>
-        <w:rPr>
-          <w:rFonts w:ascii="Times New Roman" w:hAnsi="Times New Roman" w:cs="Times New Roman"/>
-          <w:sz w:val="26"/>
-          <w:szCs w:val="26"/>
-        </w:rPr>
-      </w:pPr>
-      <w:r>
-        <w:rPr>
-          <w:rFonts w:ascii="Times New Roman" w:hAnsi="Times New Roman" w:cs="Times New Roman"/>
-          <w:sz w:val="26"/>
-          <w:szCs w:val="26"/>
-        </w:rPr>
-        <w:tab/>
-        <w:t>+ Thống kê thể loại được bán nhiều nhất</w:t>
-      </w:r>
-    </w:p>
-    <w:p>
-      <w:pPr>
-        <w:rPr>
-          <w:rFonts w:ascii="Times New Roman" w:hAnsi="Times New Roman" w:cs="Times New Roman"/>
-          <w:sz w:val="26"/>
-          <w:szCs w:val="26"/>
-        </w:rPr>
-      </w:pPr>
-      <w:r>
-        <w:rPr>
-          <w:rFonts w:ascii="Times New Roman" w:hAnsi="Times New Roman" w:cs="Times New Roman"/>
-          <w:sz w:val="26"/>
-          <w:szCs w:val="26"/>
-        </w:rPr>
-        <w:lastRenderedPageBreak/>
-        <w:tab/>
-        <w:t>+ Thống kê số lượng tồn kho</w:t>
-      </w:r>
-    </w:p>
-    <w:p>
-      <w:pPr>
-        <w:rPr>
-          <w:sz w:val="26"/>
-          <w:szCs w:val="26"/>
-        </w:rPr>
-      </w:pPr>
-      <w:r>
-        <w:rPr>
-          <w:rFonts w:ascii="Times New Roman" w:hAnsi="Times New Roman" w:cs="Times New Roman"/>
-          <w:sz w:val="26"/>
-          <w:szCs w:val="26"/>
-        </w:rPr>
-        <w:tab/>
-        <w:t>+ Thống kê lợi nhuận</w:t>
-      </w:r>
-      <w:r>
-        <w:rPr>
-          <w:sz w:val="26"/>
-          <w:szCs w:val="26"/>
-        </w:rPr>
-        <w:tab/>
-      </w:r>
-    </w:p>
-    <w:p>
-      <w:pPr>
-        <w:pStyle w:val="Heading2"/>
-        <w:rPr>
-          <w:rFonts w:eastAsia="Times New Roman"/>
-        </w:rPr>
-      </w:pPr>
-      <w:bookmarkStart w:id="10" w:name="_Toc179534298"/>
-      <w:r>
-        <w:rPr>
-          <w:rFonts w:eastAsia="Times New Roman"/>
-        </w:rPr>
-        <w:t>III. QUY TRÌNH NGHIỆP VỤ</w:t>
-      </w:r>
+      <w:bookmarkStart w:id="10" w:name="_GoBack"/>
       <w:bookmarkEnd w:id="10"/>
     </w:p>
     <w:p>
       <w:pPr>
-        <w:pStyle w:val="Heading3"/>
-        <w:rPr>
-          <w:sz w:val="24"/>
-          <w:szCs w:val="24"/>
-        </w:rPr>
-      </w:pPr>
-      <w:bookmarkStart w:id="11" w:name="_Toc179534299"/>
-      <w:r>
-        <w:rPr>
-          <w:sz w:val="24"/>
-          <w:szCs w:val="24"/>
-        </w:rPr>
-        <w:t xml:space="preserve">3.1. </w:t>
-      </w:r>
-      <w:r>
-        <w:t>Thu thập yêu cầu</w:t>
+        <w:rPr>
+          <w:rFonts w:ascii="Times New Roman" w:hAnsi="Times New Roman" w:cs="Times New Roman"/>
+          <w:sz w:val="26"/>
+          <w:szCs w:val="26"/>
+        </w:rPr>
+      </w:pPr>
+      <w:r>
+        <w:rPr>
+          <w:rFonts w:ascii="Times New Roman" w:hAnsi="Times New Roman" w:cs="Times New Roman"/>
+          <w:sz w:val="26"/>
+          <w:szCs w:val="26"/>
+        </w:rPr>
+        <w:tab/>
+        <w:t>+ Doanh số theo quý</w:t>
+      </w:r>
+    </w:p>
+    <w:p>
+      <w:pPr>
+        <w:rPr>
+          <w:rFonts w:ascii="Times New Roman" w:hAnsi="Times New Roman" w:cs="Times New Roman"/>
+          <w:sz w:val="26"/>
+          <w:szCs w:val="26"/>
+        </w:rPr>
+      </w:pPr>
+      <w:r>
+        <w:rPr>
+          <w:rFonts w:ascii="Times New Roman" w:hAnsi="Times New Roman" w:cs="Times New Roman"/>
+          <w:sz w:val="26"/>
+          <w:szCs w:val="26"/>
+        </w:rPr>
+        <w:tab/>
+        <w:t>+ Sản phẩm bán chạy</w:t>
+      </w:r>
+    </w:p>
+    <w:p>
+      <w:pPr>
+        <w:rPr>
+          <w:rFonts w:ascii="Times New Roman" w:hAnsi="Times New Roman" w:cs="Times New Roman"/>
+          <w:sz w:val="26"/>
+          <w:szCs w:val="26"/>
+        </w:rPr>
+      </w:pPr>
+      <w:r>
+        <w:rPr>
+          <w:rFonts w:ascii="Times New Roman" w:hAnsi="Times New Roman" w:cs="Times New Roman"/>
+          <w:sz w:val="26"/>
+          <w:szCs w:val="26"/>
+        </w:rPr>
+        <w:tab/>
+        <w:t>+ Thống kê thể loại được bán nhiều nhất</w:t>
+      </w:r>
+    </w:p>
+    <w:p>
+      <w:pPr>
+        <w:rPr>
+          <w:rFonts w:ascii="Times New Roman" w:hAnsi="Times New Roman" w:cs="Times New Roman"/>
+          <w:sz w:val="26"/>
+          <w:szCs w:val="26"/>
+        </w:rPr>
+      </w:pPr>
+      <w:r>
+        <w:rPr>
+          <w:rFonts w:ascii="Times New Roman" w:hAnsi="Times New Roman" w:cs="Times New Roman"/>
+          <w:sz w:val="26"/>
+          <w:szCs w:val="26"/>
+        </w:rPr>
+        <w:tab/>
+        <w:t>+ Thống kê số lượng tồn kho</w:t>
+      </w:r>
+    </w:p>
+    <w:p>
+      <w:pPr>
+        <w:rPr>
+          <w:sz w:val="26"/>
+          <w:szCs w:val="26"/>
+        </w:rPr>
+      </w:pPr>
+      <w:r>
+        <w:rPr>
+          <w:rFonts w:ascii="Times New Roman" w:hAnsi="Times New Roman" w:cs="Times New Roman"/>
+          <w:sz w:val="26"/>
+          <w:szCs w:val="26"/>
+        </w:rPr>
+        <w:tab/>
+        <w:t>+ Thống kê lợi nhuận</w:t>
+      </w:r>
+      <w:r>
+        <w:rPr>
+          <w:sz w:val="26"/>
+          <w:szCs w:val="26"/>
+        </w:rPr>
+        <w:tab/>
+      </w:r>
+    </w:p>
+    <w:p>
+      <w:pPr>
+        <w:pStyle w:val="Heading2"/>
+        <w:rPr>
+          <w:rFonts w:eastAsia="Times New Roman"/>
+        </w:rPr>
+      </w:pPr>
+      <w:bookmarkStart w:id="11" w:name="_Toc179534298"/>
+      <w:r>
+        <w:rPr>
+          <w:rFonts w:eastAsia="Times New Roman"/>
+        </w:rPr>
+        <w:t>III. QUY TRÌNH NGHIỆP VỤ</w:t>
       </w:r>
       <w:bookmarkEnd w:id="11"/>
     </w:p>
     <w:p>
       <w:pPr>
-        <w:rPr>
-          <w:rFonts w:ascii="Times New Roman" w:hAnsi="Times New Roman" w:cs="Times New Roman"/>
-          <w:sz w:val="26"/>
-          <w:szCs w:val="26"/>
-        </w:rPr>
-      </w:pPr>
-      <w:r>
-        <w:rPr>
-          <w:rFonts w:ascii="Times New Roman" w:hAnsi="Times New Roman" w:cs="Times New Roman"/>
-          <w:sz w:val="26"/>
-          <w:szCs w:val="26"/>
-        </w:rPr>
-        <w:t>Bước thu thập yêu cầu trong đồ án quản lý sách nhằm xác định rõ các tính năng và yêu cầu cụ thể của hệ thống mà khách hàng mong muốn. Điều này giúp đảm bảo rằng hệ thống phát triển sẽ đáp ứng đúng nhu cầu, giảm thiểu sai sót, tránh lãng phí thời gian và nguồn lực vào các tính năng không cần thiết</w:t>
-      </w:r>
+        <w:pStyle w:val="Heading3"/>
+        <w:rPr>
+          <w:sz w:val="24"/>
+          <w:szCs w:val="24"/>
+        </w:rPr>
+      </w:pPr>
+      <w:bookmarkStart w:id="12" w:name="_Toc179534299"/>
+      <w:r>
+        <w:rPr>
+          <w:sz w:val="24"/>
+          <w:szCs w:val="24"/>
+        </w:rPr>
+        <w:t xml:space="preserve">3.1. </w:t>
+      </w:r>
+      <w:r>
+        <w:t>Thu thập yêu cầu</w:t>
+      </w:r>
+      <w:bookmarkEnd w:id="12"/>
     </w:p>
     <w:p>
       <w:pPr>
@@ -6159,7 +6113,7 @@
           <w:sz w:val="26"/>
           <w:szCs w:val="26"/>
         </w:rPr>
-        <w:sym w:font="Symbol" w:char="F0B7"/>
+        <w:t xml:space="preserve">Bước thu thập yêu cầu trong đồ án quản lý sách nhằm xác định rõ các tính năng và yêu cầu cụ thể của hệ thống mà khách hàng mong muốn. Điều này giúp đảm bảo rằng hệ </w:t>
       </w:r>
       <w:r>
         <w:rPr>
@@ -6167,7 +6121,8 @@
           <w:sz w:val="26"/>
           <w:szCs w:val="26"/>
         </w:rPr>
-        <w:t xml:space="preserve"> Yêu cầu của khách hàng được chia thành:</w:t>
+        <w:lastRenderedPageBreak/>
+        <w:t>thống phát triển sẽ đáp ứng đúng nhu cầu, giảm thiểu sai sót, tránh lãng phí thời gian và nguồn lực vào các tính năng không cần thiết</w:t>
       </w:r>
     </w:p>
     <w:p>
@@ -6184,6 +6139,31 @@
           <w:sz w:val="26"/>
           <w:szCs w:val="26"/>
         </w:rPr>
+        <w:sym w:font="Symbol" w:char="F0B7"/>
+      </w:r>
+      <w:r>
+        <w:rPr>
+          <w:rFonts w:ascii="Times New Roman" w:hAnsi="Times New Roman" w:cs="Times New Roman"/>
+          <w:sz w:val="26"/>
+          <w:szCs w:val="26"/>
+        </w:rPr>
+        <w:t xml:space="preserve"> Yêu cầu của khách hàng được chia thành:</w:t>
+      </w:r>
+    </w:p>
+    <w:p>
+      <w:pPr>
+        <w:rPr>
+          <w:rFonts w:ascii="Times New Roman" w:hAnsi="Times New Roman" w:cs="Times New Roman"/>
+          <w:sz w:val="26"/>
+          <w:szCs w:val="26"/>
+        </w:rPr>
+      </w:pPr>
+      <w:r>
+        <w:rPr>
+          <w:rFonts w:ascii="Times New Roman" w:hAnsi="Times New Roman" w:cs="Times New Roman"/>
+          <w:sz w:val="26"/>
+          <w:szCs w:val="26"/>
+        </w:rPr>
         <w:t xml:space="preserve"> - </w:t>
       </w:r>
       <w:r>
@@ -6318,7 +6298,7 @@
       <w:pPr>
         <w:pStyle w:val="Heading3"/>
       </w:pPr>
-      <w:bookmarkStart w:id="12" w:name="_Toc179534300"/>
+      <w:bookmarkStart w:id="13" w:name="_Toc179534300"/>
       <w:r>
         <w:t xml:space="preserve">3.2 </w:t>
       </w:r>
@@ -6424,7 +6404,7 @@
       <w:r>
         <w:t>người dùng</w:t>
       </w:r>
-      <w:bookmarkEnd w:id="12"/>
+      <w:bookmarkEnd w:id="13"/>
     </w:p>
     <w:p>
       <w:pPr>
@@ -9019,7 +8999,7 @@
       <w:pPr>
         <w:pStyle w:val="Heading3"/>
       </w:pPr>
-      <w:bookmarkStart w:id="13" w:name="_Toc179534301"/>
+      <w:bookmarkStart w:id="14" w:name="_Toc179534301"/>
       <w:r>
         <w:lastRenderedPageBreak/>
         <w:t>3.</w:t>
@@ -9030,7 +9010,7 @@
       <w:r>
         <w:t>. Thiết kế</w:t>
       </w:r>
-      <w:bookmarkEnd w:id="13"/>
+      <w:bookmarkEnd w:id="14"/>
     </w:p>
     <w:p>
       <w:pPr>
@@ -9109,7 +9089,7 @@
       <w:pPr>
         <w:pStyle w:val="Heading3"/>
       </w:pPr>
-      <w:bookmarkStart w:id="14" w:name="_Toc179534302"/>
+      <w:bookmarkStart w:id="15" w:name="_Toc179534302"/>
       <w:r>
         <w:t>3.</w:t>
       </w:r>
@@ -9119,7 +9099,7 @@
       <w:r>
         <w:t>. Lập trình</w:t>
       </w:r>
-      <w:bookmarkEnd w:id="14"/>
+      <w:bookmarkEnd w:id="15"/>
       <w:r>
         <w:t xml:space="preserve"> </w:t>
       </w:r>
@@ -9322,7 +9302,7 @@
       <w:pPr>
         <w:pStyle w:val="Heading3"/>
       </w:pPr>
-      <w:bookmarkStart w:id="15" w:name="_Toc179534303"/>
+      <w:bookmarkStart w:id="16" w:name="_Toc179534303"/>
       <w:r>
         <w:t>3.</w:t>
       </w:r>
@@ -9332,7 +9312,7 @@
       <w:r>
         <w:t>. Kiểm thử</w:t>
       </w:r>
-      <w:bookmarkEnd w:id="15"/>
+      <w:bookmarkEnd w:id="16"/>
     </w:p>
     <w:p>
       <w:pPr>
@@ -9457,7 +9437,7 @@
       <w:pPr>
         <w:pStyle w:val="Heading3"/>
       </w:pPr>
-      <w:bookmarkStart w:id="16" w:name="_Toc179534304"/>
+      <w:bookmarkStart w:id="17" w:name="_Toc179534304"/>
       <w:r>
         <w:t>3.</w:t>
       </w:r>
@@ -9467,7 +9447,7 @@
       <w:r>
         <w:t>. Triển khai</w:t>
       </w:r>
-      <w:bookmarkEnd w:id="16"/>
+      <w:bookmarkEnd w:id="17"/>
     </w:p>
     <w:p>
       <w:pPr>
@@ -9544,7 +9524,7 @@
       <w:pPr>
         <w:pStyle w:val="Heading3"/>
       </w:pPr>
-      <w:bookmarkStart w:id="17" w:name="_Toc179534305"/>
+      <w:bookmarkStart w:id="18" w:name="_Toc179534305"/>
       <w:r>
         <w:t>3.</w:t>
       </w:r>
@@ -9554,7 +9534,7 @@
       <w:r>
         <w:t>. Bảo trì</w:t>
       </w:r>
-      <w:bookmarkEnd w:id="17"/>
+      <w:bookmarkEnd w:id="18"/>
     </w:p>
     <w:p>
       <w:pPr>
@@ -9652,7 +9632,7 @@
           <w:rFonts w:eastAsia="Times New Roman"/>
         </w:rPr>
       </w:pPr>
-      <w:bookmarkStart w:id="18" w:name="_Toc179534306"/>
+      <w:bookmarkStart w:id="19" w:name="_Toc179534306"/>
       <w:r>
         <w:rPr>
           <w:rFonts w:eastAsia="Times New Roman"/>
@@ -9665,7 +9645,7 @@
         </w:rPr>
         <w:t>.1. Các giao diện bên ngoài</w:t>
       </w:r>
-      <w:bookmarkEnd w:id="18"/>
+      <w:bookmarkEnd w:id="19"/>
     </w:p>
     <w:p>
       <w:pPr>
@@ -26572,14 +26552,14 @@
       <w:pPr>
         <w:pStyle w:val="Heading3"/>
       </w:pPr>
-      <w:bookmarkStart w:id="19" w:name="_Toc179534307"/>
+      <w:bookmarkStart w:id="20" w:name="_Toc179534307"/>
       <w:r>
         <w:t>4</w:t>
       </w:r>
       <w:r>
         <w:t>.3. Yêu cầu phi chức năng</w:t>
       </w:r>
-      <w:bookmarkEnd w:id="19"/>
+      <w:bookmarkEnd w:id="20"/>
     </w:p>
     <w:p>
       <w:pPr>
@@ -26747,38 +26727,38 @@
       <w:pPr>
         <w:pStyle w:val="Heading3"/>
       </w:pPr>
-      <w:bookmarkStart w:id="20" w:name="_Toc179534308"/>
+      <w:bookmarkStart w:id="21" w:name="_Toc179534308"/>
       <w:r>
         <w:lastRenderedPageBreak/>
         <w:t>4</w:t>
       </w:r>
       <w:r>
         <w:t>.4. Đặc tả giao diện</w:t>
-      </w:r>
-      <w:bookmarkEnd w:id="20"/>
-    </w:p>
-    <w:p>
-      <w:pPr>
-        <w:pStyle w:val="Heading1"/>
-      </w:pPr>
-      <w:bookmarkStart w:id="21" w:name="_Toc179534309"/>
-      <w:r>
-        <w:t>V. MÔ TẢ TỔNG QUAN VỀ CÁC ACTOR VÀ CÁC USE CASE</w:t>
       </w:r>
       <w:bookmarkEnd w:id="21"/>
     </w:p>
     <w:p>
       <w:pPr>
+        <w:pStyle w:val="Heading1"/>
+      </w:pPr>
+      <w:bookmarkStart w:id="22" w:name="_Toc179534309"/>
+      <w:r>
+        <w:t>V. MÔ TẢ TỔNG QUAN VỀ CÁC ACTOR VÀ CÁC USE CASE</w:t>
+      </w:r>
+      <w:bookmarkEnd w:id="22"/>
+    </w:p>
+    <w:p>
+      <w:pPr>
         <w:pStyle w:val="Heading3"/>
       </w:pPr>
-      <w:bookmarkStart w:id="22" w:name="_Toc179534310"/>
+      <w:bookmarkStart w:id="23" w:name="_Toc179534310"/>
       <w:r>
         <w:t>5.1</w:t>
       </w:r>
       <w:r>
         <w:t xml:space="preserve"> Diagram</w:t>
       </w:r>
-      <w:bookmarkEnd w:id="22"/>
+      <w:bookmarkEnd w:id="23"/>
     </w:p>
     <w:p>
       <w:pPr>
@@ -27018,16 +26998,14 @@
       <w:r>
         <w:rPr>
           <w:rFonts w:cstheme="minorHAnsi"/>
-          <w:noProof/>
           <w:sz w:val="24"/>
           <w:szCs w:val="24"/>
-          <w:lang w:eastAsia="vi-VN" w:bidi="ar-SA"/>
         </w:rPr>
         <w:drawing>
-          <wp:inline distT="0" distB="0" distL="0" distR="0" wp14:anchorId="3DB626ED" wp14:editId="68C60198">
-            <wp:extent cx="5731510" cy="3596640"/>
-            <wp:effectExtent l="0" t="0" r="2540" b="3810"/>
-            <wp:docPr id="13" name="Picture 13"/>
+          <wp:inline distT="0" distB="0" distL="0" distR="0" wp14:anchorId="69D1EF3A" wp14:editId="29D47CE5">
+            <wp:extent cx="5731510" cy="3568065"/>
+            <wp:effectExtent l="0" t="0" r="2540" b="0"/>
+            <wp:docPr id="24" name="Picture 24"/>
             <wp:cNvGraphicFramePr>
               <a:graphicFrameLocks xmlns:a="http://schemas.openxmlformats.org/drawingml/2006/main" noChangeAspect="1"/>
             </wp:cNvGraphicFramePr>
@@ -27047,7 +27025,7 @@
                   <pic:spPr>
                     <a:xfrm>
                       <a:off x="0" y="0"/>
-                      <a:ext cx="5731510" cy="3596640"/>
+                      <a:ext cx="5731510" cy="3568065"/>
                     </a:xfrm>
                     <a:prstGeom prst="rect">
                       <a:avLst/>
@@ -27171,16 +27149,14 @@
       <w:r>
         <w:rPr>
           <w:rFonts w:cstheme="minorHAnsi"/>
-          <w:noProof/>
           <w:sz w:val="24"/>
           <w:szCs w:val="24"/>
-          <w:lang w:eastAsia="vi-VN" w:bidi="ar-SA"/>
         </w:rPr>
         <w:drawing>
-          <wp:inline distT="0" distB="0" distL="0" distR="0" wp14:anchorId="713CDAF8" wp14:editId="46AE35D0">
-            <wp:extent cx="5731510" cy="2901315"/>
-            <wp:effectExtent l="0" t="0" r="2540" b="0"/>
-            <wp:docPr id="8" name="Picture 8"/>
+          <wp:inline distT="0" distB="0" distL="0" distR="0" wp14:anchorId="7B62F845" wp14:editId="5E03FC3C">
+            <wp:extent cx="5731510" cy="2735580"/>
+            <wp:effectExtent l="0" t="0" r="2540" b="7620"/>
+            <wp:docPr id="23" name="Picture 23"/>
             <wp:cNvGraphicFramePr>
               <a:graphicFrameLocks xmlns:a="http://schemas.openxmlformats.org/drawingml/2006/main" noChangeAspect="1"/>
             </wp:cNvGraphicFramePr>
@@ -27200,7 +27176,7 @@
                   <pic:spPr>
                     <a:xfrm>
                       <a:off x="0" y="0"/>
-                      <a:ext cx="5731510" cy="2901315"/>
+                      <a:ext cx="5731510" cy="2735580"/>
                     </a:xfrm>
                     <a:prstGeom prst="rect">
                       <a:avLst/>
@@ -27251,17 +27227,15 @@
       <w:r>
         <w:rPr>
           <w:rFonts w:cstheme="minorHAnsi"/>
-          <w:noProof/>
           <w:sz w:val="24"/>
           <w:szCs w:val="24"/>
-          <w:lang w:eastAsia="vi-VN" w:bidi="ar-SA"/>
         </w:rPr>
         <w:lastRenderedPageBreak/>
         <w:drawing>
-          <wp:inline distT="0" distB="0" distL="0" distR="0" wp14:anchorId="520426AC" wp14:editId="044C8661">
-            <wp:extent cx="5515745" cy="2286319"/>
-            <wp:effectExtent l="0" t="0" r="8890" b="0"/>
-            <wp:docPr id="9" name="Picture 9"/>
+          <wp:inline distT="0" distB="0" distL="0" distR="0" wp14:anchorId="52EBF605" wp14:editId="79D13257">
+            <wp:extent cx="5731510" cy="2808605"/>
+            <wp:effectExtent l="0" t="0" r="2540" b="0"/>
+            <wp:docPr id="20" name="Picture 20"/>
             <wp:cNvGraphicFramePr>
               <a:graphicFrameLocks xmlns:a="http://schemas.openxmlformats.org/drawingml/2006/main" noChangeAspect="1"/>
             </wp:cNvGraphicFramePr>
@@ -27281,7 +27255,7 @@
                   <pic:spPr>
                     <a:xfrm>
                       <a:off x="0" y="0"/>
-                      <a:ext cx="5515745" cy="2286319"/>
+                      <a:ext cx="5731510" cy="2808605"/>
                     </a:xfrm>
                     <a:prstGeom prst="rect">
                       <a:avLst/>
@@ -27324,16 +27298,14 @@
       <w:r>
         <w:rPr>
           <w:rFonts w:cstheme="minorHAnsi"/>
-          <w:noProof/>
           <w:sz w:val="24"/>
           <w:szCs w:val="24"/>
-          <w:lang w:eastAsia="vi-VN" w:bidi="ar-SA"/>
         </w:rPr>
         <w:drawing>
-          <wp:inline distT="0" distB="0" distL="0" distR="0" wp14:anchorId="3CC54572" wp14:editId="4E596EEB">
-            <wp:extent cx="5229226" cy="2216150"/>
-            <wp:effectExtent l="0" t="0" r="9525" b="0"/>
-            <wp:docPr id="10" name="Picture 10"/>
+          <wp:inline distT="0" distB="0" distL="0" distR="0" wp14:anchorId="5081D7C0" wp14:editId="0A2FC2BF">
+            <wp:extent cx="5731510" cy="2978785"/>
+            <wp:effectExtent l="0" t="0" r="2540" b="0"/>
+            <wp:docPr id="21" name="Picture 21"/>
             <wp:cNvGraphicFramePr>
               <a:graphicFrameLocks xmlns:a="http://schemas.openxmlformats.org/drawingml/2006/main" noChangeAspect="1"/>
             </wp:cNvGraphicFramePr>
@@ -27353,7 +27325,7 @@
                   <pic:spPr>
                     <a:xfrm>
                       <a:off x="0" y="0"/>
-                      <a:ext cx="5229966" cy="2216464"/>
+                      <a:ext cx="5731510" cy="2978785"/>
                     </a:xfrm>
                     <a:prstGeom prst="rect">
                       <a:avLst/>
@@ -27406,16 +27378,15 @@
       <w:r>
         <w:rPr>
           <w:rFonts w:cstheme="minorHAnsi"/>
-          <w:noProof/>
           <w:sz w:val="24"/>
           <w:szCs w:val="24"/>
-          <w:lang w:eastAsia="vi-VN" w:bidi="ar-SA"/>
-        </w:rPr>
+        </w:rPr>
+        <w:lastRenderedPageBreak/>
         <w:drawing>
-          <wp:inline distT="0" distB="0" distL="0" distR="0" wp14:anchorId="06A85897" wp14:editId="035B4A3D">
-            <wp:extent cx="5496692" cy="2943636"/>
-            <wp:effectExtent l="0" t="0" r="8890" b="9525"/>
-            <wp:docPr id="11" name="Picture 11"/>
+          <wp:inline distT="0" distB="0" distL="0" distR="0" wp14:anchorId="60826583" wp14:editId="3E3174BC">
+            <wp:extent cx="5731510" cy="2907665"/>
+            <wp:effectExtent l="0" t="0" r="2540" b="6985"/>
+            <wp:docPr id="22" name="Picture 22"/>
             <wp:cNvGraphicFramePr>
               <a:graphicFrameLocks xmlns:a="http://schemas.openxmlformats.org/drawingml/2006/main" noChangeAspect="1"/>
             </wp:cNvGraphicFramePr>
@@ -27435,7 +27406,7 @@
                   <pic:spPr>
                     <a:xfrm>
                       <a:off x="0" y="0"/>
-                      <a:ext cx="5496692" cy="2943636"/>
+                      <a:ext cx="5731510" cy="2907665"/>
                     </a:xfrm>
                     <a:prstGeom prst="rect">
                       <a:avLst/>
@@ -27483,7 +27454,6 @@
           <w:szCs w:val="24"/>
           <w:lang w:eastAsia="vi-VN" w:bidi="ar-SA"/>
         </w:rPr>
-        <w:lastRenderedPageBreak/>
         <w:drawing>
           <wp:inline distT="0" distB="0" distL="0" distR="0" wp14:anchorId="1E83846C" wp14:editId="367BF4C2">
             <wp:extent cx="5725324" cy="3639058"/>
@@ -27596,11 +27566,12 @@
       <w:pPr>
         <w:pStyle w:val="Heading3"/>
       </w:pPr>
-      <w:bookmarkStart w:id="23" w:name="_Toc179534311"/>
-      <w:r>
+      <w:bookmarkStart w:id="24" w:name="_Toc179534311"/>
+      <w:r>
+        <w:lastRenderedPageBreak/>
         <w:t>5.2 Mô tả về các Actor</w:t>
       </w:r>
-      <w:bookmarkEnd w:id="23"/>
+      <w:bookmarkEnd w:id="24"/>
     </w:p>
     <w:tbl>
       <w:tblPr>
@@ -27945,15 +27916,14 @@
       <w:pPr>
         <w:pStyle w:val="Heading3"/>
       </w:pPr>
-      <w:bookmarkStart w:id="24" w:name="_Toc179534312"/>
-      <w:r>
-        <w:lastRenderedPageBreak/>
+      <w:bookmarkStart w:id="25" w:name="_Toc179534312"/>
+      <w:r>
         <w:t>5.</w:t>
       </w:r>
       <w:r>
         <w:t>3 Mô tả về các use case</w:t>
       </w:r>
-      <w:bookmarkEnd w:id="24"/>
+      <w:bookmarkEnd w:id="25"/>
     </w:p>
     <w:tbl>
       <w:tblPr>
@@ -29400,6 +29370,7 @@
                 <w:sz w:val="26"/>
                 <w:szCs w:val="26"/>
               </w:rPr>
+              <w:lastRenderedPageBreak/>
               <w:t>14</w:t>
             </w:r>
           </w:p>
@@ -30000,7 +29971,6 @@
                 <w:sz w:val="26"/>
                 <w:szCs w:val="26"/>
               </w:rPr>
-              <w:lastRenderedPageBreak/>
               <w:t>20</w:t>
             </w:r>
           </w:p>
@@ -31401,6 +31371,7 @@
                 <w:sz w:val="26"/>
                 <w:szCs w:val="26"/>
               </w:rPr>
+              <w:lastRenderedPageBreak/>
               <w:t>34</w:t>
             </w:r>
           </w:p>
@@ -31901,7 +31872,6 @@
                 <w:sz w:val="26"/>
                 <w:szCs w:val="26"/>
               </w:rPr>
-              <w:lastRenderedPageBreak/>
               <w:t>39</w:t>
             </w:r>
           </w:p>
@@ -32953,14 +32923,14 @@
       <w:pPr>
         <w:pStyle w:val="Heading3"/>
       </w:pPr>
-      <w:bookmarkStart w:id="25" w:name="_Toc179534313"/>
+      <w:bookmarkStart w:id="26" w:name="_Toc179534313"/>
       <w:r>
         <w:t>5.</w:t>
       </w:r>
       <w:r>
         <w:t>4 Ánh xạ giữa các use case và các actor</w:t>
       </w:r>
-      <w:bookmarkEnd w:id="25"/>
+      <w:bookmarkEnd w:id="26"/>
     </w:p>
     <w:p>
       <w:pPr>
@@ -33150,6 +33120,7 @@
                 <w:sz w:val="26"/>
                 <w:szCs w:val="26"/>
               </w:rPr>
+              <w:lastRenderedPageBreak/>
               <w:t>UC01: Đăng nhập</w:t>
             </w:r>
           </w:p>
@@ -33734,7 +33705,6 @@
                 <w:sz w:val="26"/>
                 <w:szCs w:val="26"/>
               </w:rPr>
-              <w:lastRenderedPageBreak/>
               <w:t>UC08: Xóa nhân viên</w:t>
             </w:r>
           </w:p>
@@ -35175,6 +35145,7 @@
                 <w:sz w:val="26"/>
                 <w:szCs w:val="26"/>
               </w:rPr>
+              <w:lastRenderedPageBreak/>
               <w:t>UC26: Hủy hóa đơn</w:t>
             </w:r>
           </w:p>
@@ -35735,7 +35706,6 @@
                 <w:sz w:val="26"/>
                 <w:szCs w:val="26"/>
               </w:rPr>
-              <w:lastRenderedPageBreak/>
               <w:t>UC33: Hủy sản phẩm</w:t>
             </w:r>
           </w:p>
@@ -37019,14 +36989,14 @@
           <w:rFonts w:eastAsia="Times New Roman"/>
         </w:rPr>
       </w:pPr>
-      <w:bookmarkStart w:id="26" w:name="_Toc179534314"/>
+      <w:bookmarkStart w:id="27" w:name="_Toc179534314"/>
       <w:r>
         <w:rPr>
           <w:rFonts w:eastAsia="Times New Roman"/>
         </w:rPr>
         <w:t>B. KIẾN TRÚC PHẦN MỀM</w:t>
       </w:r>
-      <w:bookmarkEnd w:id="26"/>
+      <w:bookmarkEnd w:id="27"/>
     </w:p>
     <w:p>
       <w:pPr>
@@ -37142,7 +37112,6 @@
           <w:sz w:val="26"/>
           <w:szCs w:val="26"/>
         </w:rPr>
-        <w:lastRenderedPageBreak/>
         <w:t>Việc thiết kế kiến trúc hệ thống dựa vào quy mô dự án với rất nhiều yếu tố ả</w:t>
       </w:r>
       <w:r>
@@ -37406,6 +37375,7 @@
           <w:sz w:val="26"/>
           <w:szCs w:val="26"/>
         </w:rPr>
+        <w:lastRenderedPageBreak/>
         <w:t>Mô hình</w:t>
       </w:r>
       <w:r>
@@ -37587,7 +37557,6 @@
           <w:sz w:val="26"/>
           <w:szCs w:val="26"/>
         </w:rPr>
-        <w:lastRenderedPageBreak/>
         <w:t>Client side (phía người dùng):</w:t>
       </w:r>
     </w:p>
@@ -37668,8 +37637,6 @@
         </w:rPr>
         <w:t>+Mô hình MVC</w:t>
       </w:r>
-      <w:bookmarkStart w:id="27" w:name="_GoBack"/>
-      <w:bookmarkEnd w:id="27"/>
     </w:p>
     <w:p>
       <w:pPr>
@@ -37941,6 +37908,7 @@
           <w:sz w:val="26"/>
           <w:szCs w:val="26"/>
         </w:rPr>
+        <w:lastRenderedPageBreak/>
         <w:t>-Vai trò:</w:t>
       </w:r>
     </w:p>
@@ -38077,7 +38045,6 @@
           <w:szCs w:val="26"/>
           <w:lang w:eastAsia="vi-VN" w:bidi="ar-SA"/>
         </w:rPr>
-        <w:lastRenderedPageBreak/>
         <w:t>+</w:t>
       </w:r>
       <w:r>
@@ -38166,10 +38133,10 @@
           <w:lang w:eastAsia="vi-VN" w:bidi="ar-SA"/>
         </w:rPr>
         <w:drawing>
-          <wp:inline distT="0" distB="0" distL="0" distR="0" wp14:anchorId="4ABFEE41" wp14:editId="20817A20">
-            <wp:extent cx="5731510" cy="5154734"/>
-            <wp:effectExtent l="0" t="0" r="2540" b="8255"/>
-            <wp:docPr id="5" name="Picture 5" descr="C:\Users\PC\Downloads\ERD.drawio (1).png"/>
+          <wp:inline distT="0" distB="0" distL="0" distR="0" wp14:anchorId="068B665A" wp14:editId="055AE2A0">
+            <wp:extent cx="5731510" cy="5151771"/>
+            <wp:effectExtent l="0" t="0" r="2540" b="0"/>
+            <wp:docPr id="6" name="Picture 6" descr="C:\Users\PC\Downloads\ERD.drawio (2).png"/>
             <wp:cNvGraphicFramePr>
               <a:graphicFrameLocks xmlns:a="http://schemas.openxmlformats.org/drawingml/2006/main" noChangeAspect="1"/>
             </wp:cNvGraphicFramePr>
@@ -38177,7 +38144,7 @@
               <a:graphicData uri="http://schemas.openxmlformats.org/drawingml/2006/picture">
                 <pic:pic xmlns:pic="http://schemas.openxmlformats.org/drawingml/2006/picture">
                   <pic:nvPicPr>
-                    <pic:cNvPr id="0" name="Picture 1" descr="C:\Users\PC\Downloads\ERD.drawio (1).png"/>
+                    <pic:cNvPr id="0" name="Picture 1" descr="C:\Users\PC\Downloads\ERD.drawio (2).png"/>
                     <pic:cNvPicPr>
                       <a:picLocks noChangeAspect="1" noChangeArrowheads="1"/>
                     </pic:cNvPicPr>
@@ -38198,7 +38165,7 @@
                   <pic:spPr bwMode="auto">
                     <a:xfrm>
                       <a:off x="0" y="0"/>
-                      <a:ext cx="5731510" cy="5154734"/>
+                      <a:ext cx="5731510" cy="5151771"/>
                     </a:xfrm>
                     <a:prstGeom prst="rect">
                       <a:avLst/>
@@ -38251,10 +38218,10 @@
           <w:lang w:eastAsia="vi-VN" w:bidi="ar-SA"/>
         </w:rPr>
         <w:drawing>
-          <wp:inline distT="0" distB="0" distL="0" distR="0" wp14:anchorId="2A03CFDF" wp14:editId="75C5379C">
-            <wp:extent cx="5731510" cy="5154295"/>
-            <wp:effectExtent l="0" t="0" r="2540" b="8255"/>
-            <wp:docPr id="14" name="Picture 14" descr="C:\Users\PC\Downloads\ERD.drawio (1).png"/>
+          <wp:inline distT="0" distB="0" distL="0" distR="0" wp14:anchorId="5C0E8FD5" wp14:editId="16E9C468">
+            <wp:extent cx="5731510" cy="5151771"/>
+            <wp:effectExtent l="0" t="0" r="2540" b="0"/>
+            <wp:docPr id="16" name="Picture 16" descr="C:\Users\PC\Downloads\ERD.drawio (2).png"/>
             <wp:cNvGraphicFramePr>
               <a:graphicFrameLocks xmlns:a="http://schemas.openxmlformats.org/drawingml/2006/main" noChangeAspect="1"/>
             </wp:cNvGraphicFramePr>
@@ -38262,7 +38229,7 @@
               <a:graphicData uri="http://schemas.openxmlformats.org/drawingml/2006/picture">
                 <pic:pic xmlns:pic="http://schemas.openxmlformats.org/drawingml/2006/picture">
                   <pic:nvPicPr>
-                    <pic:cNvPr id="0" name="Picture 1" descr="C:\Users\PC\Downloads\ERD.drawio (1).png"/>
+                    <pic:cNvPr id="0" name="Picture 2" descr="C:\Users\PC\Downloads\ERD.drawio (2).png"/>
                     <pic:cNvPicPr>
                       <a:picLocks noChangeAspect="1" noChangeArrowheads="1"/>
                     </pic:cNvPicPr>
@@ -38283,7 +38250,7 @@
                   <pic:spPr bwMode="auto">
                     <a:xfrm>
                       <a:off x="0" y="0"/>
-                      <a:ext cx="5731510" cy="5154295"/>
+                      <a:ext cx="5731510" cy="5151771"/>
                     </a:xfrm>
                     <a:prstGeom prst="rect">
                       <a:avLst/>
@@ -50361,7 +50328,7 @@
           <w:rPr>
             <w:noProof/>
           </w:rPr>
-          <w:t>23</w:t>
+          <w:t>7</w:t>
         </w:r>
         <w:r>
           <w:rPr>
@@ -55038,7 +55005,7 @@
 </file>
 
 <file path=customXml/itemProps1.xml><?xml version="1.0" encoding="utf-8"?>
-<ds:datastoreItem xmlns:ds="http://schemas.openxmlformats.org/officeDocument/2006/customXml" ds:itemID="{C777B41F-128B-4698-8345-B49306DF3EFA}">
+<ds:datastoreItem xmlns:ds="http://schemas.openxmlformats.org/officeDocument/2006/customXml" ds:itemID="{7B203BCF-29C9-4AB0-8709-40069CC4ED30}">
   <ds:schemaRefs>
     <ds:schemaRef ds:uri="http://schemas.openxmlformats.org/officeDocument/2006/bibliography"/>
   </ds:schemaRefs>

</xml_diff>

<commit_message>
cap nhat lai usecase phieu nhap trong BaoCaoCNPM.docx
</commit_message>
<xml_diff>
--- a/BaoCaoCNPM.docx
+++ b/BaoCaoCNPM.docx
@@ -5963,141 +5963,165 @@
         </w:rPr>
         <w:t>cáo:</w:t>
       </w:r>
-      <w:bookmarkStart w:id="10" w:name="_GoBack"/>
+    </w:p>
+    <w:p>
+      <w:pPr>
+        <w:rPr>
+          <w:rFonts w:ascii="Times New Roman" w:hAnsi="Times New Roman" w:cs="Times New Roman"/>
+          <w:sz w:val="26"/>
+          <w:szCs w:val="26"/>
+        </w:rPr>
+      </w:pPr>
+      <w:r>
+        <w:rPr>
+          <w:rFonts w:ascii="Times New Roman" w:hAnsi="Times New Roman" w:cs="Times New Roman"/>
+          <w:sz w:val="26"/>
+          <w:szCs w:val="26"/>
+        </w:rPr>
+        <w:tab/>
+        <w:t>+ Doanh số theo quý</w:t>
+      </w:r>
+    </w:p>
+    <w:p>
+      <w:pPr>
+        <w:rPr>
+          <w:rFonts w:ascii="Times New Roman" w:hAnsi="Times New Roman" w:cs="Times New Roman"/>
+          <w:sz w:val="26"/>
+          <w:szCs w:val="26"/>
+        </w:rPr>
+      </w:pPr>
+      <w:r>
+        <w:rPr>
+          <w:rFonts w:ascii="Times New Roman" w:hAnsi="Times New Roman" w:cs="Times New Roman"/>
+          <w:sz w:val="26"/>
+          <w:szCs w:val="26"/>
+        </w:rPr>
+        <w:tab/>
+        <w:t>+ Sản phẩm bán chạy</w:t>
+      </w:r>
+    </w:p>
+    <w:p>
+      <w:pPr>
+        <w:rPr>
+          <w:rFonts w:ascii="Times New Roman" w:hAnsi="Times New Roman" w:cs="Times New Roman"/>
+          <w:sz w:val="26"/>
+          <w:szCs w:val="26"/>
+        </w:rPr>
+      </w:pPr>
+      <w:r>
+        <w:rPr>
+          <w:rFonts w:ascii="Times New Roman" w:hAnsi="Times New Roman" w:cs="Times New Roman"/>
+          <w:sz w:val="26"/>
+          <w:szCs w:val="26"/>
+        </w:rPr>
+        <w:tab/>
+        <w:t>+ Thống kê thể loại được bán nhiều nhất</w:t>
+      </w:r>
+    </w:p>
+    <w:p>
+      <w:pPr>
+        <w:rPr>
+          <w:rFonts w:ascii="Times New Roman" w:hAnsi="Times New Roman" w:cs="Times New Roman"/>
+          <w:sz w:val="26"/>
+          <w:szCs w:val="26"/>
+        </w:rPr>
+      </w:pPr>
+      <w:r>
+        <w:rPr>
+          <w:rFonts w:ascii="Times New Roman" w:hAnsi="Times New Roman" w:cs="Times New Roman"/>
+          <w:sz w:val="26"/>
+          <w:szCs w:val="26"/>
+        </w:rPr>
+        <w:tab/>
+        <w:t>+ Thống kê số lượng tồn kho</w:t>
+      </w:r>
+    </w:p>
+    <w:p>
+      <w:pPr>
+        <w:rPr>
+          <w:sz w:val="26"/>
+          <w:szCs w:val="26"/>
+        </w:rPr>
+      </w:pPr>
+      <w:r>
+        <w:rPr>
+          <w:rFonts w:ascii="Times New Roman" w:hAnsi="Times New Roman" w:cs="Times New Roman"/>
+          <w:sz w:val="26"/>
+          <w:szCs w:val="26"/>
+        </w:rPr>
+        <w:tab/>
+        <w:t>+ Thống kê lợi nhuận</w:t>
+      </w:r>
+      <w:r>
+        <w:rPr>
+          <w:sz w:val="26"/>
+          <w:szCs w:val="26"/>
+        </w:rPr>
+        <w:tab/>
+      </w:r>
+    </w:p>
+    <w:p>
+      <w:pPr>
+        <w:pStyle w:val="Heading2"/>
+        <w:rPr>
+          <w:rFonts w:eastAsia="Times New Roman"/>
+        </w:rPr>
+      </w:pPr>
+      <w:bookmarkStart w:id="10" w:name="_Toc179534298"/>
+      <w:r>
+        <w:rPr>
+          <w:rFonts w:eastAsia="Times New Roman"/>
+        </w:rPr>
+        <w:t>III. QUY TRÌNH NGHIỆP VỤ</w:t>
+      </w:r>
       <w:bookmarkEnd w:id="10"/>
     </w:p>
     <w:p>
       <w:pPr>
-        <w:rPr>
-          <w:rFonts w:ascii="Times New Roman" w:hAnsi="Times New Roman" w:cs="Times New Roman"/>
-          <w:sz w:val="26"/>
-          <w:szCs w:val="26"/>
-        </w:rPr>
-      </w:pPr>
-      <w:r>
-        <w:rPr>
-          <w:rFonts w:ascii="Times New Roman" w:hAnsi="Times New Roman" w:cs="Times New Roman"/>
-          <w:sz w:val="26"/>
-          <w:szCs w:val="26"/>
-        </w:rPr>
-        <w:tab/>
-        <w:t>+ Doanh số theo quý</w:t>
-      </w:r>
-    </w:p>
-    <w:p>
-      <w:pPr>
-        <w:rPr>
-          <w:rFonts w:ascii="Times New Roman" w:hAnsi="Times New Roman" w:cs="Times New Roman"/>
-          <w:sz w:val="26"/>
-          <w:szCs w:val="26"/>
-        </w:rPr>
-      </w:pPr>
-      <w:r>
-        <w:rPr>
-          <w:rFonts w:ascii="Times New Roman" w:hAnsi="Times New Roman" w:cs="Times New Roman"/>
-          <w:sz w:val="26"/>
-          <w:szCs w:val="26"/>
-        </w:rPr>
-        <w:tab/>
-        <w:t>+ Sản phẩm bán chạy</w:t>
-      </w:r>
-    </w:p>
-    <w:p>
-      <w:pPr>
-        <w:rPr>
-          <w:rFonts w:ascii="Times New Roman" w:hAnsi="Times New Roman" w:cs="Times New Roman"/>
-          <w:sz w:val="26"/>
-          <w:szCs w:val="26"/>
-        </w:rPr>
-      </w:pPr>
-      <w:r>
-        <w:rPr>
-          <w:rFonts w:ascii="Times New Roman" w:hAnsi="Times New Roman" w:cs="Times New Roman"/>
-          <w:sz w:val="26"/>
-          <w:szCs w:val="26"/>
-        </w:rPr>
-        <w:tab/>
-        <w:t>+ Thống kê thể loại được bán nhiều nhất</w:t>
-      </w:r>
-    </w:p>
-    <w:p>
-      <w:pPr>
-        <w:rPr>
-          <w:rFonts w:ascii="Times New Roman" w:hAnsi="Times New Roman" w:cs="Times New Roman"/>
-          <w:sz w:val="26"/>
-          <w:szCs w:val="26"/>
-        </w:rPr>
-      </w:pPr>
-      <w:r>
-        <w:rPr>
-          <w:rFonts w:ascii="Times New Roman" w:hAnsi="Times New Roman" w:cs="Times New Roman"/>
-          <w:sz w:val="26"/>
-          <w:szCs w:val="26"/>
-        </w:rPr>
-        <w:tab/>
-        <w:t>+ Thống kê số lượng tồn kho</w:t>
-      </w:r>
-    </w:p>
-    <w:p>
-      <w:pPr>
-        <w:rPr>
-          <w:sz w:val="26"/>
-          <w:szCs w:val="26"/>
-        </w:rPr>
-      </w:pPr>
-      <w:r>
-        <w:rPr>
-          <w:rFonts w:ascii="Times New Roman" w:hAnsi="Times New Roman" w:cs="Times New Roman"/>
-          <w:sz w:val="26"/>
-          <w:szCs w:val="26"/>
-        </w:rPr>
-        <w:tab/>
-        <w:t>+ Thống kê lợi nhuận</w:t>
-      </w:r>
-      <w:r>
-        <w:rPr>
-          <w:sz w:val="26"/>
-          <w:szCs w:val="26"/>
-        </w:rPr>
-        <w:tab/>
-      </w:r>
-    </w:p>
-    <w:p>
-      <w:pPr>
-        <w:pStyle w:val="Heading2"/>
-        <w:rPr>
-          <w:rFonts w:eastAsia="Times New Roman"/>
-        </w:rPr>
-      </w:pPr>
-      <w:bookmarkStart w:id="11" w:name="_Toc179534298"/>
-      <w:r>
-        <w:rPr>
-          <w:rFonts w:eastAsia="Times New Roman"/>
-        </w:rPr>
-        <w:t>III. QUY TRÌNH NGHIỆP VỤ</w:t>
+        <w:pStyle w:val="Heading3"/>
+        <w:rPr>
+          <w:sz w:val="24"/>
+          <w:szCs w:val="24"/>
+        </w:rPr>
+      </w:pPr>
+      <w:bookmarkStart w:id="11" w:name="_Toc179534299"/>
+      <w:r>
+        <w:rPr>
+          <w:sz w:val="24"/>
+          <w:szCs w:val="24"/>
+        </w:rPr>
+        <w:t xml:space="preserve">3.1. </w:t>
+      </w:r>
+      <w:r>
+        <w:t>Thu thập yêu cầu</w:t>
       </w:r>
       <w:bookmarkEnd w:id="11"/>
     </w:p>
     <w:p>
       <w:pPr>
-        <w:pStyle w:val="Heading3"/>
-        <w:rPr>
-          <w:sz w:val="24"/>
-          <w:szCs w:val="24"/>
-        </w:rPr>
-      </w:pPr>
-      <w:bookmarkStart w:id="12" w:name="_Toc179534299"/>
-      <w:r>
-        <w:rPr>
-          <w:sz w:val="24"/>
-          <w:szCs w:val="24"/>
-        </w:rPr>
-        <w:t xml:space="preserve">3.1. </w:t>
-      </w:r>
-      <w:r>
-        <w:t>Thu thập yêu cầu</w:t>
-      </w:r>
-      <w:bookmarkEnd w:id="12"/>
+        <w:rPr>
+          <w:rFonts w:ascii="Times New Roman" w:hAnsi="Times New Roman" w:cs="Times New Roman"/>
+          <w:sz w:val="26"/>
+          <w:szCs w:val="26"/>
+        </w:rPr>
+      </w:pPr>
+      <w:r>
+        <w:rPr>
+          <w:rFonts w:ascii="Times New Roman" w:hAnsi="Times New Roman" w:cs="Times New Roman"/>
+          <w:sz w:val="26"/>
+          <w:szCs w:val="26"/>
+        </w:rPr>
+        <w:t xml:space="preserve">Bước thu thập yêu cầu trong đồ án quản lý sách nhằm xác định rõ các tính năng và yêu cầu cụ thể của hệ thống mà khách hàng mong muốn. Điều này giúp đảm bảo rằng hệ </w:t>
+      </w:r>
+      <w:r>
+        <w:rPr>
+          <w:rFonts w:ascii="Times New Roman" w:hAnsi="Times New Roman" w:cs="Times New Roman"/>
+          <w:sz w:val="26"/>
+          <w:szCs w:val="26"/>
+        </w:rPr>
+        <w:lastRenderedPageBreak/>
+        <w:t>thống phát triển sẽ đáp ứng đúng nhu cầu, giảm thiểu sai sót, tránh lãng phí thời gian và nguồn lực vào các tính năng không cần thiết</w:t>
+      </w:r>
     </w:p>
     <w:p>
       <w:pPr>
@@ -6113,7 +6137,7 @@
           <w:sz w:val="26"/>
           <w:szCs w:val="26"/>
         </w:rPr>
-        <w:t xml:space="preserve">Bước thu thập yêu cầu trong đồ án quản lý sách nhằm xác định rõ các tính năng và yêu cầu cụ thể của hệ thống mà khách hàng mong muốn. Điều này giúp đảm bảo rằng hệ </w:t>
+        <w:sym w:font="Symbol" w:char="F0B7"/>
       </w:r>
       <w:r>
         <w:rPr>
@@ -6121,8 +6145,7 @@
           <w:sz w:val="26"/>
           <w:szCs w:val="26"/>
         </w:rPr>
-        <w:lastRenderedPageBreak/>
-        <w:t>thống phát triển sẽ đáp ứng đúng nhu cầu, giảm thiểu sai sót, tránh lãng phí thời gian và nguồn lực vào các tính năng không cần thiết</w:t>
+        <w:t xml:space="preserve"> Yêu cầu của khách hàng được chia thành:</w:t>
       </w:r>
     </w:p>
     <w:p>
@@ -6139,15 +6162,24 @@
           <w:sz w:val="26"/>
           <w:szCs w:val="26"/>
         </w:rPr>
-        <w:sym w:font="Symbol" w:char="F0B7"/>
+        <w:t xml:space="preserve"> - </w:t>
       </w:r>
       <w:r>
         <w:rPr>
           <w:rFonts w:ascii="Times New Roman" w:hAnsi="Times New Roman" w:cs="Times New Roman"/>
-          <w:sz w:val="26"/>
-          <w:szCs w:val="26"/>
-        </w:rPr>
-        <w:t xml:space="preserve"> Yêu cầu của khách hàng được chia thành:</w:t>
+          <w:b/>
+          <w:sz w:val="26"/>
+          <w:szCs w:val="26"/>
+        </w:rPr>
+        <w:t>Yêu cầu chức năng</w:t>
+      </w:r>
+      <w:r>
+        <w:rPr>
+          <w:rFonts w:ascii="Times New Roman" w:hAnsi="Times New Roman" w:cs="Times New Roman"/>
+          <w:sz w:val="26"/>
+          <w:szCs w:val="26"/>
+        </w:rPr>
+        <w:t xml:space="preserve">: Các chức năng cần có của phần mềm, chẳng hạn như tìm kiếm, quản lý sách, quản lý nhập sách, quản lý nhân viên,... </w:t>
       </w:r>
     </w:p>
     <w:p>
@@ -6164,7 +6196,7 @@
           <w:sz w:val="26"/>
           <w:szCs w:val="26"/>
         </w:rPr>
-        <w:t xml:space="preserve"> - </w:t>
+        <w:t xml:space="preserve">- </w:t>
       </w:r>
       <w:r>
         <w:rPr>
@@ -6173,7 +6205,7 @@
           <w:sz w:val="26"/>
           <w:szCs w:val="26"/>
         </w:rPr>
-        <w:t>Yêu cầu chức năng</w:t>
+        <w:t>Yêu cầu phi chức năng</w:t>
       </w:r>
       <w:r>
         <w:rPr>
@@ -6181,7 +6213,7 @@
           <w:sz w:val="26"/>
           <w:szCs w:val="26"/>
         </w:rPr>
-        <w:t xml:space="preserve">: Các chức năng cần có của phần mềm, chẳng hạn như tìm kiếm, quản lý sách, quản lý nhập sách, quản lý nhân viên,... </w:t>
+        <w:t xml:space="preserve">: Các yêu cầu về hiệu năng, bảo mật, khả năng mở rộng,... </w:t>
       </w:r>
     </w:p>
     <w:p>
@@ -6198,24 +6230,15 @@
           <w:sz w:val="26"/>
           <w:szCs w:val="26"/>
         </w:rPr>
-        <w:t xml:space="preserve">- </w:t>
+        <w:sym w:font="Symbol" w:char="F0B7"/>
       </w:r>
       <w:r>
         <w:rPr>
           <w:rFonts w:ascii="Times New Roman" w:hAnsi="Times New Roman" w:cs="Times New Roman"/>
-          <w:b/>
-          <w:sz w:val="26"/>
-          <w:szCs w:val="26"/>
-        </w:rPr>
-        <w:t>Yêu cầu phi chức năng</w:t>
-      </w:r>
-      <w:r>
-        <w:rPr>
-          <w:rFonts w:ascii="Times New Roman" w:hAnsi="Times New Roman" w:cs="Times New Roman"/>
-          <w:sz w:val="26"/>
-          <w:szCs w:val="26"/>
-        </w:rPr>
-        <w:t xml:space="preserve">: Các yêu cầu về hiệu năng, bảo mật, khả năng mở rộng,... </w:t>
+          <w:sz w:val="26"/>
+          <w:szCs w:val="26"/>
+        </w:rPr>
+        <w:t xml:space="preserve"> Để thu thập yêu cầu, bạn có thể thực hiện các phương pháp sau: </w:t>
       </w:r>
     </w:p>
     <w:p>
@@ -6232,15 +6255,7 @@
           <w:sz w:val="26"/>
           <w:szCs w:val="26"/>
         </w:rPr>
-        <w:sym w:font="Symbol" w:char="F0B7"/>
-      </w:r>
-      <w:r>
-        <w:rPr>
-          <w:rFonts w:ascii="Times New Roman" w:hAnsi="Times New Roman" w:cs="Times New Roman"/>
-          <w:sz w:val="26"/>
-          <w:szCs w:val="26"/>
-        </w:rPr>
-        <w:t xml:space="preserve"> Để thu thập yêu cầu, bạn có thể thực hiện các phương pháp sau: </w:t>
+        <w:t xml:space="preserve">- Phỏng vấn trực tiếp các đối tượng sử dụng phần mềm, như chủ cửa hàng, quản trị viên, nhân viên,... </w:t>
       </w:r>
     </w:p>
     <w:p>
@@ -6257,7 +6272,7 @@
           <w:sz w:val="26"/>
           <w:szCs w:val="26"/>
         </w:rPr>
-        <w:t xml:space="preserve">- Phỏng vấn trực tiếp các đối tượng sử dụng phần mềm, như chủ cửa hàng, quản trị viên, nhân viên,... </w:t>
+        <w:t xml:space="preserve">- Sử dụng bảng câu hỏi để thu thập ý kiến từ người dùng. </w:t>
       </w:r>
     </w:p>
     <w:p>
@@ -6274,31 +6289,14 @@
           <w:sz w:val="26"/>
           <w:szCs w:val="26"/>
         </w:rPr>
-        <w:t xml:space="preserve">- Sử dụng bảng câu hỏi để thu thập ý kiến từ người dùng. </w:t>
+        <w:t>- Quan sát quá trình làm việc tại thư viện hoặc nhà sách, theo dõi cách nhân viên và người dùng tương tác với hệ thống hiện tại.</w:t>
       </w:r>
     </w:p>
     <w:p>
       <w:pPr>
-        <w:rPr>
-          <w:rFonts w:ascii="Times New Roman" w:hAnsi="Times New Roman" w:cs="Times New Roman"/>
-          <w:sz w:val="26"/>
-          <w:szCs w:val="26"/>
-        </w:rPr>
-      </w:pPr>
-      <w:r>
-        <w:rPr>
-          <w:rFonts w:ascii="Times New Roman" w:hAnsi="Times New Roman" w:cs="Times New Roman"/>
-          <w:sz w:val="26"/>
-          <w:szCs w:val="26"/>
-        </w:rPr>
-        <w:t>- Quan sát quá trình làm việc tại thư viện hoặc nhà sách, theo dõi cách nhân viên và người dùng tương tác với hệ thống hiện tại.</w:t>
-      </w:r>
-    </w:p>
-    <w:p>
-      <w:pPr>
         <w:pStyle w:val="Heading3"/>
       </w:pPr>
-      <w:bookmarkStart w:id="13" w:name="_Toc179534300"/>
+      <w:bookmarkStart w:id="12" w:name="_Toc179534300"/>
       <w:r>
         <w:t xml:space="preserve">3.2 </w:t>
       </w:r>
@@ -6404,7 +6402,7 @@
       <w:r>
         <w:t>người dùng</w:t>
       </w:r>
-      <w:bookmarkEnd w:id="13"/>
+      <w:bookmarkEnd w:id="12"/>
     </w:p>
     <w:p>
       <w:pPr>
@@ -8999,7 +8997,7 @@
       <w:pPr>
         <w:pStyle w:val="Heading3"/>
       </w:pPr>
-      <w:bookmarkStart w:id="14" w:name="_Toc179534301"/>
+      <w:bookmarkStart w:id="13" w:name="_Toc179534301"/>
       <w:r>
         <w:lastRenderedPageBreak/>
         <w:t>3.</w:t>
@@ -9010,7 +9008,7 @@
       <w:r>
         <w:t>. Thiết kế</w:t>
       </w:r>
-      <w:bookmarkEnd w:id="14"/>
+      <w:bookmarkEnd w:id="13"/>
     </w:p>
     <w:p>
       <w:pPr>
@@ -9089,7 +9087,7 @@
       <w:pPr>
         <w:pStyle w:val="Heading3"/>
       </w:pPr>
-      <w:bookmarkStart w:id="15" w:name="_Toc179534302"/>
+      <w:bookmarkStart w:id="14" w:name="_Toc179534302"/>
       <w:r>
         <w:t>3.</w:t>
       </w:r>
@@ -9099,7 +9097,7 @@
       <w:r>
         <w:t>. Lập trình</w:t>
       </w:r>
-      <w:bookmarkEnd w:id="15"/>
+      <w:bookmarkEnd w:id="14"/>
       <w:r>
         <w:t xml:space="preserve"> </w:t>
       </w:r>
@@ -9302,7 +9300,7 @@
       <w:pPr>
         <w:pStyle w:val="Heading3"/>
       </w:pPr>
-      <w:bookmarkStart w:id="16" w:name="_Toc179534303"/>
+      <w:bookmarkStart w:id="15" w:name="_Toc179534303"/>
       <w:r>
         <w:t>3.</w:t>
       </w:r>
@@ -9312,7 +9310,7 @@
       <w:r>
         <w:t>. Kiểm thử</w:t>
       </w:r>
-      <w:bookmarkEnd w:id="16"/>
+      <w:bookmarkEnd w:id="15"/>
     </w:p>
     <w:p>
       <w:pPr>
@@ -9437,7 +9435,7 @@
       <w:pPr>
         <w:pStyle w:val="Heading3"/>
       </w:pPr>
-      <w:bookmarkStart w:id="17" w:name="_Toc179534304"/>
+      <w:bookmarkStart w:id="16" w:name="_Toc179534304"/>
       <w:r>
         <w:t>3.</w:t>
       </w:r>
@@ -9447,7 +9445,7 @@
       <w:r>
         <w:t>. Triển khai</w:t>
       </w:r>
-      <w:bookmarkEnd w:id="17"/>
+      <w:bookmarkEnd w:id="16"/>
     </w:p>
     <w:p>
       <w:pPr>
@@ -9524,7 +9522,7 @@
       <w:pPr>
         <w:pStyle w:val="Heading3"/>
       </w:pPr>
-      <w:bookmarkStart w:id="18" w:name="_Toc179534305"/>
+      <w:bookmarkStart w:id="17" w:name="_Toc179534305"/>
       <w:r>
         <w:t>3.</w:t>
       </w:r>
@@ -9534,7 +9532,7 @@
       <w:r>
         <w:t>. Bảo trì</w:t>
       </w:r>
-      <w:bookmarkEnd w:id="18"/>
+      <w:bookmarkEnd w:id="17"/>
     </w:p>
     <w:p>
       <w:pPr>
@@ -9632,7 +9630,7 @@
           <w:rFonts w:eastAsia="Times New Roman"/>
         </w:rPr>
       </w:pPr>
-      <w:bookmarkStart w:id="19" w:name="_Toc179534306"/>
+      <w:bookmarkStart w:id="18" w:name="_Toc179534306"/>
       <w:r>
         <w:rPr>
           <w:rFonts w:eastAsia="Times New Roman"/>
@@ -9645,7 +9643,7 @@
         </w:rPr>
         <w:t>.1. Các giao diện bên ngoài</w:t>
       </w:r>
-      <w:bookmarkEnd w:id="19"/>
+      <w:bookmarkEnd w:id="18"/>
     </w:p>
     <w:p>
       <w:pPr>
@@ -26552,14 +26550,14 @@
       <w:pPr>
         <w:pStyle w:val="Heading3"/>
       </w:pPr>
-      <w:bookmarkStart w:id="20" w:name="_Toc179534307"/>
+      <w:bookmarkStart w:id="19" w:name="_Toc179534307"/>
       <w:r>
         <w:t>4</w:t>
       </w:r>
       <w:r>
         <w:t>.3. Yêu cầu phi chức năng</w:t>
       </w:r>
-      <w:bookmarkEnd w:id="20"/>
+      <w:bookmarkEnd w:id="19"/>
     </w:p>
     <w:p>
       <w:pPr>
@@ -26727,38 +26725,38 @@
       <w:pPr>
         <w:pStyle w:val="Heading3"/>
       </w:pPr>
-      <w:bookmarkStart w:id="21" w:name="_Toc179534308"/>
+      <w:bookmarkStart w:id="20" w:name="_Toc179534308"/>
       <w:r>
         <w:lastRenderedPageBreak/>
         <w:t>4</w:t>
       </w:r>
       <w:r>
         <w:t>.4. Đặc tả giao diện</w:t>
+      </w:r>
+      <w:bookmarkEnd w:id="20"/>
+    </w:p>
+    <w:p>
+      <w:pPr>
+        <w:pStyle w:val="Heading1"/>
+      </w:pPr>
+      <w:bookmarkStart w:id="21" w:name="_Toc179534309"/>
+      <w:r>
+        <w:t>V. MÔ TẢ TỔNG QUAN VỀ CÁC ACTOR VÀ CÁC USE CASE</w:t>
       </w:r>
       <w:bookmarkEnd w:id="21"/>
     </w:p>
     <w:p>
       <w:pPr>
-        <w:pStyle w:val="Heading1"/>
-      </w:pPr>
-      <w:bookmarkStart w:id="22" w:name="_Toc179534309"/>
-      <w:r>
-        <w:t>V. MÔ TẢ TỔNG QUAN VỀ CÁC ACTOR VÀ CÁC USE CASE</w:t>
+        <w:pStyle w:val="Heading3"/>
+      </w:pPr>
+      <w:bookmarkStart w:id="22" w:name="_Toc179534310"/>
+      <w:r>
+        <w:t>5.1</w:t>
+      </w:r>
+      <w:r>
+        <w:t xml:space="preserve"> Diagram</w:t>
       </w:r>
       <w:bookmarkEnd w:id="22"/>
-    </w:p>
-    <w:p>
-      <w:pPr>
-        <w:pStyle w:val="Heading3"/>
-      </w:pPr>
-      <w:bookmarkStart w:id="23" w:name="_Toc179534310"/>
-      <w:r>
-        <w:t>5.1</w:t>
-      </w:r>
-      <w:r>
-        <w:t xml:space="preserve"> Diagram</w:t>
-      </w:r>
-      <w:bookmarkEnd w:id="23"/>
     </w:p>
     <w:p>
       <w:pPr>
@@ -27002,10 +27000,10 @@
           <w:szCs w:val="24"/>
         </w:rPr>
         <w:drawing>
-          <wp:inline distT="0" distB="0" distL="0" distR="0" wp14:anchorId="69D1EF3A" wp14:editId="29D47CE5">
-            <wp:extent cx="5731510" cy="3568065"/>
+          <wp:inline distT="0" distB="0" distL="0" distR="0" wp14:anchorId="0763C694" wp14:editId="22517083">
+            <wp:extent cx="5731510" cy="3411220"/>
             <wp:effectExtent l="0" t="0" r="2540" b="0"/>
-            <wp:docPr id="24" name="Picture 24"/>
+            <wp:docPr id="5" name="Picture 5"/>
             <wp:cNvGraphicFramePr>
               <a:graphicFrameLocks xmlns:a="http://schemas.openxmlformats.org/drawingml/2006/main" noChangeAspect="1"/>
             </wp:cNvGraphicFramePr>
@@ -27025,7 +27023,7 @@
                   <pic:spPr>
                     <a:xfrm>
                       <a:off x="0" y="0"/>
-                      <a:ext cx="5731510" cy="3568065"/>
+                      <a:ext cx="5731510" cy="3411220"/>
                     </a:xfrm>
                     <a:prstGeom prst="rect">
                       <a:avLst/>
@@ -27149,8 +27147,10 @@
       <w:r>
         <w:rPr>
           <w:rFonts w:cstheme="minorHAnsi"/>
+          <w:noProof/>
           <w:sz w:val="24"/>
           <w:szCs w:val="24"/>
+          <w:lang w:eastAsia="vi-VN" w:bidi="ar-SA"/>
         </w:rPr>
         <w:drawing>
           <wp:inline distT="0" distB="0" distL="0" distR="0" wp14:anchorId="7B62F845" wp14:editId="5E03FC3C">
@@ -27227,8 +27227,10 @@
       <w:r>
         <w:rPr>
           <w:rFonts w:cstheme="minorHAnsi"/>
+          <w:noProof/>
           <w:sz w:val="24"/>
           <w:szCs w:val="24"/>
+          <w:lang w:eastAsia="vi-VN" w:bidi="ar-SA"/>
         </w:rPr>
         <w:lastRenderedPageBreak/>
         <w:drawing>
@@ -27298,8 +27300,10 @@
       <w:r>
         <w:rPr>
           <w:rFonts w:cstheme="minorHAnsi"/>
+          <w:noProof/>
           <w:sz w:val="24"/>
           <w:szCs w:val="24"/>
+          <w:lang w:eastAsia="vi-VN" w:bidi="ar-SA"/>
         </w:rPr>
         <w:drawing>
           <wp:inline distT="0" distB="0" distL="0" distR="0" wp14:anchorId="5081D7C0" wp14:editId="0A2FC2BF">
@@ -27378,8 +27382,10 @@
       <w:r>
         <w:rPr>
           <w:rFonts w:cstheme="minorHAnsi"/>
+          <w:noProof/>
           <w:sz w:val="24"/>
           <w:szCs w:val="24"/>
+          <w:lang w:eastAsia="vi-VN" w:bidi="ar-SA"/>
         </w:rPr>
         <w:lastRenderedPageBreak/>
         <w:drawing>
@@ -27566,12 +27572,12 @@
       <w:pPr>
         <w:pStyle w:val="Heading3"/>
       </w:pPr>
-      <w:bookmarkStart w:id="24" w:name="_Toc179534311"/>
+      <w:bookmarkStart w:id="23" w:name="_Toc179534311"/>
       <w:r>
         <w:lastRenderedPageBreak/>
         <w:t>5.2 Mô tả về các Actor</w:t>
       </w:r>
-      <w:bookmarkEnd w:id="24"/>
+      <w:bookmarkEnd w:id="23"/>
     </w:p>
     <w:tbl>
       <w:tblPr>
@@ -27916,14 +27922,14 @@
       <w:pPr>
         <w:pStyle w:val="Heading3"/>
       </w:pPr>
-      <w:bookmarkStart w:id="25" w:name="_Toc179534312"/>
+      <w:bookmarkStart w:id="24" w:name="_Toc179534312"/>
       <w:r>
         <w:t>5.</w:t>
       </w:r>
       <w:r>
         <w:t>3 Mô tả về các use case</w:t>
       </w:r>
-      <w:bookmarkEnd w:id="25"/>
+      <w:bookmarkEnd w:id="24"/>
     </w:p>
     <w:tbl>
       <w:tblPr>
@@ -32923,14 +32929,14 @@
       <w:pPr>
         <w:pStyle w:val="Heading3"/>
       </w:pPr>
-      <w:bookmarkStart w:id="26" w:name="_Toc179534313"/>
+      <w:bookmarkStart w:id="25" w:name="_Toc179534313"/>
       <w:r>
         <w:t>5.</w:t>
       </w:r>
       <w:r>
         <w:t>4 Ánh xạ giữa các use case và các actor</w:t>
       </w:r>
-      <w:bookmarkEnd w:id="26"/>
+      <w:bookmarkEnd w:id="25"/>
     </w:p>
     <w:p>
       <w:pPr>
@@ -36989,14 +36995,14 @@
           <w:rFonts w:eastAsia="Times New Roman"/>
         </w:rPr>
       </w:pPr>
-      <w:bookmarkStart w:id="27" w:name="_Toc179534314"/>
+      <w:bookmarkStart w:id="26" w:name="_Toc179534314"/>
       <w:r>
         <w:rPr>
           <w:rFonts w:eastAsia="Times New Roman"/>
         </w:rPr>
         <w:t>B. KIẾN TRÚC PHẦN MỀM</w:t>
       </w:r>
-      <w:bookmarkEnd w:id="27"/>
+      <w:bookmarkEnd w:id="26"/>
     </w:p>
     <w:p>
       <w:pPr>
@@ -37376,21 +37382,21 @@
           <w:szCs w:val="26"/>
         </w:rPr>
         <w:lastRenderedPageBreak/>
-        <w:t>Mô hình</w:t>
-      </w:r>
-      <w:r>
-        <w:rPr>
-          <w:sz w:val="26"/>
-          <w:szCs w:val="26"/>
-        </w:rPr>
-        <w:t xml:space="preserve"> triển khai</w:t>
-      </w:r>
-      <w:r>
-        <w:rPr>
-          <w:sz w:val="26"/>
-          <w:szCs w:val="26"/>
-        </w:rPr>
-        <w:t xml:space="preserve">: </w:t>
+        <w:t xml:space="preserve">Kiến Trúc </w:t>
+      </w:r>
+      <w:r>
+        <w:rPr>
+          <w:sz w:val="26"/>
+          <w:szCs w:val="26"/>
+        </w:rPr>
+        <w:t>Client-</w:t>
+      </w:r>
+      <w:r>
+        <w:rPr>
+          <w:sz w:val="26"/>
+          <w:szCs w:val="26"/>
+        </w:rPr>
+        <w:t>Server</w:t>
       </w:r>
       <w:r>
         <w:rPr>
@@ -37398,8 +37404,10 @@
           <w:sz w:val="26"/>
           <w:szCs w:val="26"/>
         </w:rPr>
-        <w:t>MVC</w:t>
-      </w:r>
+        <w:t>: Socket</w:t>
+      </w:r>
+      <w:bookmarkStart w:id="27" w:name="_GoBack"/>
+      <w:bookmarkEnd w:id="27"/>
     </w:p>
     <w:p>
       <w:pPr>
@@ -37413,30 +37421,46 @@
           <w:sz w:val="26"/>
           <w:szCs w:val="26"/>
         </w:rPr>
-        <w:t xml:space="preserve">Kiến Trúc </w:t>
-      </w:r>
-      <w:r>
-        <w:rPr>
-          <w:b/>
-          <w:sz w:val="26"/>
-          <w:szCs w:val="26"/>
-        </w:rPr>
-        <w:t>Client-Server</w:t>
+        <w:t xml:space="preserve">Thư viện bổ sung: </w:t>
       </w:r>
     </w:p>
     <w:p>
       <w:pPr>
-        <w:rPr>
-          <w:sz w:val="26"/>
-          <w:szCs w:val="26"/>
-        </w:rPr>
-      </w:pPr>
-      <w:r>
-        <w:rPr>
-          <w:sz w:val="26"/>
-          <w:szCs w:val="26"/>
-        </w:rPr>
-        <w:t xml:space="preserve">Thư viện bổ sung: </w:t>
+        <w:spacing w:after="0" w:line="240" w:lineRule="auto"/>
+        <w:rPr>
+          <w:rFonts w:eastAsia="Times New Roman" w:cstheme="minorHAnsi"/>
+          <w:sz w:val="26"/>
+          <w:szCs w:val="26"/>
+          <w:lang w:eastAsia="vi-VN" w:bidi="ar-SA"/>
+        </w:rPr>
+      </w:pPr>
+      <w:r>
+        <w:rPr>
+          <w:rFonts w:eastAsia="Times New Roman" w:cstheme="minorHAnsi"/>
+          <w:sz w:val="26"/>
+          <w:szCs w:val="26"/>
+          <w:lang w:eastAsia="vi-VN" w:bidi="ar-SA"/>
+        </w:rPr>
+        <w:t xml:space="preserve">- </w:t>
+      </w:r>
+      <w:r>
+        <w:rPr>
+          <w:rFonts w:eastAsia="Times New Roman" w:cstheme="minorHAnsi"/>
+          <w:b/>
+          <w:sz w:val="26"/>
+          <w:szCs w:val="26"/>
+          <w:lang w:eastAsia="vi-VN" w:bidi="ar-SA"/>
+        </w:rPr>
+        <w:t>json-202005</w:t>
+      </w:r>
+      <w:r>
+        <w:rPr>
+          <w:rFonts w:eastAsia="Times New Roman" w:cstheme="minorHAnsi"/>
+          <w:sz w:val="26"/>
+          <w:szCs w:val="26"/>
+          <w:lang w:eastAsia="vi-VN" w:bidi="ar-SA"/>
+        </w:rPr>
+        <w:t>: Thư viện này được sử dụng để xử lý dữ liệu JSON trong ứng dụng.</w:t>
       </w:r>
     </w:p>
     <w:p>
@@ -37466,7 +37490,7 @@
           <w:szCs w:val="26"/>
           <w:lang w:eastAsia="vi-VN" w:bidi="ar-SA"/>
         </w:rPr>
-        <w:t>json-202005</w:t>
+        <w:t>mysql-connector-java-8.0.29</w:t>
       </w:r>
       <w:r>
         <w:rPr>
@@ -37475,7 +37499,7 @@
           <w:szCs w:val="26"/>
           <w:lang w:eastAsia="vi-VN" w:bidi="ar-SA"/>
         </w:rPr>
-        <w:t>: Thư viện này được sử dụng để xử lý dữ liệu JSON trong ứng dụng.</w:t>
+        <w:t>: Thư viện JDBC để kết nối và tương tác với cơ sở dữ liệu MySQL.</w:t>
       </w:r>
     </w:p>
     <w:p>
@@ -37488,61 +37512,37 @@
           <w:lang w:eastAsia="vi-VN" w:bidi="ar-SA"/>
         </w:rPr>
       </w:pPr>
-      <w:r>
-        <w:rPr>
-          <w:rFonts w:eastAsia="Times New Roman" w:cstheme="minorHAnsi"/>
-          <w:sz w:val="26"/>
-          <w:szCs w:val="26"/>
-          <w:lang w:eastAsia="vi-VN" w:bidi="ar-SA"/>
-        </w:rPr>
-        <w:t xml:space="preserve">- </w:t>
-      </w:r>
-      <w:r>
-        <w:rPr>
-          <w:rFonts w:eastAsia="Times New Roman" w:cstheme="minorHAnsi"/>
-          <w:b/>
-          <w:sz w:val="26"/>
-          <w:szCs w:val="26"/>
-          <w:lang w:eastAsia="vi-VN" w:bidi="ar-SA"/>
-        </w:rPr>
-        <w:t>mysql-connector-java-8.0.29</w:t>
-      </w:r>
-      <w:r>
-        <w:rPr>
-          <w:rFonts w:eastAsia="Times New Roman" w:cstheme="minorHAnsi"/>
-          <w:sz w:val="26"/>
-          <w:szCs w:val="26"/>
-          <w:lang w:eastAsia="vi-VN" w:bidi="ar-SA"/>
-        </w:rPr>
-        <w:t>: Thư viện JDBC để kết nối và tương tác với cơ sở dữ liệu MySQL.</w:t>
-      </w:r>
     </w:p>
     <w:p>
       <w:pPr>
-        <w:spacing w:after="0" w:line="240" w:lineRule="auto"/>
-        <w:rPr>
-          <w:rFonts w:eastAsia="Times New Roman" w:cstheme="minorHAnsi"/>
-          <w:sz w:val="26"/>
-          <w:szCs w:val="26"/>
-          <w:lang w:eastAsia="vi-VN" w:bidi="ar-SA"/>
-        </w:rPr>
-      </w:pPr>
+        <w:rPr>
+          <w:b/>
+          <w:sz w:val="26"/>
+          <w:szCs w:val="26"/>
+        </w:rPr>
+      </w:pPr>
+      <w:r>
+        <w:rPr>
+          <w:b/>
+          <w:sz w:val="26"/>
+          <w:szCs w:val="26"/>
+        </w:rPr>
+        <w:t>Đối tượng tham gia</w:t>
+      </w:r>
     </w:p>
     <w:p>
       <w:pPr>
         <w:rPr>
-          <w:b/>
-          <w:sz w:val="26"/>
-          <w:szCs w:val="26"/>
-        </w:rPr>
-      </w:pPr>
-      <w:r>
-        <w:rPr>
-          <w:b/>
-          <w:sz w:val="26"/>
-          <w:szCs w:val="26"/>
-        </w:rPr>
-        <w:t>Đối tượng tham gia</w:t>
+          <w:sz w:val="26"/>
+          <w:szCs w:val="26"/>
+        </w:rPr>
+      </w:pPr>
+      <w:r>
+        <w:rPr>
+          <w:sz w:val="26"/>
+          <w:szCs w:val="26"/>
+        </w:rPr>
+        <w:t>Client side (phía người dùng):</w:t>
       </w:r>
     </w:p>
     <w:p>
@@ -37557,7 +37557,7 @@
           <w:sz w:val="26"/>
           <w:szCs w:val="26"/>
         </w:rPr>
-        <w:t>Client side (phía người dùng):</w:t>
+        <w:t xml:space="preserve">- Mô tả: Giao diện phần mềm tương tác với người dùng. </w:t>
       </w:r>
     </w:p>
     <w:p>
@@ -37572,22 +37572,23 @@
           <w:sz w:val="26"/>
           <w:szCs w:val="26"/>
         </w:rPr>
-        <w:t xml:space="preserve">- Mô tả: Giao diện phần mềm tương tác với người dùng. </w:t>
+        <w:t>- Thành phần:</w:t>
       </w:r>
     </w:p>
     <w:p>
       <w:pPr>
-        <w:rPr>
-          <w:sz w:val="26"/>
-          <w:szCs w:val="26"/>
-        </w:rPr>
-      </w:pPr>
-      <w:r>
-        <w:rPr>
-          <w:sz w:val="26"/>
-          <w:szCs w:val="26"/>
-        </w:rPr>
-        <w:t>- Thành phần:</w:t>
+        <w:ind w:left="720"/>
+        <w:rPr>
+          <w:sz w:val="26"/>
+          <w:szCs w:val="26"/>
+        </w:rPr>
+      </w:pPr>
+      <w:r>
+        <w:rPr>
+          <w:sz w:val="26"/>
+          <w:szCs w:val="26"/>
+        </w:rPr>
+        <w:t>+ Users</w:t>
       </w:r>
     </w:p>
     <w:p>
@@ -37603,23 +37604,22 @@
           <w:sz w:val="26"/>
           <w:szCs w:val="26"/>
         </w:rPr>
-        <w:t>+ Users</w:t>
+        <w:t>+ Frontend</w:t>
       </w:r>
     </w:p>
     <w:p>
       <w:pPr>
-        <w:ind w:left="720"/>
-        <w:rPr>
-          <w:sz w:val="26"/>
-          <w:szCs w:val="26"/>
-        </w:rPr>
-      </w:pPr>
-      <w:r>
-        <w:rPr>
-          <w:sz w:val="26"/>
-          <w:szCs w:val="26"/>
-        </w:rPr>
-        <w:t>+ Frontend</w:t>
+        <w:rPr>
+          <w:sz w:val="26"/>
+          <w:szCs w:val="26"/>
+        </w:rPr>
+      </w:pPr>
+      <w:r>
+        <w:rPr>
+          <w:sz w:val="26"/>
+          <w:szCs w:val="26"/>
+        </w:rPr>
+        <w:t>- Công nghệ sử dụng:</w:t>
       </w:r>
     </w:p>
     <w:p>
@@ -37635,7 +37635,14 @@
           <w:sz w:val="26"/>
           <w:szCs w:val="26"/>
         </w:rPr>
-        <w:t>+Mô hình MVC</w:t>
+        <w:t xml:space="preserve">+ Frontend library: </w:t>
+      </w:r>
+      <w:r>
+        <w:rPr>
+          <w:sz w:val="26"/>
+          <w:szCs w:val="26"/>
+        </w:rPr>
+        <w:t>Java Swing</w:t>
       </w:r>
     </w:p>
     <w:p>
@@ -37650,7 +37657,7 @@
           <w:sz w:val="26"/>
           <w:szCs w:val="26"/>
         </w:rPr>
-        <w:t>- Công nghệ sử dụng:</w:t>
+        <w:t>- Vai trò:</w:t>
       </w:r>
     </w:p>
     <w:p>
@@ -37666,71 +37673,56 @@
           <w:sz w:val="26"/>
           <w:szCs w:val="26"/>
         </w:rPr>
-        <w:t xml:space="preserve">+ Frontend library: </w:t>
-      </w:r>
-      <w:r>
-        <w:rPr>
-          <w:sz w:val="26"/>
-          <w:szCs w:val="26"/>
-        </w:rPr>
-        <w:t>Java Swing</w:t>
+        <w:t>+ Cung cấp cho người dùng giao diện để tương</w:t>
       </w:r>
     </w:p>
     <w:p>
       <w:pPr>
-        <w:rPr>
-          <w:sz w:val="26"/>
-          <w:szCs w:val="26"/>
-        </w:rPr>
-      </w:pPr>
-      <w:r>
-        <w:rPr>
-          <w:sz w:val="26"/>
-          <w:szCs w:val="26"/>
-        </w:rPr>
-        <w:t>- Vai trò:</w:t>
+        <w:ind w:firstLine="720"/>
+        <w:rPr>
+          <w:sz w:val="26"/>
+          <w:szCs w:val="26"/>
+        </w:rPr>
+      </w:pPr>
+      <w:r>
+        <w:rPr>
+          <w:sz w:val="26"/>
+          <w:szCs w:val="26"/>
+        </w:rPr>
+        <w:t>+</w:t>
+      </w:r>
+      <w:r>
+        <w:t xml:space="preserve"> </w:t>
+      </w:r>
+      <w:r>
+        <w:rPr>
+          <w:sz w:val="26"/>
+          <w:szCs w:val="26"/>
+        </w:rPr>
+        <w:t>Giao tiếp với hệ thống thông qua Socket</w:t>
       </w:r>
     </w:p>
     <w:p>
       <w:pPr>
-        <w:ind w:firstLine="720"/>
-        <w:rPr>
-          <w:sz w:val="26"/>
-          <w:szCs w:val="26"/>
-        </w:rPr>
-      </w:pPr>
-      <w:r>
-        <w:rPr>
-          <w:sz w:val="26"/>
-          <w:szCs w:val="26"/>
-        </w:rPr>
-        <w:t>+ Cung cấp cho người dùng giao diện để tương</w:t>
-      </w:r>
+        <w:rPr>
+          <w:sz w:val="26"/>
+          <w:szCs w:val="26"/>
+        </w:rPr>
+      </w:pPr>
     </w:p>
     <w:p>
       <w:pPr>
-        <w:ind w:firstLine="720"/>
-        <w:rPr>
-          <w:sz w:val="26"/>
-          <w:szCs w:val="26"/>
-        </w:rPr>
-      </w:pPr>
-      <w:r>
-        <w:rPr>
-          <w:sz w:val="26"/>
-          <w:szCs w:val="26"/>
-        </w:rPr>
-        <w:t>+</w:t>
-      </w:r>
-      <w:r>
-        <w:t xml:space="preserve"> </w:t>
-      </w:r>
-      <w:r>
-        <w:rPr>
-          <w:sz w:val="26"/>
-          <w:szCs w:val="26"/>
-        </w:rPr>
-        <w:t>Giao tiếp với hệ thống thông qua Socket</w:t>
+        <w:rPr>
+          <w:sz w:val="26"/>
+          <w:szCs w:val="26"/>
+        </w:rPr>
+      </w:pPr>
+      <w:r>
+        <w:rPr>
+          <w:sz w:val="26"/>
+          <w:szCs w:val="26"/>
+        </w:rPr>
+        <w:t>Server side (phía hệ thống):</w:t>
       </w:r>
     </w:p>
     <w:p>
@@ -37740,6 +37732,13 @@
           <w:szCs w:val="26"/>
         </w:rPr>
       </w:pPr>
+      <w:r>
+        <w:rPr>
+          <w:sz w:val="26"/>
+          <w:szCs w:val="26"/>
+        </w:rPr>
+        <w:t>- Mô tả: Hệ thống thực hiện xử lý các yêu cầu của người dùng, tương tác với</w:t>
+      </w:r>
     </w:p>
     <w:p>
       <w:pPr>
@@ -37753,7 +37752,7 @@
           <w:sz w:val="26"/>
           <w:szCs w:val="26"/>
         </w:rPr>
-        <w:t>Server side (phía hệ thống):</w:t>
+        <w:t>database và các thành phần liên quan. Lưu trữ dữ liệu hệ thống</w:t>
       </w:r>
     </w:p>
     <w:p>
@@ -37768,53 +37767,54 @@
           <w:sz w:val="26"/>
           <w:szCs w:val="26"/>
         </w:rPr>
-        <w:t>- Mô tả: Hệ thống thực hiện xử lý các yêu cầu của người dùng, tương tác với</w:t>
+        <w:t>- Thành phần:</w:t>
       </w:r>
     </w:p>
     <w:p>
       <w:pPr>
-        <w:rPr>
-          <w:sz w:val="26"/>
-          <w:szCs w:val="26"/>
-        </w:rPr>
-      </w:pPr>
-      <w:r>
-        <w:rPr>
-          <w:sz w:val="26"/>
-          <w:szCs w:val="26"/>
-        </w:rPr>
-        <w:t>database và các thành phần liên quan. Lưu trữ dữ liệu hệ thống</w:t>
+        <w:ind w:firstLine="720"/>
+        <w:rPr>
+          <w:sz w:val="26"/>
+          <w:szCs w:val="26"/>
+        </w:rPr>
+      </w:pPr>
+      <w:r>
+        <w:rPr>
+          <w:sz w:val="26"/>
+          <w:szCs w:val="26"/>
+        </w:rPr>
+        <w:t>+ Backend</w:t>
       </w:r>
     </w:p>
     <w:p>
       <w:pPr>
-        <w:rPr>
-          <w:sz w:val="26"/>
-          <w:szCs w:val="26"/>
-        </w:rPr>
-      </w:pPr>
-      <w:r>
-        <w:rPr>
-          <w:sz w:val="26"/>
-          <w:szCs w:val="26"/>
-        </w:rPr>
-        <w:t>- Thành phần:</w:t>
+        <w:ind w:firstLine="720"/>
+        <w:rPr>
+          <w:sz w:val="26"/>
+          <w:szCs w:val="26"/>
+        </w:rPr>
+      </w:pPr>
+      <w:r>
+        <w:rPr>
+          <w:sz w:val="26"/>
+          <w:szCs w:val="26"/>
+        </w:rPr>
+        <w:t>+ Database</w:t>
       </w:r>
     </w:p>
     <w:p>
       <w:pPr>
-        <w:ind w:firstLine="720"/>
-        <w:rPr>
-          <w:sz w:val="26"/>
-          <w:szCs w:val="26"/>
-        </w:rPr>
-      </w:pPr>
-      <w:r>
-        <w:rPr>
-          <w:sz w:val="26"/>
-          <w:szCs w:val="26"/>
-        </w:rPr>
-        <w:t>+ Backend</w:t>
+        <w:rPr>
+          <w:sz w:val="26"/>
+          <w:szCs w:val="26"/>
+        </w:rPr>
+      </w:pPr>
+      <w:r>
+        <w:rPr>
+          <w:sz w:val="26"/>
+          <w:szCs w:val="26"/>
+        </w:rPr>
+        <w:t>- Công nghệ sử dụng:</w:t>
       </w:r>
     </w:p>
     <w:p>
@@ -37830,7 +37830,7 @@
           <w:sz w:val="26"/>
           <w:szCs w:val="26"/>
         </w:rPr>
-        <w:t>+ Database</w:t>
+        <w:t>+Backend: Java với JDBC</w:t>
       </w:r>
     </w:p>
     <w:p>
@@ -37846,7 +37846,7 @@
           <w:sz w:val="26"/>
           <w:szCs w:val="26"/>
         </w:rPr>
-        <w:t>+Mô hình MVC</w:t>
+        <w:t>+DBMS: MySQL (Xampp)</w:t>
       </w:r>
     </w:p>
     <w:p>
@@ -37861,54 +37861,6 @@
           <w:sz w:val="26"/>
           <w:szCs w:val="26"/>
         </w:rPr>
-        <w:t>- Công nghệ sử dụng:</w:t>
-      </w:r>
-    </w:p>
-    <w:p>
-      <w:pPr>
-        <w:ind w:firstLine="720"/>
-        <w:rPr>
-          <w:sz w:val="26"/>
-          <w:szCs w:val="26"/>
-        </w:rPr>
-      </w:pPr>
-      <w:r>
-        <w:rPr>
-          <w:sz w:val="26"/>
-          <w:szCs w:val="26"/>
-        </w:rPr>
-        <w:t>+Backend: Java với JDBC</w:t>
-      </w:r>
-    </w:p>
-    <w:p>
-      <w:pPr>
-        <w:ind w:firstLine="720"/>
-        <w:rPr>
-          <w:sz w:val="26"/>
-          <w:szCs w:val="26"/>
-        </w:rPr>
-      </w:pPr>
-      <w:r>
-        <w:rPr>
-          <w:sz w:val="26"/>
-          <w:szCs w:val="26"/>
-        </w:rPr>
-        <w:t>+DBMS: MySQL (Xampp)</w:t>
-      </w:r>
-    </w:p>
-    <w:p>
-      <w:pPr>
-        <w:rPr>
-          <w:sz w:val="26"/>
-          <w:szCs w:val="26"/>
-        </w:rPr>
-      </w:pPr>
-      <w:r>
-        <w:rPr>
-          <w:sz w:val="26"/>
-          <w:szCs w:val="26"/>
-        </w:rPr>
-        <w:lastRenderedPageBreak/>
         <w:t>-Vai trò:</w:t>
       </w:r>
     </w:p>
@@ -37932,6 +37884,7 @@
           <w:szCs w:val="26"/>
           <w:lang w:eastAsia="vi-VN" w:bidi="ar-SA"/>
         </w:rPr>
+        <w:lastRenderedPageBreak/>
         <w:t>+</w:t>
       </w:r>
       <w:r>
@@ -50328,7 +50281,7 @@
           <w:rPr>
             <w:noProof/>
           </w:rPr>
-          <w:t>7</w:t>
+          <w:t>18</w:t>
         </w:r>
         <w:r>
           <w:rPr>
@@ -55005,7 +54958,7 @@
 </file>
 
 <file path=customXml/itemProps1.xml><?xml version="1.0" encoding="utf-8"?>
-<ds:datastoreItem xmlns:ds="http://schemas.openxmlformats.org/officeDocument/2006/customXml" ds:itemID="{7B203BCF-29C9-4AB0-8709-40069CC4ED30}">
+<ds:datastoreItem xmlns:ds="http://schemas.openxmlformats.org/officeDocument/2006/customXml" ds:itemID="{A68854A7-02A4-41BB-81C4-069537FAC648}">
   <ds:schemaRefs>
     <ds:schemaRef ds:uri="http://schemas.openxmlformats.org/officeDocument/2006/bibliography"/>
   </ds:schemaRefs>

</xml_diff>

<commit_message>
sua lai mo ta co so du lieu thuoc tinh cua phieu nhap va hoa don trong BaoCaoCNPM.docx
</commit_message>
<xml_diff>
--- a/BaoCaoCNPM.docx
+++ b/BaoCaoCNPM.docx
@@ -26996,8 +26996,10 @@
       <w:r>
         <w:rPr>
           <w:rFonts w:cstheme="minorHAnsi"/>
+          <w:noProof/>
           <w:sz w:val="24"/>
           <w:szCs w:val="24"/>
+          <w:lang w:eastAsia="vi-VN" w:bidi="ar-SA"/>
         </w:rPr>
         <w:drawing>
           <wp:inline distT="0" distB="0" distL="0" distR="0" wp14:anchorId="0763C694" wp14:editId="22517083">
@@ -37406,8 +37408,6 @@
         </w:rPr>
         <w:t>: Socket</w:t>
       </w:r>
-      <w:bookmarkStart w:id="27" w:name="_GoBack"/>
-      <w:bookmarkEnd w:id="27"/>
     </w:p>
     <w:p>
       <w:pPr>
@@ -38031,40 +38031,40 @@
           <w:rFonts w:eastAsia="Times New Roman"/>
         </w:rPr>
       </w:pPr>
-      <w:bookmarkStart w:id="28" w:name="_Toc179534315"/>
+      <w:bookmarkStart w:id="27" w:name="_Toc179534315"/>
       <w:r>
         <w:rPr>
           <w:rFonts w:eastAsia="Times New Roman"/>
         </w:rPr>
         <w:t>C. THIẾT KẾ CHI TIẾT</w:t>
+      </w:r>
+      <w:bookmarkEnd w:id="27"/>
+    </w:p>
+    <w:p>
+      <w:pPr>
+        <w:pStyle w:val="Heading2"/>
+        <w:rPr>
+          <w:rFonts w:eastAsia="Times New Roman"/>
+        </w:rPr>
+      </w:pPr>
+      <w:bookmarkStart w:id="28" w:name="_Toc179534316"/>
+      <w:r>
+        <w:rPr>
+          <w:rFonts w:eastAsia="Times New Roman"/>
+        </w:rPr>
+        <w:t>I. CƠ SỞ DỮ LIỆU</w:t>
       </w:r>
       <w:bookmarkEnd w:id="28"/>
     </w:p>
     <w:p>
       <w:pPr>
-        <w:pStyle w:val="Heading2"/>
-        <w:rPr>
-          <w:rFonts w:eastAsia="Times New Roman"/>
-        </w:rPr>
-      </w:pPr>
-      <w:bookmarkStart w:id="29" w:name="_Toc179534316"/>
-      <w:r>
-        <w:rPr>
-          <w:rFonts w:eastAsia="Times New Roman"/>
-        </w:rPr>
-        <w:t>I. CƠ SỞ DỮ LIỆU</w:t>
-      </w:r>
-      <w:bookmarkEnd w:id="29"/>
-    </w:p>
-    <w:p>
-      <w:pPr>
         <w:pStyle w:val="Heading3"/>
         <w:rPr>
           <w:rFonts w:eastAsia="Times New Roman"/>
           <w:b w:val="0"/>
         </w:rPr>
       </w:pPr>
-      <w:bookmarkStart w:id="30" w:name="_Toc179534317"/>
+      <w:bookmarkStart w:id="29" w:name="_Toc179534317"/>
       <w:r>
         <w:rPr>
           <w:rFonts w:eastAsia="Times New Roman"/>
@@ -38077,7 +38077,7 @@
         </w:rPr>
         <w:t xml:space="preserve"> ERD</w:t>
       </w:r>
-      <w:bookmarkEnd w:id="30"/>
+      <w:bookmarkEnd w:id="29"/>
     </w:p>
     <w:p>
       <w:r>
@@ -38142,7 +38142,7 @@
           <w:rFonts w:eastAsia="Times New Roman"/>
         </w:rPr>
       </w:pPr>
-      <w:bookmarkStart w:id="31" w:name="_Toc179534318"/>
+      <w:bookmarkStart w:id="30" w:name="_Toc179534318"/>
       <w:r>
         <w:rPr>
           <w:rFonts w:eastAsia="Times New Roman"/>
@@ -38162,7 +38162,7 @@
         </w:rPr>
         <w:t xml:space="preserve"> Vật lý</w:t>
       </w:r>
-      <w:bookmarkEnd w:id="31"/>
+      <w:bookmarkEnd w:id="30"/>
     </w:p>
     <w:p>
       <w:r>
@@ -38224,11 +38224,11 @@
       <w:pPr>
         <w:pStyle w:val="Heading3"/>
       </w:pPr>
-      <w:bookmarkStart w:id="32" w:name="_Toc179534319"/>
+      <w:bookmarkStart w:id="31" w:name="_Toc179534319"/>
       <w:r>
         <w:t>3. Thiết kế cơ sở dữ liệu</w:t>
       </w:r>
-      <w:bookmarkEnd w:id="32"/>
+      <w:bookmarkEnd w:id="31"/>
     </w:p>
     <w:p>
       <w:pPr>
@@ -45344,26 +45344,44 @@
                 <w:szCs w:val="26"/>
                 <w:lang w:val="vi-VN"/>
               </w:rPr>
-              <w:t xml:space="preserve">- đã thanh toán </w:t>
-            </w:r>
-          </w:p>
-          <w:p>
-            <w:pPr>
-              <w:rPr>
-                <w:rFonts w:ascii="Times New Roman" w:hAnsi="Times New Roman" w:cs="Times New Roman"/>
-                <w:sz w:val="26"/>
-                <w:szCs w:val="26"/>
-                <w:lang w:val="vi-VN"/>
-              </w:rPr>
-            </w:pPr>
-            <w:r>
-              <w:rPr>
-                <w:rFonts w:ascii="Times New Roman" w:hAnsi="Times New Roman" w:cs="Times New Roman"/>
-                <w:sz w:val="26"/>
-                <w:szCs w:val="26"/>
-                <w:lang w:val="vi-VN"/>
-              </w:rPr>
-              <w:t>- chưa thanh toán</w:t>
+              <w:t xml:space="preserve">- </w:t>
+            </w:r>
+            <w:r>
+              <w:rPr>
+                <w:rFonts w:ascii="Times New Roman" w:hAnsi="Times New Roman" w:cs="Times New Roman"/>
+                <w:sz w:val="26"/>
+                <w:szCs w:val="26"/>
+                <w:lang w:val="vi-VN"/>
+              </w:rPr>
+              <w:t>1 đang tồn tại</w:t>
+            </w:r>
+          </w:p>
+          <w:p>
+            <w:pPr>
+              <w:rPr>
+                <w:rFonts w:ascii="Times New Roman" w:hAnsi="Times New Roman" w:cs="Times New Roman"/>
+                <w:sz w:val="26"/>
+                <w:szCs w:val="26"/>
+                <w:lang w:val="vi-VN"/>
+              </w:rPr>
+            </w:pPr>
+            <w:r>
+              <w:rPr>
+                <w:rFonts w:ascii="Times New Roman" w:hAnsi="Times New Roman" w:cs="Times New Roman"/>
+                <w:sz w:val="26"/>
+                <w:szCs w:val="26"/>
+                <w:lang w:val="vi-VN"/>
+              </w:rPr>
+              <w:t xml:space="preserve">- </w:t>
+            </w:r>
+            <w:r>
+              <w:rPr>
+                <w:rFonts w:ascii="Times New Roman" w:hAnsi="Times New Roman" w:cs="Times New Roman"/>
+                <w:sz w:val="26"/>
+                <w:szCs w:val="26"/>
+                <w:lang w:val="vi-VN"/>
+              </w:rPr>
+              <w:t>0 đã bị hủy</w:t>
             </w:r>
           </w:p>
         </w:tc>
@@ -45500,6 +45518,8 @@
             </w:r>
           </w:p>
         </w:tc>
+        <w:bookmarkStart w:id="32" w:name="_GoBack"/>
+        <w:bookmarkEnd w:id="32"/>
       </w:tr>
     </w:tbl>
     <w:p>
@@ -46735,7 +46755,7 @@
                 <w:szCs w:val="26"/>
                 <w:lang w:val="vi-VN"/>
               </w:rPr>
-              <w:t xml:space="preserve">đã thanh toán </w:t>
+              <w:t>đang tồn tại</w:t>
             </w:r>
           </w:p>
           <w:p>
@@ -46772,7 +46792,7 @@
                 <w:szCs w:val="26"/>
                 <w:lang w:val="vi-VN"/>
               </w:rPr>
-              <w:t>chưa thanh toán</w:t>
+              <w:t>đã bị hủy</w:t>
             </w:r>
           </w:p>
         </w:tc>
@@ -50220,7 +50240,7 @@
             <w:sz w:val="26"/>
             <w:szCs w:val="26"/>
           </w:rPr>
-          <w:t>12</w:t>
+          <w:t>8</w:t>
         </w:r>
         <w:r>
           <w:rPr>
@@ -50281,7 +50301,7 @@
           <w:rPr>
             <w:noProof/>
           </w:rPr>
-          <w:t>18</w:t>
+          <w:t>23</w:t>
         </w:r>
         <w:r>
           <w:rPr>
@@ -54958,7 +54978,7 @@
 </file>
 
 <file path=customXml/itemProps1.xml><?xml version="1.0" encoding="utf-8"?>
-<ds:datastoreItem xmlns:ds="http://schemas.openxmlformats.org/officeDocument/2006/customXml" ds:itemID="{A68854A7-02A4-41BB-81C4-069537FAC648}">
+<ds:datastoreItem xmlns:ds="http://schemas.openxmlformats.org/officeDocument/2006/customXml" ds:itemID="{D60999C3-BBF5-413C-BE7C-E6F93D90A837}">
   <ds:schemaRefs>
     <ds:schemaRef ds:uri="http://schemas.openxmlformats.org/officeDocument/2006/bibliography"/>
   </ds:schemaRefs>

</xml_diff>

<commit_message>
chinh sua mo ta thuoc tinh cua bang co so du lieu
</commit_message>
<xml_diff>
--- a/BaoCaoCNPM.docx
+++ b/BaoCaoCNPM.docx
@@ -47337,8 +47337,9 @@
                 <w:rFonts w:ascii="Times New Roman" w:hAnsi="Times New Roman" w:cs="Times New Roman"/>
                 <w:sz w:val="26"/>
                 <w:szCs w:val="26"/>
-              </w:rPr>
-              <w:t>MaCTHD</w:t>
+                <w:lang w:val="vi-VN"/>
+              </w:rPr>
+              <w:t>MaHD</w:t>
             </w:r>
           </w:p>
         </w:tc>
@@ -47810,7 +47811,32 @@
                 <w:sz w:val="26"/>
                 <w:szCs w:val="26"/>
               </w:rPr>
-              <w:t>Mã sản phẩm – khóa ngoại</w:t>
+              <w:t>Mã sản phẩ</w:t>
+            </w:r>
+            <w:r>
+              <w:rPr>
+                <w:rFonts w:ascii="Times New Roman" w:hAnsi="Times New Roman" w:cs="Times New Roman"/>
+                <w:sz w:val="26"/>
+                <w:szCs w:val="26"/>
+              </w:rPr>
+              <w:t>m –</w:t>
+            </w:r>
+            <w:r>
+              <w:rPr>
+                <w:rFonts w:ascii="Times New Roman" w:hAnsi="Times New Roman" w:cs="Times New Roman"/>
+                <w:sz w:val="26"/>
+                <w:szCs w:val="26"/>
+                <w:lang w:val="vi-VN"/>
+              </w:rPr>
+              <w:t xml:space="preserve"> khóa chính, </w:t>
+            </w:r>
+            <w:r>
+              <w:rPr>
+                <w:rFonts w:ascii="Times New Roman" w:hAnsi="Times New Roman" w:cs="Times New Roman"/>
+                <w:sz w:val="26"/>
+                <w:szCs w:val="26"/>
+              </w:rPr>
+              <w:t>khóa ngoại</w:t>
             </w:r>
           </w:p>
         </w:tc>
@@ -48099,7 +48125,24 @@
                 <w:sz w:val="26"/>
                 <w:szCs w:val="26"/>
               </w:rPr>
-              <w:t>Mã khuyến mãi – khóa ngoại</w:t>
+              <w:t xml:space="preserve">Mã khuyến mãi – </w:t>
+            </w:r>
+            <w:r>
+              <w:rPr>
+                <w:rFonts w:ascii="Times New Roman" w:hAnsi="Times New Roman" w:cs="Times New Roman"/>
+                <w:sz w:val="26"/>
+                <w:szCs w:val="26"/>
+                <w:lang w:val="vi-VN"/>
+              </w:rPr>
+              <w:t xml:space="preserve">khóa chính, </w:t>
+            </w:r>
+            <w:r>
+              <w:rPr>
+                <w:rFonts w:ascii="Times New Roman" w:hAnsi="Times New Roman" w:cs="Times New Roman"/>
+                <w:sz w:val="26"/>
+                <w:szCs w:val="26"/>
+              </w:rPr>
+              <w:t>khóa ngoại</w:t>
             </w:r>
           </w:p>
         </w:tc>
@@ -48230,7 +48273,24 @@
                 <w:sz w:val="26"/>
                 <w:szCs w:val="26"/>
               </w:rPr>
-              <w:t>– khóa ngoại</w:t>
+              <w:t xml:space="preserve">– </w:t>
+            </w:r>
+            <w:r>
+              <w:rPr>
+                <w:rFonts w:ascii="Times New Roman" w:hAnsi="Times New Roman" w:cs="Times New Roman"/>
+                <w:sz w:val="26"/>
+                <w:szCs w:val="26"/>
+                <w:lang w:val="vi-VN"/>
+              </w:rPr>
+              <w:t xml:space="preserve">khóa chính, </w:t>
+            </w:r>
+            <w:r>
+              <w:rPr>
+                <w:rFonts w:ascii="Times New Roman" w:hAnsi="Times New Roman" w:cs="Times New Roman"/>
+                <w:sz w:val="26"/>
+                <w:szCs w:val="26"/>
+              </w:rPr>
+              <w:t>khóa ngoại</w:t>
             </w:r>
           </w:p>
         </w:tc>
@@ -48740,7 +48800,24 @@
                 <w:sz w:val="26"/>
                 <w:szCs w:val="26"/>
               </w:rPr>
-              <w:t>Mã sản phẩm – khóa ngoại</w:t>
+              <w:t xml:space="preserve">Mã sản phẩm – </w:t>
+            </w:r>
+            <w:r>
+              <w:rPr>
+                <w:rFonts w:ascii="Times New Roman" w:hAnsi="Times New Roman" w:cs="Times New Roman"/>
+                <w:sz w:val="26"/>
+                <w:szCs w:val="26"/>
+                <w:lang w:val="vi-VN"/>
+              </w:rPr>
+              <w:t xml:space="preserve">khóa chính, </w:t>
+            </w:r>
+            <w:r>
+              <w:rPr>
+                <w:rFonts w:ascii="Times New Roman" w:hAnsi="Times New Roman" w:cs="Times New Roman"/>
+                <w:sz w:val="26"/>
+                <w:szCs w:val="26"/>
+              </w:rPr>
+              <w:t>khóa ngoại</w:t>
             </w:r>
           </w:p>
         </w:tc>
@@ -48879,7 +48956,24 @@
                 <w:sz w:val="26"/>
                 <w:szCs w:val="26"/>
               </w:rPr>
-              <w:t xml:space="preserve"> – khóa ngoại</w:t>
+              <w:t xml:space="preserve"> – </w:t>
+            </w:r>
+            <w:r>
+              <w:rPr>
+                <w:rFonts w:ascii="Times New Roman" w:hAnsi="Times New Roman" w:cs="Times New Roman"/>
+                <w:sz w:val="26"/>
+                <w:szCs w:val="26"/>
+                <w:lang w:val="vi-VN"/>
+              </w:rPr>
+              <w:t xml:space="preserve">khóa chính, </w:t>
+            </w:r>
+            <w:r>
+              <w:rPr>
+                <w:rFonts w:ascii="Times New Roman" w:hAnsi="Times New Roman" w:cs="Times New Roman"/>
+                <w:sz w:val="26"/>
+                <w:szCs w:val="26"/>
+              </w:rPr>
+              <w:t>khóa ngoại</w:t>
             </w:r>
           </w:p>
         </w:tc>
@@ -49201,16 +49295,25 @@
                 <w:szCs w:val="26"/>
                 <w:lang w:val="vi-VN"/>
               </w:rPr>
-              <w:t xml:space="preserve"> – khoá </w:t>
-            </w:r>
-            <w:r>
-              <w:rPr>
-                <w:rFonts w:ascii="Times New Roman" w:hAnsi="Times New Roman" w:cs="Times New Roman"/>
-                <w:sz w:val="26"/>
-                <w:szCs w:val="26"/>
-                <w:lang w:val="vi-VN"/>
-              </w:rPr>
-              <w:t>ngoại</w:t>
+              <w:t xml:space="preserve"> – </w:t>
+            </w:r>
+            <w:r>
+              <w:rPr>
+                <w:rFonts w:ascii="Times New Roman" w:hAnsi="Times New Roman" w:cs="Times New Roman"/>
+                <w:sz w:val="26"/>
+                <w:szCs w:val="26"/>
+                <w:lang w:val="vi-VN"/>
+              </w:rPr>
+              <w:t xml:space="preserve">khóa chính, </w:t>
+            </w:r>
+            <w:r>
+              <w:rPr>
+                <w:rFonts w:ascii="Times New Roman" w:hAnsi="Times New Roman" w:cs="Times New Roman"/>
+                <w:sz w:val="26"/>
+                <w:szCs w:val="26"/>
+                <w:lang w:val="vi-VN"/>
+              </w:rPr>
+              <w:t>khóa ngoại</w:t>
             </w:r>
           </w:p>
         </w:tc>
@@ -49335,15 +49438,24 @@
                 <w:szCs w:val="26"/>
                 <w:lang w:val="vi-VN"/>
               </w:rPr>
-              <w:t xml:space="preserve">Mã thể loại – khóa </w:t>
-            </w:r>
-            <w:r>
-              <w:rPr>
-                <w:rFonts w:ascii="Times New Roman" w:hAnsi="Times New Roman" w:cs="Times New Roman"/>
-                <w:sz w:val="26"/>
-                <w:szCs w:val="26"/>
-              </w:rPr>
-              <w:t>ngoại</w:t>
+              <w:t xml:space="preserve">Mã thể loại – </w:t>
+            </w:r>
+            <w:r>
+              <w:rPr>
+                <w:rFonts w:ascii="Times New Roman" w:hAnsi="Times New Roman" w:cs="Times New Roman"/>
+                <w:sz w:val="26"/>
+                <w:szCs w:val="26"/>
+                <w:lang w:val="vi-VN"/>
+              </w:rPr>
+              <w:t xml:space="preserve">khóa chính, </w:t>
+            </w:r>
+            <w:r>
+              <w:rPr>
+                <w:rFonts w:ascii="Times New Roman" w:hAnsi="Times New Roman" w:cs="Times New Roman"/>
+                <w:sz w:val="26"/>
+                <w:szCs w:val="26"/>
+              </w:rPr>
+              <w:t>khóa ngoại</w:t>
             </w:r>
           </w:p>
         </w:tc>
@@ -49359,6 +49471,8 @@
           <w:lang w:val="en-US"/>
         </w:rPr>
       </w:pPr>
+      <w:bookmarkStart w:id="32" w:name="_GoBack"/>
+      <w:bookmarkEnd w:id="32"/>
     </w:p>
     <w:p>
       <w:pPr>
@@ -49370,8 +49484,6 @@
           <w:lang w:val="en-US"/>
         </w:rPr>
       </w:pPr>
-      <w:bookmarkStart w:id="32" w:name="_GoBack"/>
-      <w:bookmarkEnd w:id="32"/>
     </w:p>
     <w:p>
       <w:pPr>
@@ -49807,7 +49919,7 @@
           <w:rPr>
             <w:noProof/>
           </w:rPr>
-          <w:t>23</w:t>
+          <w:t>24</w:t>
         </w:r>
         <w:r>
           <w:rPr>
@@ -54484,7 +54596,7 @@
 </file>
 
 <file path=customXml/itemProps1.xml><?xml version="1.0" encoding="utf-8"?>
-<ds:datastoreItem xmlns:ds="http://schemas.openxmlformats.org/officeDocument/2006/customXml" ds:itemID="{80643A9F-027C-413D-9335-507DCC74AFD6}">
+<ds:datastoreItem xmlns:ds="http://schemas.openxmlformats.org/officeDocument/2006/customXml" ds:itemID="{89900389-FECF-411B-A57A-1DC0F91839B8}">
   <ds:schemaRefs>
     <ds:schemaRef ds:uri="http://schemas.openxmlformats.org/officeDocument/2006/bibliography"/>
   </ds:schemaRefs>

</xml_diff>

<commit_message>
sua lai bao cao
</commit_message>
<xml_diff>
--- a/BaoCaoCNPM.docx
+++ b/BaoCaoCNPM.docx
@@ -38086,10 +38086,10 @@
           <w:lang w:eastAsia="vi-VN" w:bidi="ar-SA"/>
         </w:rPr>
         <w:drawing>
-          <wp:inline distT="0" distB="0" distL="0" distR="0" wp14:anchorId="068B665A" wp14:editId="055AE2A0">
-            <wp:extent cx="5731510" cy="5151771"/>
+          <wp:inline distT="0" distB="0" distL="0" distR="0" wp14:anchorId="4E8F3E4B" wp14:editId="61C78523">
+            <wp:extent cx="5731510" cy="5279412"/>
             <wp:effectExtent l="0" t="0" r="2540" b="0"/>
-            <wp:docPr id="6" name="Picture 6" descr="C:\Users\PC\Downloads\ERD.drawio (2).png"/>
+            <wp:docPr id="8" name="Picture 8" descr="C:\Users\PC\Downloads\ERD.drawio (3).png"/>
             <wp:cNvGraphicFramePr>
               <a:graphicFrameLocks xmlns:a="http://schemas.openxmlformats.org/drawingml/2006/main" noChangeAspect="1"/>
             </wp:cNvGraphicFramePr>
@@ -38097,7 +38097,7 @@
               <a:graphicData uri="http://schemas.openxmlformats.org/drawingml/2006/picture">
                 <pic:pic xmlns:pic="http://schemas.openxmlformats.org/drawingml/2006/picture">
                   <pic:nvPicPr>
-                    <pic:cNvPr id="0" name="Picture 1" descr="C:\Users\PC\Downloads\ERD.drawio (2).png"/>
+                    <pic:cNvPr id="0" name="Picture 1" descr="C:\Users\PC\Downloads\ERD.drawio (3).png"/>
                     <pic:cNvPicPr>
                       <a:picLocks noChangeAspect="1" noChangeArrowheads="1"/>
                     </pic:cNvPicPr>
@@ -38118,7 +38118,7 @@
                   <pic:spPr bwMode="auto">
                     <a:xfrm>
                       <a:off x="0" y="0"/>
-                      <a:ext cx="5731510" cy="5151771"/>
+                      <a:ext cx="5731510" cy="5279412"/>
                     </a:xfrm>
                     <a:prstGeom prst="rect">
                       <a:avLst/>
@@ -38171,10 +38171,10 @@
           <w:lang w:eastAsia="vi-VN" w:bidi="ar-SA"/>
         </w:rPr>
         <w:drawing>
-          <wp:inline distT="0" distB="0" distL="0" distR="0" wp14:anchorId="5C0E8FD5" wp14:editId="16E9C468">
-            <wp:extent cx="5731510" cy="5151771"/>
+          <wp:inline distT="0" distB="0" distL="0" distR="0" wp14:anchorId="3AB39F31" wp14:editId="5EEA5EB8">
+            <wp:extent cx="5731510" cy="5279412"/>
             <wp:effectExtent l="0" t="0" r="2540" b="0"/>
-            <wp:docPr id="16" name="Picture 16" descr="C:\Users\PC\Downloads\ERD.drawio (2).png"/>
+            <wp:docPr id="9" name="Picture 9" descr="C:\Users\PC\Downloads\ERD.drawio (3).png"/>
             <wp:cNvGraphicFramePr>
               <a:graphicFrameLocks xmlns:a="http://schemas.openxmlformats.org/drawingml/2006/main" noChangeAspect="1"/>
             </wp:cNvGraphicFramePr>
@@ -38182,7 +38182,7 @@
               <a:graphicData uri="http://schemas.openxmlformats.org/drawingml/2006/picture">
                 <pic:pic xmlns:pic="http://schemas.openxmlformats.org/drawingml/2006/picture">
                   <pic:nvPicPr>
-                    <pic:cNvPr id="0" name="Picture 2" descr="C:\Users\PC\Downloads\ERD.drawio (2).png"/>
+                    <pic:cNvPr id="0" name="Picture 2" descr="C:\Users\PC\Downloads\ERD.drawio (3).png"/>
                     <pic:cNvPicPr>
                       <a:picLocks noChangeAspect="1" noChangeArrowheads="1"/>
                     </pic:cNvPicPr>
@@ -38203,7 +38203,7 @@
                   <pic:spPr bwMode="auto">
                     <a:xfrm>
                       <a:off x="0" y="0"/>
-                      <a:ext cx="5731510" cy="5151771"/>
+                      <a:ext cx="5731510" cy="5279412"/>
                     </a:xfrm>
                     <a:prstGeom prst="rect">
                       <a:avLst/>
@@ -38992,6 +38992,116 @@
           </w:p>
         </w:tc>
       </w:tr>
+      <w:tr>
+        <w:tc>
+          <w:tcPr>
+            <w:tcW w:w="702" w:type="dxa"/>
+          </w:tcPr>
+          <w:p>
+            <w:pPr>
+              <w:rPr>
+                <w:rFonts w:ascii="Times New Roman" w:hAnsi="Times New Roman" w:cs="Times New Roman"/>
+                <w:sz w:val="26"/>
+                <w:szCs w:val="26"/>
+                <w:lang w:val="vi-VN"/>
+              </w:rPr>
+            </w:pPr>
+            <w:r>
+              <w:rPr>
+                <w:rFonts w:ascii="Times New Roman" w:hAnsi="Times New Roman" w:cs="Times New Roman"/>
+                <w:sz w:val="26"/>
+                <w:szCs w:val="26"/>
+                <w:lang w:val="vi-VN"/>
+              </w:rPr>
+              <w:t>6</w:t>
+            </w:r>
+          </w:p>
+        </w:tc>
+        <w:tc>
+          <w:tcPr>
+            <w:tcW w:w="1848" w:type="dxa"/>
+          </w:tcPr>
+          <w:p>
+            <w:pPr>
+              <w:rPr>
+                <w:rFonts w:ascii="Times New Roman" w:hAnsi="Times New Roman" w:cs="Times New Roman"/>
+                <w:sz w:val="26"/>
+                <w:szCs w:val="26"/>
+              </w:rPr>
+            </w:pPr>
+            <w:r>
+              <w:rPr>
+                <w:rFonts w:ascii="Times New Roman" w:hAnsi="Times New Roman" w:cs="Times New Roman"/>
+                <w:sz w:val="26"/>
+                <w:szCs w:val="26"/>
+                <w:lang w:val="vi-VN"/>
+              </w:rPr>
+              <w:t>Trangthai</w:t>
+            </w:r>
+          </w:p>
+        </w:tc>
+        <w:tc>
+          <w:tcPr>
+            <w:tcW w:w="1556" w:type="dxa"/>
+          </w:tcPr>
+          <w:p>
+            <w:pPr>
+              <w:rPr>
+                <w:rFonts w:ascii="Times New Roman" w:hAnsi="Times New Roman" w:cs="Times New Roman"/>
+                <w:sz w:val="26"/>
+                <w:szCs w:val="26"/>
+              </w:rPr>
+            </w:pPr>
+            <w:r>
+              <w:rPr>
+                <w:rFonts w:ascii="Times New Roman" w:hAnsi="Times New Roman" w:cs="Times New Roman"/>
+                <w:sz w:val="26"/>
+                <w:szCs w:val="26"/>
+                <w:lang w:val="vi-VN"/>
+              </w:rPr>
+              <w:t>Int</w:t>
+            </w:r>
+          </w:p>
+        </w:tc>
+        <w:tc>
+          <w:tcPr>
+            <w:tcW w:w="1418" w:type="dxa"/>
+          </w:tcPr>
+          <w:p>
+            <w:pPr>
+              <w:rPr>
+                <w:rFonts w:ascii="Times New Roman" w:hAnsi="Times New Roman" w:cs="Times New Roman"/>
+                <w:sz w:val="26"/>
+                <w:szCs w:val="26"/>
+              </w:rPr>
+            </w:pPr>
+          </w:p>
+        </w:tc>
+        <w:tc>
+          <w:tcPr>
+            <w:tcW w:w="3492" w:type="dxa"/>
+          </w:tcPr>
+          <w:p>
+            <w:pPr>
+              <w:rPr>
+                <w:rFonts w:ascii="Times New Roman" w:hAnsi="Times New Roman" w:cs="Times New Roman"/>
+                <w:sz w:val="26"/>
+                <w:szCs w:val="26"/>
+                <w:lang w:val="vi-VN"/>
+              </w:rPr>
+            </w:pPr>
+            <w:r>
+              <w:rPr>
+                <w:rFonts w:ascii="Times New Roman" w:hAnsi="Times New Roman" w:cs="Times New Roman"/>
+                <w:sz w:val="26"/>
+                <w:szCs w:val="26"/>
+                <w:lang w:val="vi-VN"/>
+              </w:rPr>
+              <w:t>Trạng thái của nhà xuất bản</w:t>
+            </w:r>
+          </w:p>
+        </w:tc>
+      </w:tr>
     </w:tbl>
     <w:p>
       <w:pPr>
@@ -39034,6 +39144,7 @@
         <w:pStyle w:val="Heading4"/>
       </w:pPr>
       <w:r>
+        <w:lastRenderedPageBreak/>
         <w:t xml:space="preserve">3.2. </w:t>
       </w:r>
       <w:r>
@@ -39196,7 +39307,6 @@
                 <w:szCs w:val="26"/>
                 <w:lang w:val="vi-VN"/>
               </w:rPr>
-              <w:lastRenderedPageBreak/>
               <w:t>1</w:t>
             </w:r>
           </w:p>
@@ -40301,6 +40411,126 @@
                 <w:lang w:val="vi-VN"/>
               </w:rPr>
               <w:t>Mã tác giả - khóa ngoại</w:t>
+            </w:r>
+          </w:p>
+        </w:tc>
+      </w:tr>
+      <w:tr>
+        <w:trPr>
+          <w:trHeight w:val="50"/>
+        </w:trPr>
+        <w:tc>
+          <w:tcPr>
+            <w:tcW w:w="701" w:type="dxa"/>
+          </w:tcPr>
+          <w:p>
+            <w:pPr>
+              <w:rPr>
+                <w:rFonts w:ascii="Times New Roman" w:hAnsi="Times New Roman" w:cs="Times New Roman"/>
+                <w:sz w:val="26"/>
+                <w:szCs w:val="26"/>
+              </w:rPr>
+            </w:pPr>
+            <w:r>
+              <w:rPr>
+                <w:rFonts w:ascii="Times New Roman" w:hAnsi="Times New Roman" w:cs="Times New Roman"/>
+                <w:sz w:val="26"/>
+                <w:szCs w:val="26"/>
+                <w:lang w:val="vi-VN"/>
+              </w:rPr>
+              <w:t>10</w:t>
+            </w:r>
+          </w:p>
+        </w:tc>
+        <w:tc>
+          <w:tcPr>
+            <w:tcW w:w="1846" w:type="dxa"/>
+          </w:tcPr>
+          <w:p>
+            <w:pPr>
+              <w:rPr>
+                <w:rFonts w:ascii="Times New Roman" w:hAnsi="Times New Roman" w:cs="Times New Roman"/>
+                <w:sz w:val="26"/>
+                <w:szCs w:val="26"/>
+              </w:rPr>
+            </w:pPr>
+            <w:r>
+              <w:rPr>
+                <w:rFonts w:ascii="Times New Roman" w:hAnsi="Times New Roman" w:cs="Times New Roman"/>
+                <w:sz w:val="26"/>
+                <w:szCs w:val="26"/>
+                <w:lang w:val="vi-VN"/>
+              </w:rPr>
+              <w:t>Trangthai</w:t>
+            </w:r>
+          </w:p>
+        </w:tc>
+        <w:tc>
+          <w:tcPr>
+            <w:tcW w:w="1559" w:type="dxa"/>
+          </w:tcPr>
+          <w:p>
+            <w:pPr>
+              <w:rPr>
+                <w:rFonts w:ascii="Times New Roman" w:hAnsi="Times New Roman" w:cs="Times New Roman"/>
+                <w:sz w:val="26"/>
+                <w:szCs w:val="26"/>
+              </w:rPr>
+            </w:pPr>
+            <w:r>
+              <w:rPr>
+                <w:rFonts w:ascii="Times New Roman" w:hAnsi="Times New Roman" w:cs="Times New Roman"/>
+                <w:sz w:val="26"/>
+                <w:szCs w:val="26"/>
+                <w:lang w:val="vi-VN"/>
+              </w:rPr>
+              <w:t>Int</w:t>
+            </w:r>
+          </w:p>
+        </w:tc>
+        <w:tc>
+          <w:tcPr>
+            <w:tcW w:w="1418" w:type="dxa"/>
+          </w:tcPr>
+          <w:p>
+            <w:pPr>
+              <w:rPr>
+                <w:rFonts w:ascii="Times New Roman" w:hAnsi="Times New Roman" w:cs="Times New Roman"/>
+                <w:sz w:val="26"/>
+                <w:szCs w:val="26"/>
+              </w:rPr>
+            </w:pPr>
+          </w:p>
+        </w:tc>
+        <w:tc>
+          <w:tcPr>
+            <w:tcW w:w="3492" w:type="dxa"/>
+          </w:tcPr>
+          <w:p>
+            <w:pPr>
+              <w:rPr>
+                <w:rFonts w:ascii="Times New Roman" w:hAnsi="Times New Roman" w:cs="Times New Roman"/>
+                <w:sz w:val="26"/>
+                <w:szCs w:val="26"/>
+              </w:rPr>
+            </w:pPr>
+            <w:r>
+              <w:rPr>
+                <w:rFonts w:ascii="Times New Roman" w:hAnsi="Times New Roman" w:cs="Times New Roman"/>
+                <w:sz w:val="26"/>
+                <w:szCs w:val="26"/>
+                <w:lang w:val="vi-VN"/>
+              </w:rPr>
+              <w:t xml:space="preserve">Trạng thái </w:t>
+            </w:r>
+            <w:r>
+              <w:rPr>
+                <w:rFonts w:ascii="Times New Roman" w:hAnsi="Times New Roman" w:cs="Times New Roman"/>
+                <w:sz w:val="26"/>
+                <w:szCs w:val="26"/>
+                <w:lang w:val="vi-VN"/>
+              </w:rPr>
+              <w:t>của sản phẩm</w:t>
             </w:r>
           </w:p>
         </w:tc>
@@ -41125,6 +41355,123 @@
           </w:p>
         </w:tc>
       </w:tr>
+      <w:tr>
+        <w:tc>
+          <w:tcPr>
+            <w:tcW w:w="703" w:type="dxa"/>
+          </w:tcPr>
+          <w:p>
+            <w:pPr>
+              <w:rPr>
+                <w:rFonts w:ascii="Times New Roman" w:hAnsi="Times New Roman" w:cs="Times New Roman"/>
+                <w:sz w:val="26"/>
+                <w:szCs w:val="26"/>
+              </w:rPr>
+            </w:pPr>
+            <w:r>
+              <w:rPr>
+                <w:rFonts w:ascii="Times New Roman" w:hAnsi="Times New Roman" w:cs="Times New Roman"/>
+                <w:sz w:val="26"/>
+                <w:szCs w:val="26"/>
+                <w:lang w:val="vi-VN"/>
+              </w:rPr>
+              <w:t>6</w:t>
+            </w:r>
+          </w:p>
+        </w:tc>
+        <w:tc>
+          <w:tcPr>
+            <w:tcW w:w="1844" w:type="dxa"/>
+          </w:tcPr>
+          <w:p>
+            <w:pPr>
+              <w:rPr>
+                <w:rFonts w:ascii="Times New Roman" w:hAnsi="Times New Roman" w:cs="Times New Roman"/>
+                <w:sz w:val="26"/>
+                <w:szCs w:val="26"/>
+              </w:rPr>
+            </w:pPr>
+            <w:r>
+              <w:rPr>
+                <w:rFonts w:ascii="Times New Roman" w:hAnsi="Times New Roman" w:cs="Times New Roman"/>
+                <w:sz w:val="26"/>
+                <w:szCs w:val="26"/>
+                <w:lang w:val="vi-VN"/>
+              </w:rPr>
+              <w:t>Trangthai</w:t>
+            </w:r>
+          </w:p>
+        </w:tc>
+        <w:tc>
+          <w:tcPr>
+            <w:tcW w:w="1559" w:type="dxa"/>
+          </w:tcPr>
+          <w:p>
+            <w:pPr>
+              <w:rPr>
+                <w:rFonts w:ascii="Times New Roman" w:hAnsi="Times New Roman" w:cs="Times New Roman"/>
+                <w:sz w:val="26"/>
+                <w:szCs w:val="26"/>
+              </w:rPr>
+            </w:pPr>
+            <w:r>
+              <w:rPr>
+                <w:rFonts w:ascii="Times New Roman" w:hAnsi="Times New Roman" w:cs="Times New Roman"/>
+                <w:sz w:val="26"/>
+                <w:szCs w:val="26"/>
+                <w:lang w:val="vi-VN"/>
+              </w:rPr>
+              <w:t>Int</w:t>
+            </w:r>
+          </w:p>
+        </w:tc>
+        <w:tc>
+          <w:tcPr>
+            <w:tcW w:w="1694" w:type="dxa"/>
+          </w:tcPr>
+          <w:p>
+            <w:pPr>
+              <w:rPr>
+                <w:rFonts w:ascii="Times New Roman" w:hAnsi="Times New Roman" w:cs="Times New Roman"/>
+                <w:sz w:val="26"/>
+                <w:szCs w:val="26"/>
+              </w:rPr>
+            </w:pPr>
+          </w:p>
+        </w:tc>
+        <w:tc>
+          <w:tcPr>
+            <w:tcW w:w="3216" w:type="dxa"/>
+          </w:tcPr>
+          <w:p>
+            <w:pPr>
+              <w:rPr>
+                <w:rFonts w:ascii="Times New Roman" w:hAnsi="Times New Roman" w:cs="Times New Roman"/>
+                <w:sz w:val="26"/>
+                <w:szCs w:val="26"/>
+              </w:rPr>
+            </w:pPr>
+            <w:r>
+              <w:rPr>
+                <w:rFonts w:ascii="Times New Roman" w:hAnsi="Times New Roman" w:cs="Times New Roman"/>
+                <w:sz w:val="26"/>
+                <w:szCs w:val="26"/>
+                <w:lang w:val="vi-VN"/>
+              </w:rPr>
+              <w:t xml:space="preserve">Trạng thái của </w:t>
+            </w:r>
+            <w:r>
+              <w:rPr>
+                <w:rFonts w:ascii="Times New Roman" w:hAnsi="Times New Roman" w:cs="Times New Roman"/>
+                <w:sz w:val="26"/>
+                <w:szCs w:val="26"/>
+                <w:lang w:val="vi-VN"/>
+              </w:rPr>
+              <w:t>tác giả</w:t>
+            </w:r>
+          </w:p>
+        </w:tc>
+      </w:tr>
     </w:tbl>
     <w:p>
       <w:pPr>
@@ -41546,6 +41893,123 @@
           </w:p>
         </w:tc>
       </w:tr>
+      <w:tr>
+        <w:tc>
+          <w:tcPr>
+            <w:tcW w:w="702" w:type="dxa"/>
+          </w:tcPr>
+          <w:p>
+            <w:pPr>
+              <w:rPr>
+                <w:rFonts w:ascii="Times New Roman" w:hAnsi="Times New Roman" w:cs="Times New Roman"/>
+                <w:sz w:val="26"/>
+                <w:szCs w:val="26"/>
+              </w:rPr>
+            </w:pPr>
+            <w:r>
+              <w:rPr>
+                <w:rFonts w:ascii="Times New Roman" w:hAnsi="Times New Roman" w:cs="Times New Roman"/>
+                <w:sz w:val="26"/>
+                <w:szCs w:val="26"/>
+                <w:lang w:val="vi-VN"/>
+              </w:rPr>
+              <w:t>3</w:t>
+            </w:r>
+          </w:p>
+        </w:tc>
+        <w:tc>
+          <w:tcPr>
+            <w:tcW w:w="1845" w:type="dxa"/>
+          </w:tcPr>
+          <w:p>
+            <w:pPr>
+              <w:rPr>
+                <w:rFonts w:ascii="Times New Roman" w:hAnsi="Times New Roman" w:cs="Times New Roman"/>
+                <w:sz w:val="26"/>
+                <w:szCs w:val="26"/>
+              </w:rPr>
+            </w:pPr>
+            <w:r>
+              <w:rPr>
+                <w:rFonts w:ascii="Times New Roman" w:hAnsi="Times New Roman" w:cs="Times New Roman"/>
+                <w:sz w:val="26"/>
+                <w:szCs w:val="26"/>
+                <w:lang w:val="vi-VN"/>
+              </w:rPr>
+              <w:t>Trangthai</w:t>
+            </w:r>
+          </w:p>
+        </w:tc>
+        <w:tc>
+          <w:tcPr>
+            <w:tcW w:w="1559" w:type="dxa"/>
+          </w:tcPr>
+          <w:p>
+            <w:pPr>
+              <w:rPr>
+                <w:rFonts w:ascii="Times New Roman" w:hAnsi="Times New Roman" w:cs="Times New Roman"/>
+                <w:sz w:val="26"/>
+                <w:szCs w:val="26"/>
+              </w:rPr>
+            </w:pPr>
+            <w:r>
+              <w:rPr>
+                <w:rFonts w:ascii="Times New Roman" w:hAnsi="Times New Roman" w:cs="Times New Roman"/>
+                <w:sz w:val="26"/>
+                <w:szCs w:val="26"/>
+                <w:lang w:val="vi-VN"/>
+              </w:rPr>
+              <w:t>Int</w:t>
+            </w:r>
+          </w:p>
+        </w:tc>
+        <w:tc>
+          <w:tcPr>
+            <w:tcW w:w="1680" w:type="dxa"/>
+          </w:tcPr>
+          <w:p>
+            <w:pPr>
+              <w:rPr>
+                <w:rFonts w:ascii="Times New Roman" w:hAnsi="Times New Roman" w:cs="Times New Roman"/>
+                <w:sz w:val="26"/>
+                <w:szCs w:val="26"/>
+              </w:rPr>
+            </w:pPr>
+          </w:p>
+        </w:tc>
+        <w:tc>
+          <w:tcPr>
+            <w:tcW w:w="3230" w:type="dxa"/>
+          </w:tcPr>
+          <w:p>
+            <w:pPr>
+              <w:rPr>
+                <w:rFonts w:ascii="Times New Roman" w:hAnsi="Times New Roman" w:cs="Times New Roman"/>
+                <w:sz w:val="26"/>
+                <w:szCs w:val="26"/>
+              </w:rPr>
+            </w:pPr>
+            <w:r>
+              <w:rPr>
+                <w:rFonts w:ascii="Times New Roman" w:hAnsi="Times New Roman" w:cs="Times New Roman"/>
+                <w:sz w:val="26"/>
+                <w:szCs w:val="26"/>
+                <w:lang w:val="vi-VN"/>
+              </w:rPr>
+              <w:t xml:space="preserve">Trạng thái của </w:t>
+            </w:r>
+            <w:r>
+              <w:rPr>
+                <w:rFonts w:ascii="Times New Roman" w:hAnsi="Times New Roman" w:cs="Times New Roman"/>
+                <w:sz w:val="26"/>
+                <w:szCs w:val="26"/>
+                <w:lang w:val="vi-VN"/>
+              </w:rPr>
+              <w:t>thể loại</w:t>
+            </w:r>
+          </w:p>
+        </w:tc>
+      </w:tr>
     </w:tbl>
     <w:p>
       <w:pPr>
@@ -42403,6 +42867,123 @@
           </w:p>
         </w:tc>
       </w:tr>
+      <w:tr>
+        <w:tc>
+          <w:tcPr>
+            <w:tcW w:w="702" w:type="dxa"/>
+          </w:tcPr>
+          <w:p>
+            <w:pPr>
+              <w:rPr>
+                <w:rFonts w:ascii="Times New Roman" w:hAnsi="Times New Roman" w:cs="Times New Roman"/>
+                <w:sz w:val="26"/>
+                <w:szCs w:val="26"/>
+              </w:rPr>
+            </w:pPr>
+            <w:r>
+              <w:rPr>
+                <w:rFonts w:ascii="Times New Roman" w:hAnsi="Times New Roman" w:cs="Times New Roman"/>
+                <w:sz w:val="26"/>
+                <w:szCs w:val="26"/>
+                <w:lang w:val="vi-VN"/>
+              </w:rPr>
+              <w:t>6</w:t>
+            </w:r>
+          </w:p>
+        </w:tc>
+        <w:tc>
+          <w:tcPr>
+            <w:tcW w:w="1830" w:type="dxa"/>
+          </w:tcPr>
+          <w:p>
+            <w:pPr>
+              <w:rPr>
+                <w:rFonts w:ascii="Times New Roman" w:hAnsi="Times New Roman" w:cs="Times New Roman"/>
+                <w:sz w:val="26"/>
+                <w:szCs w:val="26"/>
+              </w:rPr>
+            </w:pPr>
+            <w:r>
+              <w:rPr>
+                <w:rFonts w:ascii="Times New Roman" w:hAnsi="Times New Roman" w:cs="Times New Roman"/>
+                <w:sz w:val="26"/>
+                <w:szCs w:val="26"/>
+                <w:lang w:val="vi-VN"/>
+              </w:rPr>
+              <w:t>Trangthai</w:t>
+            </w:r>
+          </w:p>
+        </w:tc>
+        <w:tc>
+          <w:tcPr>
+            <w:tcW w:w="1528" w:type="dxa"/>
+          </w:tcPr>
+          <w:p>
+            <w:pPr>
+              <w:rPr>
+                <w:rFonts w:ascii="Times New Roman" w:hAnsi="Times New Roman" w:cs="Times New Roman"/>
+                <w:sz w:val="26"/>
+                <w:szCs w:val="26"/>
+              </w:rPr>
+            </w:pPr>
+            <w:r>
+              <w:rPr>
+                <w:rFonts w:ascii="Times New Roman" w:hAnsi="Times New Roman" w:cs="Times New Roman"/>
+                <w:sz w:val="26"/>
+                <w:szCs w:val="26"/>
+                <w:lang w:val="vi-VN"/>
+              </w:rPr>
+              <w:t>Int</w:t>
+            </w:r>
+          </w:p>
+        </w:tc>
+        <w:tc>
+          <w:tcPr>
+            <w:tcW w:w="1497" w:type="dxa"/>
+          </w:tcPr>
+          <w:p>
+            <w:pPr>
+              <w:rPr>
+                <w:rFonts w:ascii="Times New Roman" w:hAnsi="Times New Roman" w:cs="Times New Roman"/>
+                <w:sz w:val="26"/>
+                <w:szCs w:val="26"/>
+              </w:rPr>
+            </w:pPr>
+          </w:p>
+        </w:tc>
+        <w:tc>
+          <w:tcPr>
+            <w:tcW w:w="3459" w:type="dxa"/>
+          </w:tcPr>
+          <w:p>
+            <w:pPr>
+              <w:rPr>
+                <w:rFonts w:ascii="Times New Roman" w:hAnsi="Times New Roman" w:cs="Times New Roman"/>
+                <w:sz w:val="26"/>
+                <w:szCs w:val="26"/>
+              </w:rPr>
+            </w:pPr>
+            <w:r>
+              <w:rPr>
+                <w:rFonts w:ascii="Times New Roman" w:hAnsi="Times New Roman" w:cs="Times New Roman"/>
+                <w:sz w:val="26"/>
+                <w:szCs w:val="26"/>
+                <w:lang w:val="vi-VN"/>
+              </w:rPr>
+              <w:t xml:space="preserve">Trạng thái của </w:t>
+            </w:r>
+            <w:r>
+              <w:rPr>
+                <w:rFonts w:ascii="Times New Roman" w:hAnsi="Times New Roman" w:cs="Times New Roman"/>
+                <w:sz w:val="26"/>
+                <w:szCs w:val="26"/>
+                <w:lang w:val="vi-VN"/>
+              </w:rPr>
+              <w:t>khuyến mãi</w:t>
+            </w:r>
+          </w:p>
+        </w:tc>
+      </w:tr>
     </w:tbl>
     <w:p>
       <w:pPr>
@@ -42718,6 +43299,7 @@
                 <w:szCs w:val="26"/>
                 <w:lang w:val="vi-VN"/>
               </w:rPr>
+              <w:lastRenderedPageBreak/>
               <w:t>2</w:t>
             </w:r>
           </w:p>
@@ -43142,7 +43724,6 @@
                 <w:szCs w:val="26"/>
                 <w:lang w:val="vi-VN"/>
               </w:rPr>
-              <w:lastRenderedPageBreak/>
               <w:t>1</w:t>
             </w:r>
           </w:p>
@@ -44298,6 +44879,123 @@
                 <w:lang w:val="vi-VN"/>
               </w:rPr>
               <w:t>Mã vai trò – khóa ngoại</w:t>
+            </w:r>
+          </w:p>
+        </w:tc>
+      </w:tr>
+      <w:tr>
+        <w:tc>
+          <w:tcPr>
+            <w:tcW w:w="701" w:type="dxa"/>
+          </w:tcPr>
+          <w:p>
+            <w:pPr>
+              <w:rPr>
+                <w:rFonts w:ascii="Times New Roman" w:hAnsi="Times New Roman" w:cs="Times New Roman"/>
+                <w:sz w:val="26"/>
+                <w:szCs w:val="26"/>
+              </w:rPr>
+            </w:pPr>
+            <w:r>
+              <w:rPr>
+                <w:rFonts w:ascii="Times New Roman" w:hAnsi="Times New Roman" w:cs="Times New Roman"/>
+                <w:sz w:val="26"/>
+                <w:szCs w:val="26"/>
+                <w:lang w:val="vi-VN"/>
+              </w:rPr>
+              <w:t>10</w:t>
+            </w:r>
+          </w:p>
+        </w:tc>
+        <w:tc>
+          <w:tcPr>
+            <w:tcW w:w="1814" w:type="dxa"/>
+          </w:tcPr>
+          <w:p>
+            <w:pPr>
+              <w:rPr>
+                <w:rFonts w:ascii="Times New Roman" w:hAnsi="Times New Roman" w:cs="Times New Roman"/>
+                <w:sz w:val="26"/>
+                <w:szCs w:val="26"/>
+              </w:rPr>
+            </w:pPr>
+            <w:r>
+              <w:rPr>
+                <w:rFonts w:ascii="Times New Roman" w:hAnsi="Times New Roman" w:cs="Times New Roman"/>
+                <w:sz w:val="26"/>
+                <w:szCs w:val="26"/>
+                <w:lang w:val="vi-VN"/>
+              </w:rPr>
+              <w:t>Trangthai</w:t>
+            </w:r>
+          </w:p>
+        </w:tc>
+        <w:tc>
+          <w:tcPr>
+            <w:tcW w:w="1662" w:type="dxa"/>
+          </w:tcPr>
+          <w:p>
+            <w:pPr>
+              <w:rPr>
+                <w:rFonts w:ascii="Times New Roman" w:hAnsi="Times New Roman" w:cs="Times New Roman"/>
+                <w:sz w:val="26"/>
+                <w:szCs w:val="26"/>
+              </w:rPr>
+            </w:pPr>
+            <w:r>
+              <w:rPr>
+                <w:rFonts w:ascii="Times New Roman" w:hAnsi="Times New Roman" w:cs="Times New Roman"/>
+                <w:sz w:val="26"/>
+                <w:szCs w:val="26"/>
+                <w:lang w:val="vi-VN"/>
+              </w:rPr>
+              <w:t>Int</w:t>
+            </w:r>
+          </w:p>
+        </w:tc>
+        <w:tc>
+          <w:tcPr>
+            <w:tcW w:w="1502" w:type="dxa"/>
+          </w:tcPr>
+          <w:p>
+            <w:pPr>
+              <w:rPr>
+                <w:rFonts w:ascii="Times New Roman" w:hAnsi="Times New Roman" w:cs="Times New Roman"/>
+                <w:sz w:val="26"/>
+                <w:szCs w:val="26"/>
+              </w:rPr>
+            </w:pPr>
+          </w:p>
+        </w:tc>
+        <w:tc>
+          <w:tcPr>
+            <w:tcW w:w="3337" w:type="dxa"/>
+          </w:tcPr>
+          <w:p>
+            <w:pPr>
+              <w:rPr>
+                <w:rFonts w:ascii="Times New Roman" w:hAnsi="Times New Roman" w:cs="Times New Roman"/>
+                <w:sz w:val="26"/>
+                <w:szCs w:val="26"/>
+              </w:rPr>
+            </w:pPr>
+            <w:r>
+              <w:rPr>
+                <w:rFonts w:ascii="Times New Roman" w:hAnsi="Times New Roman" w:cs="Times New Roman"/>
+                <w:sz w:val="26"/>
+                <w:szCs w:val="26"/>
+                <w:lang w:val="vi-VN"/>
+              </w:rPr>
+              <w:t xml:space="preserve">Trạng thái của </w:t>
+            </w:r>
+            <w:r>
+              <w:rPr>
+                <w:rFonts w:ascii="Times New Roman" w:hAnsi="Times New Roman" w:cs="Times New Roman"/>
+                <w:sz w:val="26"/>
+                <w:szCs w:val="26"/>
+                <w:lang w:val="vi-VN"/>
+              </w:rPr>
+              <w:t>nhân viên</w:t>
             </w:r>
           </w:p>
         </w:tc>
@@ -46576,6 +47274,7 @@
                 <w:szCs w:val="26"/>
                 <w:lang w:val="vi-VN"/>
               </w:rPr>
+              <w:lastRenderedPageBreak/>
               <w:t>6</w:t>
             </w:r>
           </w:p>
@@ -47012,7 +47711,6 @@
                 <w:szCs w:val="26"/>
                 <w:lang w:val="vi-VN"/>
               </w:rPr>
-              <w:lastRenderedPageBreak/>
               <w:t>2</w:t>
             </w:r>
           </w:p>
@@ -47840,6 +48538,8 @@
             </w:r>
           </w:p>
         </w:tc>
+        <w:bookmarkStart w:id="32" w:name="_GoBack"/>
+        <w:bookmarkEnd w:id="32"/>
       </w:tr>
     </w:tbl>
     <w:p>
@@ -49471,8 +50171,6 @@
           <w:lang w:val="en-US"/>
         </w:rPr>
       </w:pPr>
-      <w:bookmarkStart w:id="32" w:name="_GoBack"/>
-      <w:bookmarkEnd w:id="32"/>
     </w:p>
     <w:p>
       <w:pPr>
@@ -49522,7 +50220,6 @@
         <w:rPr>
           <w:rFonts w:eastAsia="Times New Roman"/>
         </w:rPr>
-        <w:lastRenderedPageBreak/>
         <w:t>III. XỬ LÝ</w:t>
       </w:r>
       <w:bookmarkEnd w:id="34"/>
@@ -54596,7 +55293,7 @@
 </file>
 
 <file path=customXml/itemProps1.xml><?xml version="1.0" encoding="utf-8"?>
-<ds:datastoreItem xmlns:ds="http://schemas.openxmlformats.org/officeDocument/2006/customXml" ds:itemID="{89900389-FECF-411B-A57A-1DC0F91839B8}">
+<ds:datastoreItem xmlns:ds="http://schemas.openxmlformats.org/officeDocument/2006/customXml" ds:itemID="{8412A2BF-1EB4-4425-AB9F-DFD3B6A539BD}">
   <ds:schemaRefs>
     <ds:schemaRef ds:uri="http://schemas.openxmlformats.org/officeDocument/2006/bibliography"/>
   </ds:schemaRefs>

</xml_diff>